<commit_message>
Added Class Diagram for Zombie Attack, minor clarification to health restore in Design Rationale
</commit_message>
<xml_diff>
--- a/design-docs/Assignment 1 Design rationale.docx
+++ b/design-docs/Assignment 1 Design rationale.docx
@@ -78,23 +78,21 @@
           <w:b/>
           <w:bCs/>
         </w:rPr>
-        <w:t xml:space="preserve">than the punch </w:t>
-      </w:r>
-      <w:proofErr w:type="gramStart"/>
+        <w:t>than the punch attack, but do more damage – experiment with combinations of hit probability and</w:t>
+      </w:r>
       <w:r>
         <w:rPr>
           <w:b/>
           <w:bCs/>
         </w:rPr>
-        <w:t>attack, but</w:t>
-      </w:r>
-      <w:proofErr w:type="gramEnd"/>
+        <w:t xml:space="preserve"> </w:t>
+      </w:r>
       <w:r>
         <w:rPr>
           <w:b/>
           <w:bCs/>
         </w:rPr>
-        <w:t xml:space="preserve"> do more damage – experiment with combinations of hit probability and</w:t>
+        <w:t>damage that make the game fun and challenging. (You can experiment with the bite probability</w:t>
       </w:r>
       <w:r>
         <w:rPr>
@@ -108,20 +106,6 @@
           <w:b/>
           <w:bCs/>
         </w:rPr>
-        <w:t>damage that make the game fun and challenging. (You can experiment with the bite probability</w:t>
-      </w:r>
-      <w:r>
-        <w:rPr>
-          <w:b/>
-          <w:bCs/>
-        </w:rPr>
-        <w:t xml:space="preserve"> </w:t>
-      </w:r>
-      <w:r>
-        <w:rPr>
-          <w:b/>
-          <w:bCs/>
-        </w:rPr>
         <w:t>too, if you like.)</w:t>
       </w:r>
     </w:p>
@@ -512,27 +496,7 @@
           <w:sz w:val="22"/>
           <w:szCs w:val="22"/>
         </w:rPr>
-        <w:t xml:space="preserve">chosen to be the best design as it would be </w:t>
-      </w:r>
-      <w:proofErr w:type="gramStart"/>
-      <w:r>
-        <w:rPr>
-          <w:rStyle w:val="HTMLCode"/>
-          <w:rFonts w:asciiTheme="minorHAnsi" w:eastAsiaTheme="minorEastAsia" w:hAnsiTheme="minorHAnsi" w:cstheme="minorHAnsi"/>
-          <w:sz w:val="22"/>
-          <w:szCs w:val="22"/>
-        </w:rPr>
-        <w:t>similar to</w:t>
-      </w:r>
-      <w:proofErr w:type="gramEnd"/>
-      <w:r>
-        <w:rPr>
-          <w:rStyle w:val="HTMLCode"/>
-          <w:rFonts w:asciiTheme="minorHAnsi" w:eastAsiaTheme="minorEastAsia" w:hAnsiTheme="minorHAnsi" w:cstheme="minorHAnsi"/>
-          <w:sz w:val="22"/>
-          <w:szCs w:val="22"/>
-        </w:rPr>
-        <w:t xml:space="preserve"> the </w:t>
+        <w:t xml:space="preserve">chosen to be the best design as it would be similar to the </w:t>
       </w:r>
       <w:r>
         <w:rPr>
@@ -683,19 +647,10 @@
           <w:sz w:val="22"/>
           <w:szCs w:val="22"/>
         </w:rPr>
-        <w:t xml:space="preserve"> </w:t>
-      </w:r>
-      <w:r>
-        <w:rPr>
-          <w:rStyle w:val="HTMLCode"/>
-          <w:rFonts w:asciiTheme="minorHAnsi" w:eastAsiaTheme="minorEastAsia" w:hAnsiTheme="minorHAnsi" w:cstheme="minorHAnsi"/>
-          <w:b w:val="0"/>
-          <w:bCs w:val="0"/>
-          <w:sz w:val="22"/>
-          <w:szCs w:val="22"/>
-        </w:rPr>
-        <w:t>with</w:t>
-      </w:r>
+        <w:t>. The health restore is done with</w:t>
+      </w:r>
+      <w:bookmarkStart w:id="0" w:name="_GoBack"/>
+      <w:bookmarkEnd w:id="0"/>
       <w:r>
         <w:rPr>
           <w:rStyle w:val="HTMLCode"/>
@@ -1018,12 +973,7 @@
         <w:spacing w:after="240"/>
       </w:pPr>
       <w:r>
-        <w:t>Every turn, ea</w:t>
-      </w:r>
-      <w:bookmarkStart w:id="0" w:name="_GoBack"/>
-      <w:bookmarkEnd w:id="0"/>
-      <w:r>
-        <w:t>ch Zombie should have a 10% chance of saying “Braaaaains” (or something similarly Zombie-like)</w:t>
+        <w:t>Every turn, each Zombie should have a 10% chance of saying “Braaaaains” (or something similarly Zombie-like)</w:t>
       </w:r>
     </w:p>
     <w:p>
@@ -1229,14 +1179,7 @@
           <w:b w:val="0"/>
           <w:bCs w:val="0"/>
         </w:rPr>
-        <w:t>Braaaaains</w:t>
-      </w:r>
-      <w:r>
-        <w:rPr>
-          <w:b w:val="0"/>
-          <w:bCs w:val="0"/>
-        </w:rPr>
-        <w:t>”</w:t>
+        <w:t>Braaaaains”</w:t>
       </w:r>
       <w:r>
         <w:rPr>
@@ -1939,6 +1882,7 @@
   <w:style w:type="character" w:default="1" w:styleId="DefaultParagraphFont">
     <w:name w:val="Default Paragraph Font"/>
     <w:uiPriority w:val="1"/>
+    <w:semiHidden/>
     <w:unhideWhenUsed/>
   </w:style>
   <w:style w:type="table" w:default="1" w:styleId="TableNormal">

</xml_diff>

<commit_message>
Added further reasoning in Design Rationale, fixed Class Diagram
</commit_message>
<xml_diff>
--- a/design-docs/Assignment 1 Design rationale.docx
+++ b/design-docs/Assignment 1 Design rationale.docx
@@ -78,21 +78,23 @@
           <w:b/>
           <w:bCs/>
         </w:rPr>
-        <w:t>than the punch attack, but do more damage – experiment with combinations of hit probability and</w:t>
-      </w:r>
+        <w:t xml:space="preserve">than the punch </w:t>
+      </w:r>
+      <w:proofErr w:type="gramStart"/>
       <w:r>
         <w:rPr>
           <w:b/>
           <w:bCs/>
         </w:rPr>
-        <w:t xml:space="preserve"> </w:t>
-      </w:r>
+        <w:t>attack, but</w:t>
+      </w:r>
+      <w:proofErr w:type="gramEnd"/>
       <w:r>
         <w:rPr>
           <w:b/>
           <w:bCs/>
         </w:rPr>
-        <w:t>damage that make the game fun and challenging. (You can experiment with the bite probability</w:t>
+        <w:t xml:space="preserve"> do more damage – experiment with combinations of hit probability and</w:t>
       </w:r>
       <w:r>
         <w:rPr>
@@ -106,6 +108,20 @@
           <w:b/>
           <w:bCs/>
         </w:rPr>
+        <w:t>damage that make the game fun and challenging. (You can experiment with the bite probability</w:t>
+      </w:r>
+      <w:r>
+        <w:rPr>
+          <w:b/>
+          <w:bCs/>
+        </w:rPr>
+        <w:t xml:space="preserve"> </w:t>
+      </w:r>
+      <w:r>
+        <w:rPr>
+          <w:b/>
+          <w:bCs/>
+        </w:rPr>
         <w:t>too, if you like.)</w:t>
       </w:r>
     </w:p>
@@ -123,12 +139,14 @@
       <w:r>
         <w:t xml:space="preserve">This will be implemented in the </w:t>
       </w:r>
+      <w:proofErr w:type="spellStart"/>
       <w:r>
         <w:rPr>
           <w:rFonts w:ascii="Consolas" w:hAnsi="Consolas"/>
         </w:rPr>
         <w:t>AttackAction</w:t>
       </w:r>
+      <w:proofErr w:type="spellEnd"/>
       <w:r>
         <w:t xml:space="preserve"> class and </w:t>
       </w:r>
@@ -166,7 +184,15 @@
         <w:t xml:space="preserve"> </w:t>
       </w:r>
       <w:r>
-        <w:t>is set to a certain weapon (eg. teeth)</w:t>
+        <w:t>is set to a certain weapon (</w:t>
+      </w:r>
+      <w:proofErr w:type="spellStart"/>
+      <w:r>
+        <w:t>eg.</w:t>
+      </w:r>
+      <w:proofErr w:type="spellEnd"/>
+      <w:r>
+        <w:t xml:space="preserve"> teeth)</w:t>
       </w:r>
       <w:r>
         <w:t xml:space="preserve">. If </w:t>
@@ -240,6 +266,7 @@
         </w:rPr>
         <w:t xml:space="preserve"> </w:t>
       </w:r>
+      <w:proofErr w:type="spellStart"/>
       <w:r>
         <w:rPr>
           <w:rStyle w:val="HTMLCode"/>
@@ -247,7 +274,17 @@
           <w:sz w:val="22"/>
           <w:szCs w:val="22"/>
         </w:rPr>
-        <w:t>rand.nextBoolean()</w:t>
+        <w:t>rand.nextBoolean</w:t>
+      </w:r>
+      <w:proofErr w:type="spellEnd"/>
+      <w:r>
+        <w:rPr>
+          <w:rStyle w:val="HTMLCode"/>
+          <w:rFonts w:ascii="Consolas" w:eastAsiaTheme="minorEastAsia" w:hAnsi="Consolas"/>
+          <w:sz w:val="22"/>
+          <w:szCs w:val="22"/>
+        </w:rPr>
+        <w:t>()</w:t>
       </w:r>
       <w:r>
         <w:rPr>
@@ -283,8 +320,36 @@
           <w:sz w:val="22"/>
           <w:szCs w:val="22"/>
         </w:rPr>
-        <w:t xml:space="preserve"> will be set for a normal attack or a bite attack. The probability of the attack missing will be determined by </w:t>
-      </w:r>
+        <w:t xml:space="preserve"> will be set for a normal attack or a bite attack</w:t>
+      </w:r>
+      <w:r>
+        <w:rPr>
+          <w:rStyle w:val="HTMLCode"/>
+          <w:rFonts w:asciiTheme="minorHAnsi" w:eastAsiaTheme="minorEastAsia" w:hAnsiTheme="minorHAnsi" w:cstheme="minorHAnsi"/>
+          <w:sz w:val="22"/>
+          <w:szCs w:val="22"/>
+        </w:rPr>
+        <w:t xml:space="preserve"> (50/50 chance)</w:t>
+      </w:r>
+      <w:r>
+        <w:rPr>
+          <w:rStyle w:val="HTMLCode"/>
+          <w:rFonts w:asciiTheme="minorHAnsi" w:eastAsiaTheme="minorEastAsia" w:hAnsiTheme="minorHAnsi" w:cstheme="minorHAnsi"/>
+          <w:sz w:val="22"/>
+          <w:szCs w:val="22"/>
+        </w:rPr>
+        <w:t xml:space="preserve">. The probability of the attack missing will be determined by </w:t>
+      </w:r>
+      <w:r>
+        <w:rPr>
+          <w:rStyle w:val="HTMLCode"/>
+          <w:rFonts w:asciiTheme="minorHAnsi" w:eastAsiaTheme="minorEastAsia" w:hAnsiTheme="minorHAnsi" w:cstheme="minorHAnsi"/>
+          <w:sz w:val="22"/>
+          <w:szCs w:val="22"/>
+        </w:rPr>
+        <w:t xml:space="preserve">checking </w:t>
+      </w:r>
+      <w:proofErr w:type="spellStart"/>
       <w:r>
         <w:rPr>
           <w:rStyle w:val="HTMLCode"/>
@@ -292,8 +357,9 @@
           <w:sz w:val="22"/>
           <w:szCs w:val="22"/>
         </w:rPr>
-        <w:t xml:space="preserve">rand.nextDouble() &lt;= </w:t>
-      </w:r>
+        <w:t>rand.nextDouble</w:t>
+      </w:r>
+      <w:proofErr w:type="spellEnd"/>
       <w:r>
         <w:rPr>
           <w:rStyle w:val="HTMLCode"/>
@@ -301,6 +367,15 @@
           <w:sz w:val="22"/>
           <w:szCs w:val="22"/>
         </w:rPr>
+        <w:t xml:space="preserve">() &lt;= </w:t>
+      </w:r>
+      <w:r>
+        <w:rPr>
+          <w:rStyle w:val="HTMLCode"/>
+          <w:rFonts w:ascii="Consolas" w:eastAsiaTheme="minorEastAsia" w:hAnsi="Consolas" w:cstheme="minorHAnsi"/>
+          <w:sz w:val="22"/>
+          <w:szCs w:val="22"/>
+        </w:rPr>
         <w:t>X,</w:t>
       </w:r>
       <w:r>
@@ -319,7 +394,7 @@
           <w:sz w:val="22"/>
           <w:szCs w:val="22"/>
         </w:rPr>
-        <w:t xml:space="preserve">meaning there will be a (X*100)% chance of missing and that will be determined on what weapon is. If weapon is for a normal attack (ie. fists or a weapon), then </w:t>
+        <w:t xml:space="preserve">meaning there will be a (X*100)% chance of missing and </w:t>
       </w:r>
       <w:r>
         <w:rPr>
@@ -328,6 +403,62 @@
           <w:sz w:val="22"/>
           <w:szCs w:val="22"/>
         </w:rPr>
+        <w:t>X</w:t>
+      </w:r>
+      <w:r>
+        <w:rPr>
+          <w:rStyle w:val="HTMLCode"/>
+          <w:rFonts w:asciiTheme="minorHAnsi" w:eastAsiaTheme="minorEastAsia" w:hAnsiTheme="minorHAnsi" w:cstheme="minorHAnsi"/>
+          <w:sz w:val="22"/>
+          <w:szCs w:val="22"/>
+        </w:rPr>
+        <w:t xml:space="preserve"> will be determined on what </w:t>
+      </w:r>
+      <w:r>
+        <w:rPr>
+          <w:rStyle w:val="HTMLCode"/>
+          <w:rFonts w:ascii="Consolas" w:eastAsiaTheme="minorEastAsia" w:hAnsi="Consolas" w:cstheme="minorHAnsi"/>
+          <w:sz w:val="22"/>
+          <w:szCs w:val="22"/>
+        </w:rPr>
+        <w:t>weapon</w:t>
+      </w:r>
+      <w:r>
+        <w:rPr>
+          <w:rStyle w:val="HTMLCode"/>
+          <w:rFonts w:asciiTheme="minorHAnsi" w:eastAsiaTheme="minorEastAsia" w:hAnsiTheme="minorHAnsi" w:cstheme="minorHAnsi"/>
+          <w:sz w:val="22"/>
+          <w:szCs w:val="22"/>
+        </w:rPr>
+        <w:t xml:space="preserve"> is. If weapon is for a normal attack (</w:t>
+      </w:r>
+      <w:proofErr w:type="spellStart"/>
+      <w:r>
+        <w:rPr>
+          <w:rStyle w:val="HTMLCode"/>
+          <w:rFonts w:asciiTheme="minorHAnsi" w:eastAsiaTheme="minorEastAsia" w:hAnsiTheme="minorHAnsi" w:cstheme="minorHAnsi"/>
+          <w:sz w:val="22"/>
+          <w:szCs w:val="22"/>
+        </w:rPr>
+        <w:t>ie</w:t>
+      </w:r>
+      <w:proofErr w:type="spellEnd"/>
+      <w:r>
+        <w:rPr>
+          <w:rStyle w:val="HTMLCode"/>
+          <w:rFonts w:asciiTheme="minorHAnsi" w:eastAsiaTheme="minorEastAsia" w:hAnsiTheme="minorHAnsi" w:cstheme="minorHAnsi"/>
+          <w:sz w:val="22"/>
+          <w:szCs w:val="22"/>
+        </w:rPr>
+        <w:t xml:space="preserve">. fists or a weapon), then </w:t>
+      </w:r>
+      <w:r>
+        <w:rPr>
+          <w:rStyle w:val="HTMLCode"/>
+          <w:rFonts w:ascii="Consolas" w:eastAsiaTheme="minorEastAsia" w:hAnsi="Consolas" w:cstheme="minorHAnsi"/>
+          <w:sz w:val="22"/>
+          <w:szCs w:val="22"/>
+        </w:rPr>
         <w:t>X=0.5</w:t>
       </w:r>
       <w:r>
@@ -337,6 +468,15 @@
           <w:sz w:val="22"/>
           <w:szCs w:val="22"/>
         </w:rPr>
+        <w:t>, meaning</w:t>
+      </w:r>
+      <w:r>
+        <w:rPr>
+          <w:rStyle w:val="HTMLCode"/>
+          <w:rFonts w:asciiTheme="minorHAnsi" w:eastAsiaTheme="minorEastAsia" w:hAnsiTheme="minorHAnsi" w:cstheme="minorHAnsi"/>
+          <w:sz w:val="22"/>
+          <w:szCs w:val="22"/>
+        </w:rPr>
         <w:t xml:space="preserve"> </w:t>
       </w:r>
       <w:r>
@@ -346,15 +486,6 @@
           <w:sz w:val="22"/>
           <w:szCs w:val="22"/>
         </w:rPr>
-        <w:t xml:space="preserve">and </w:t>
-      </w:r>
-      <w:r>
-        <w:rPr>
-          <w:rStyle w:val="HTMLCode"/>
-          <w:rFonts w:asciiTheme="minorHAnsi" w:eastAsiaTheme="minorEastAsia" w:hAnsiTheme="minorHAnsi" w:cstheme="minorHAnsi"/>
-          <w:sz w:val="22"/>
-          <w:szCs w:val="22"/>
-        </w:rPr>
         <w:t xml:space="preserve">a </w:t>
       </w:r>
       <w:r>
@@ -382,7 +513,27 @@
           <w:sz w:val="22"/>
           <w:szCs w:val="22"/>
         </w:rPr>
-        <w:t xml:space="preserve">. If weapon is for a bite attack (ie. teeth), then </w:t>
+        <w:t>. If weapon is for a bite attack (</w:t>
+      </w:r>
+      <w:proofErr w:type="spellStart"/>
+      <w:r>
+        <w:rPr>
+          <w:rStyle w:val="HTMLCode"/>
+          <w:rFonts w:asciiTheme="minorHAnsi" w:eastAsiaTheme="minorEastAsia" w:hAnsiTheme="minorHAnsi" w:cstheme="minorHAnsi"/>
+          <w:sz w:val="22"/>
+          <w:szCs w:val="22"/>
+        </w:rPr>
+        <w:t>ie</w:t>
+      </w:r>
+      <w:proofErr w:type="spellEnd"/>
+      <w:r>
+        <w:rPr>
+          <w:rStyle w:val="HTMLCode"/>
+          <w:rFonts w:asciiTheme="minorHAnsi" w:eastAsiaTheme="minorEastAsia" w:hAnsiTheme="minorHAnsi" w:cstheme="minorHAnsi"/>
+          <w:sz w:val="22"/>
+          <w:szCs w:val="22"/>
+        </w:rPr>
+        <w:t xml:space="preserve">. teeth), then </w:t>
       </w:r>
       <w:r>
         <w:rPr>
@@ -409,16 +560,16 @@
           <w:sz w:val="22"/>
           <w:szCs w:val="22"/>
         </w:rPr>
-        <w:t xml:space="preserve"> </w:t>
-      </w:r>
-      <w:r>
-        <w:rPr>
-          <w:rStyle w:val="HTMLCode"/>
-          <w:rFonts w:asciiTheme="minorHAnsi" w:eastAsiaTheme="minorEastAsia" w:hAnsiTheme="minorHAnsi" w:cstheme="minorHAnsi"/>
-          <w:sz w:val="22"/>
-          <w:szCs w:val="22"/>
-        </w:rPr>
-        <w:t>and a miss probability of 70% for example</w:t>
+        <w:t>, meaning</w:t>
+      </w:r>
+      <w:r>
+        <w:rPr>
+          <w:rStyle w:val="HTMLCode"/>
+          <w:rFonts w:asciiTheme="minorHAnsi" w:eastAsiaTheme="minorEastAsia" w:hAnsiTheme="minorHAnsi" w:cstheme="minorHAnsi"/>
+          <w:sz w:val="22"/>
+          <w:szCs w:val="22"/>
+        </w:rPr>
+        <w:t xml:space="preserve"> a miss probability of 70%</w:t>
       </w:r>
       <w:r>
         <w:rPr>
@@ -428,12 +579,20 @@
           <w:szCs w:val="22"/>
         </w:rPr>
         <w:t>.</w:t>
+      </w:r>
+      <w:r>
+        <w:rPr>
+          <w:rStyle w:val="HTMLCode"/>
+          <w:rFonts w:asciiTheme="minorHAnsi" w:eastAsiaTheme="minorEastAsia" w:hAnsiTheme="minorHAnsi" w:cstheme="minorHAnsi"/>
+          <w:sz w:val="22"/>
+          <w:szCs w:val="22"/>
+        </w:rPr>
+        <w:t>*</w:t>
       </w:r>
     </w:p>
     <w:p>
       <w:pPr>
         <w:spacing w:after="0"/>
-        <w:ind w:left="720"/>
         <w:rPr>
           <w:rStyle w:val="HTMLCode"/>
           <w:rFonts w:asciiTheme="minorHAnsi" w:eastAsiaTheme="minorEastAsia" w:hAnsiTheme="minorHAnsi" w:cstheme="minorHAnsi"/>
@@ -460,7 +619,16 @@
           <w:sz w:val="22"/>
           <w:szCs w:val="22"/>
         </w:rPr>
-        <w:t xml:space="preserve">A new class </w:t>
+        <w:t>Creating a</w:t>
+      </w:r>
+      <w:r>
+        <w:rPr>
+          <w:rStyle w:val="HTMLCode"/>
+          <w:rFonts w:asciiTheme="minorHAnsi" w:eastAsiaTheme="minorEastAsia" w:hAnsiTheme="minorHAnsi" w:cstheme="minorHAnsi"/>
+          <w:sz w:val="22"/>
+          <w:szCs w:val="22"/>
+        </w:rPr>
+        <w:t xml:space="preserve"> new class </w:t>
       </w:r>
       <w:r>
         <w:rPr>
@@ -496,8 +664,40 @@
           <w:sz w:val="22"/>
           <w:szCs w:val="22"/>
         </w:rPr>
-        <w:t xml:space="preserve">chosen to be the best design as it would be similar to the </w:t>
-      </w:r>
+        <w:t xml:space="preserve">chosen to be the best design as it would be </w:t>
+      </w:r>
+      <w:proofErr w:type="gramStart"/>
+      <w:r>
+        <w:rPr>
+          <w:rStyle w:val="HTMLCode"/>
+          <w:rFonts w:asciiTheme="minorHAnsi" w:eastAsiaTheme="minorEastAsia" w:hAnsiTheme="minorHAnsi" w:cstheme="minorHAnsi"/>
+          <w:sz w:val="22"/>
+          <w:szCs w:val="22"/>
+        </w:rPr>
+        <w:t>simi</w:t>
+      </w:r>
+      <w:bookmarkStart w:id="0" w:name="_GoBack"/>
+      <w:bookmarkEnd w:id="0"/>
+      <w:r>
+        <w:rPr>
+          <w:rStyle w:val="HTMLCode"/>
+          <w:rFonts w:asciiTheme="minorHAnsi" w:eastAsiaTheme="minorEastAsia" w:hAnsiTheme="minorHAnsi" w:cstheme="minorHAnsi"/>
+          <w:sz w:val="22"/>
+          <w:szCs w:val="22"/>
+        </w:rPr>
+        <w:t>lar to</w:t>
+      </w:r>
+      <w:proofErr w:type="gramEnd"/>
+      <w:r>
+        <w:rPr>
+          <w:rStyle w:val="HTMLCode"/>
+          <w:rFonts w:asciiTheme="minorHAnsi" w:eastAsiaTheme="minorEastAsia" w:hAnsiTheme="minorHAnsi" w:cstheme="minorHAnsi"/>
+          <w:sz w:val="22"/>
+          <w:szCs w:val="22"/>
+        </w:rPr>
+        <w:t xml:space="preserve"> the </w:t>
+      </w:r>
+      <w:proofErr w:type="spellStart"/>
       <w:r>
         <w:rPr>
           <w:rStyle w:val="HTMLCode"/>
@@ -507,6 +707,7 @@
         </w:rPr>
         <w:t>AttackAction</w:t>
       </w:r>
+      <w:proofErr w:type="spellEnd"/>
       <w:r>
         <w:rPr>
           <w:rStyle w:val="HTMLCode"/>
@@ -523,7 +724,25 @@
           <w:sz w:val="22"/>
           <w:szCs w:val="22"/>
         </w:rPr>
-        <w:t>and require duplicated code</w:t>
+        <w:t>and</w:t>
+      </w:r>
+      <w:r>
+        <w:rPr>
+          <w:rStyle w:val="HTMLCode"/>
+          <w:rFonts w:asciiTheme="minorHAnsi" w:eastAsiaTheme="minorEastAsia" w:hAnsiTheme="minorHAnsi" w:cstheme="minorHAnsi"/>
+          <w:sz w:val="22"/>
+          <w:szCs w:val="22"/>
+        </w:rPr>
+        <w:t xml:space="preserve"> therefore</w:t>
+      </w:r>
+      <w:r>
+        <w:rPr>
+          <w:rStyle w:val="HTMLCode"/>
+          <w:rFonts w:asciiTheme="minorHAnsi" w:eastAsiaTheme="minorEastAsia" w:hAnsiTheme="minorHAnsi" w:cstheme="minorHAnsi"/>
+          <w:sz w:val="22"/>
+          <w:szCs w:val="22"/>
+        </w:rPr>
+        <w:t xml:space="preserve"> require duplicated code</w:t>
       </w:r>
       <w:r>
         <w:rPr>
@@ -549,6 +768,53 @@
     </w:p>
     <w:p>
       <w:pPr>
+        <w:spacing w:after="0"/>
+        <w:ind w:left="720"/>
+        <w:rPr>
+          <w:rStyle w:val="HTMLCode"/>
+          <w:rFonts w:asciiTheme="minorHAnsi" w:eastAsiaTheme="minorEastAsia" w:hAnsiTheme="minorHAnsi" w:cstheme="minorHAnsi"/>
+          <w:sz w:val="22"/>
+          <w:szCs w:val="22"/>
+        </w:rPr>
+      </w:pPr>
+      <w:r>
+        <w:rPr>
+          <w:rStyle w:val="HTMLCode"/>
+          <w:rFonts w:asciiTheme="minorHAnsi" w:eastAsiaTheme="minorEastAsia" w:hAnsiTheme="minorHAnsi" w:cstheme="minorHAnsi"/>
+          <w:sz w:val="22"/>
+          <w:szCs w:val="22"/>
+        </w:rPr>
+        <w:t>*</w:t>
+      </w:r>
+      <w:r>
+        <w:rPr>
+          <w:rStyle w:val="HTMLCode"/>
+          <w:rFonts w:asciiTheme="minorHAnsi" w:eastAsiaTheme="minorEastAsia" w:hAnsiTheme="minorHAnsi" w:cstheme="minorHAnsi"/>
+        </w:rPr>
+        <w:t>these miss probability may change</w:t>
+      </w:r>
+      <w:r>
+        <w:rPr>
+          <w:rStyle w:val="HTMLCode"/>
+          <w:rFonts w:asciiTheme="minorHAnsi" w:eastAsiaTheme="minorEastAsia" w:hAnsiTheme="minorHAnsi" w:cstheme="minorHAnsi"/>
+        </w:rPr>
+        <w:t>.</w:t>
+      </w:r>
+    </w:p>
+    <w:p>
+      <w:pPr>
+        <w:spacing w:after="0"/>
+        <w:ind w:left="720"/>
+        <w:rPr>
+          <w:rStyle w:val="HTMLCode"/>
+          <w:rFonts w:asciiTheme="minorHAnsi" w:eastAsiaTheme="minorEastAsia" w:hAnsiTheme="minorHAnsi" w:cstheme="minorHAnsi"/>
+          <w:sz w:val="22"/>
+          <w:szCs w:val="22"/>
+        </w:rPr>
+      </w:pPr>
+    </w:p>
+    <w:p>
+      <w:pPr>
         <w:pStyle w:val="Code"/>
         <w:spacing w:after="240"/>
       </w:pPr>
@@ -583,6 +849,7 @@
         </w:rPr>
         <w:t xml:space="preserve">in the </w:t>
       </w:r>
+      <w:proofErr w:type="spellStart"/>
       <w:r>
         <w:rPr>
           <w:rFonts w:ascii="Consolas" w:hAnsi="Consolas"/>
@@ -591,6 +858,7 @@
         </w:rPr>
         <w:t>AttackAction</w:t>
       </w:r>
+      <w:proofErr w:type="spellEnd"/>
       <w:r>
         <w:rPr>
           <w:b w:val="0"/>
@@ -647,10 +915,19 @@
           <w:sz w:val="22"/>
           <w:szCs w:val="22"/>
         </w:rPr>
-        <w:t>. The health restore is done with</w:t>
-      </w:r>
-      <w:bookmarkStart w:id="0" w:name="_GoBack"/>
-      <w:bookmarkEnd w:id="0"/>
+        <w:t xml:space="preserve">. </w:t>
+      </w:r>
+      <w:r>
+        <w:rPr>
+          <w:rStyle w:val="HTMLCode"/>
+          <w:rFonts w:asciiTheme="minorHAnsi" w:eastAsiaTheme="minorEastAsia" w:hAnsiTheme="minorHAnsi" w:cstheme="minorHAnsi"/>
+          <w:b w:val="0"/>
+          <w:bCs w:val="0"/>
+          <w:sz w:val="22"/>
+          <w:szCs w:val="22"/>
+        </w:rPr>
+        <w:t>As the</w:t>
+      </w:r>
       <w:r>
         <w:rPr>
           <w:rStyle w:val="HTMLCode"/>
@@ -671,7 +948,163 @@
           <w:sz w:val="22"/>
           <w:szCs w:val="22"/>
         </w:rPr>
-        <w:t>actor.heal(5)</w:t>
+        <w:t>actor</w:t>
+      </w:r>
+      <w:r>
+        <w:rPr>
+          <w:rStyle w:val="HTMLCode"/>
+          <w:rFonts w:asciiTheme="minorHAnsi" w:eastAsiaTheme="minorEastAsia" w:hAnsiTheme="minorHAnsi" w:cstheme="minorHAnsi"/>
+          <w:b w:val="0"/>
+          <w:bCs w:val="0"/>
+          <w:sz w:val="22"/>
+          <w:szCs w:val="22"/>
+        </w:rPr>
+        <w:t xml:space="preserve"> </w:t>
+      </w:r>
+      <w:r>
+        <w:rPr>
+          <w:rStyle w:val="HTMLCode"/>
+          <w:rFonts w:asciiTheme="minorHAnsi" w:eastAsiaTheme="minorEastAsia" w:hAnsiTheme="minorHAnsi" w:cstheme="minorHAnsi"/>
+          <w:b w:val="0"/>
+          <w:bCs w:val="0"/>
+          <w:sz w:val="22"/>
+          <w:szCs w:val="22"/>
+        </w:rPr>
+        <w:t xml:space="preserve">object is </w:t>
+      </w:r>
+      <w:r>
+        <w:rPr>
+          <w:rStyle w:val="HTMLCode"/>
+          <w:rFonts w:asciiTheme="minorHAnsi" w:eastAsiaTheme="minorEastAsia" w:hAnsiTheme="minorHAnsi" w:cstheme="minorHAnsi"/>
+          <w:b w:val="0"/>
+          <w:bCs w:val="0"/>
+          <w:sz w:val="22"/>
+          <w:szCs w:val="22"/>
+        </w:rPr>
+        <w:t xml:space="preserve">already </w:t>
+      </w:r>
+      <w:r>
+        <w:rPr>
+          <w:rStyle w:val="HTMLCode"/>
+          <w:rFonts w:asciiTheme="minorHAnsi" w:eastAsiaTheme="minorEastAsia" w:hAnsiTheme="minorHAnsi" w:cstheme="minorHAnsi"/>
+          <w:b w:val="0"/>
+          <w:bCs w:val="0"/>
+          <w:sz w:val="22"/>
+          <w:szCs w:val="22"/>
+        </w:rPr>
+        <w:t xml:space="preserve">passed as a parameter in the </w:t>
+      </w:r>
+      <w:r>
+        <w:rPr>
+          <w:rStyle w:val="HTMLCode"/>
+          <w:rFonts w:ascii="Consolas" w:eastAsiaTheme="minorEastAsia" w:hAnsi="Consolas" w:cstheme="minorHAnsi"/>
+          <w:b w:val="0"/>
+          <w:bCs w:val="0"/>
+          <w:sz w:val="22"/>
+          <w:szCs w:val="22"/>
+        </w:rPr>
+        <w:t>execute</w:t>
+      </w:r>
+      <w:r>
+        <w:rPr>
+          <w:rStyle w:val="HTMLCode"/>
+          <w:rFonts w:asciiTheme="minorHAnsi" w:eastAsiaTheme="minorEastAsia" w:hAnsiTheme="minorHAnsi" w:cstheme="minorHAnsi"/>
+          <w:b w:val="0"/>
+          <w:bCs w:val="0"/>
+          <w:sz w:val="22"/>
+          <w:szCs w:val="22"/>
+        </w:rPr>
+        <w:t xml:space="preserve"> method, </w:t>
+      </w:r>
+      <w:r>
+        <w:rPr>
+          <w:rStyle w:val="HTMLCode"/>
+          <w:rFonts w:asciiTheme="minorHAnsi" w:eastAsiaTheme="minorEastAsia" w:hAnsiTheme="minorHAnsi" w:cstheme="minorHAnsi"/>
+          <w:b w:val="0"/>
+          <w:bCs w:val="0"/>
+          <w:sz w:val="22"/>
+          <w:szCs w:val="22"/>
+        </w:rPr>
+        <w:t>t</w:t>
+      </w:r>
+      <w:r>
+        <w:rPr>
+          <w:rStyle w:val="HTMLCode"/>
+          <w:rFonts w:asciiTheme="minorHAnsi" w:eastAsiaTheme="minorEastAsia" w:hAnsiTheme="minorHAnsi" w:cstheme="minorHAnsi"/>
+          <w:b w:val="0"/>
+          <w:bCs w:val="0"/>
+          <w:sz w:val="22"/>
+          <w:szCs w:val="22"/>
+        </w:rPr>
+        <w:t xml:space="preserve">he health restore </w:t>
+      </w:r>
+      <w:r>
+        <w:rPr>
+          <w:rStyle w:val="HTMLCode"/>
+          <w:rFonts w:asciiTheme="minorHAnsi" w:eastAsiaTheme="minorEastAsia" w:hAnsiTheme="minorHAnsi" w:cstheme="minorHAnsi"/>
+          <w:b w:val="0"/>
+          <w:bCs w:val="0"/>
+          <w:sz w:val="22"/>
+          <w:szCs w:val="22"/>
+        </w:rPr>
+        <w:t>can</w:t>
+      </w:r>
+      <w:r>
+        <w:rPr>
+          <w:rStyle w:val="HTMLCode"/>
+          <w:rFonts w:asciiTheme="minorHAnsi" w:eastAsiaTheme="minorEastAsia" w:hAnsiTheme="minorHAnsi" w:cstheme="minorHAnsi"/>
+          <w:b w:val="0"/>
+          <w:bCs w:val="0"/>
+          <w:sz w:val="22"/>
+          <w:szCs w:val="22"/>
+        </w:rPr>
+        <w:t xml:space="preserve"> be</w:t>
+      </w:r>
+      <w:r>
+        <w:rPr>
+          <w:rStyle w:val="HTMLCode"/>
+          <w:rFonts w:asciiTheme="minorHAnsi" w:eastAsiaTheme="minorEastAsia" w:hAnsiTheme="minorHAnsi" w:cstheme="minorHAnsi"/>
+          <w:b w:val="0"/>
+          <w:bCs w:val="0"/>
+          <w:sz w:val="22"/>
+          <w:szCs w:val="22"/>
+        </w:rPr>
+        <w:t xml:space="preserve"> done with</w:t>
+      </w:r>
+      <w:r>
+        <w:rPr>
+          <w:rStyle w:val="HTMLCode"/>
+          <w:rFonts w:asciiTheme="minorHAnsi" w:eastAsiaTheme="minorEastAsia" w:hAnsiTheme="minorHAnsi" w:cstheme="minorHAnsi"/>
+          <w:b w:val="0"/>
+          <w:bCs w:val="0"/>
+          <w:sz w:val="22"/>
+          <w:szCs w:val="22"/>
+        </w:rPr>
+        <w:t xml:space="preserve"> </w:t>
+      </w:r>
+      <w:proofErr w:type="spellStart"/>
+      <w:r>
+        <w:rPr>
+          <w:rStyle w:val="HTMLCode"/>
+          <w:rFonts w:ascii="Consolas" w:eastAsiaTheme="minorEastAsia" w:hAnsi="Consolas" w:cstheme="minorHAnsi"/>
+          <w:b w:val="0"/>
+          <w:bCs w:val="0"/>
+          <w:sz w:val="22"/>
+          <w:szCs w:val="22"/>
+        </w:rPr>
+        <w:t>actor.heal</w:t>
+      </w:r>
+      <w:proofErr w:type="spellEnd"/>
+      <w:r>
+        <w:rPr>
+          <w:rStyle w:val="HTMLCode"/>
+          <w:rFonts w:ascii="Consolas" w:eastAsiaTheme="minorEastAsia" w:hAnsi="Consolas" w:cstheme="minorHAnsi"/>
+          <w:b w:val="0"/>
+          <w:bCs w:val="0"/>
+          <w:sz w:val="22"/>
+          <w:szCs w:val="22"/>
+        </w:rPr>
+        <w:t>(5)</w:t>
       </w:r>
       <w:r>
         <w:rPr>
@@ -753,6 +1186,7 @@
         </w:rPr>
         <w:t xml:space="preserve"> </w:t>
       </w:r>
+      <w:proofErr w:type="spellStart"/>
       <w:r>
         <w:rPr>
           <w:rFonts w:ascii="Consolas" w:hAnsi="Consolas"/>
@@ -761,6 +1195,7 @@
         </w:rPr>
         <w:t>ScanvengeBehaviour</w:t>
       </w:r>
+      <w:proofErr w:type="spellEnd"/>
       <w:r>
         <w:rPr>
           <w:b w:val="0"/>
@@ -795,8 +1230,23 @@
           <w:b w:val="0"/>
           <w:bCs w:val="0"/>
         </w:rPr>
-        <w:t xml:space="preserve">will have a </w:t>
-      </w:r>
+        <w:t xml:space="preserve">will </w:t>
+      </w:r>
+      <w:r>
+        <w:rPr>
+          <w:b w:val="0"/>
+          <w:bCs w:val="0"/>
+        </w:rPr>
+        <w:t>contain a</w:t>
+      </w:r>
+      <w:r>
+        <w:rPr>
+          <w:b w:val="0"/>
+          <w:bCs w:val="0"/>
+        </w:rPr>
+        <w:t xml:space="preserve"> </w:t>
+      </w:r>
+      <w:proofErr w:type="spellStart"/>
       <w:r>
         <w:rPr>
           <w:rFonts w:ascii="Consolas" w:hAnsi="Consolas"/>
@@ -805,6 +1255,7 @@
         </w:rPr>
         <w:t>getAction</w:t>
       </w:r>
+      <w:proofErr w:type="spellEnd"/>
       <w:r>
         <w:rPr>
           <w:b w:val="0"/>
@@ -824,14 +1275,43 @@
           <w:b w:val="0"/>
           <w:bCs w:val="0"/>
         </w:rPr>
-        <w:t xml:space="preserve">tiles that are </w:t>
-      </w:r>
-      <w:r>
-        <w:rPr>
-          <w:b w:val="0"/>
-          <w:bCs w:val="0"/>
-        </w:rPr>
-        <w:t xml:space="preserve">1 distance unit away and picks up </w:t>
+        <w:t xml:space="preserve">the </w:t>
+      </w:r>
+      <w:r>
+        <w:rPr>
+          <w:b w:val="0"/>
+          <w:bCs w:val="0"/>
+        </w:rPr>
+        <w:t xml:space="preserve">items </w:t>
+      </w:r>
+      <w:r>
+        <w:rPr>
+          <w:b w:val="0"/>
+          <w:bCs w:val="0"/>
+        </w:rPr>
+        <w:t xml:space="preserve">at the </w:t>
+      </w:r>
+      <w:r>
+        <w:rPr>
+          <w:rFonts w:ascii="Consolas" w:hAnsi="Consolas"/>
+          <w:b w:val="0"/>
+          <w:bCs w:val="0"/>
+        </w:rPr>
+        <w:t>actor</w:t>
+      </w:r>
+      <w:r>
+        <w:rPr>
+          <w:b w:val="0"/>
+          <w:bCs w:val="0"/>
+        </w:rPr>
+        <w:t>’s location</w:t>
+      </w:r>
+      <w:r>
+        <w:rPr>
+          <w:b w:val="0"/>
+          <w:bCs w:val="0"/>
+        </w:rPr>
+        <w:t xml:space="preserve"> and picks up </w:t>
       </w:r>
       <w:r>
         <w:rPr>
@@ -861,6 +1341,7 @@
         </w:rPr>
         <w:t xml:space="preserve">A </w:t>
       </w:r>
+      <w:proofErr w:type="spellStart"/>
       <w:r>
         <w:rPr>
           <w:rFonts w:ascii="Consolas" w:hAnsi="Consolas"/>
@@ -869,6 +1350,7 @@
         </w:rPr>
         <w:t>ScanvengeBehaviour</w:t>
       </w:r>
+      <w:proofErr w:type="spellEnd"/>
       <w:r>
         <w:rPr>
           <w:b w:val="0"/>
@@ -961,6 +1443,7 @@
     <w:p>
       <w:pPr>
         <w:pStyle w:val="Code"/>
+        <w:ind w:left="720"/>
         <w:rPr>
           <w:b w:val="0"/>
           <w:bCs w:val="0"/>
@@ -970,15 +1453,170 @@
     <w:p>
       <w:pPr>
         <w:pStyle w:val="Code"/>
-        <w:spacing w:after="240"/>
-      </w:pPr>
-      <w:r>
-        <w:t>Every turn, each Zombie should have a 10% chance of saying “Braaaaains” (or something similarly Zombie-like)</w:t>
+        <w:ind w:left="720"/>
+        <w:rPr>
+          <w:b w:val="0"/>
+          <w:bCs w:val="0"/>
+        </w:rPr>
+      </w:pPr>
+      <w:r>
+        <w:rPr>
+          <w:b w:val="0"/>
+          <w:bCs w:val="0"/>
+        </w:rPr>
+        <w:t xml:space="preserve">Creating a new class has been decided as </w:t>
+      </w:r>
+      <w:r>
+        <w:rPr>
+          <w:b w:val="0"/>
+          <w:bCs w:val="0"/>
+        </w:rPr>
+        <w:t xml:space="preserve">the best design as </w:t>
+      </w:r>
+      <w:r>
+        <w:rPr>
+          <w:b w:val="0"/>
+          <w:bCs w:val="0"/>
+        </w:rPr>
+        <w:t>it will</w:t>
+      </w:r>
+      <w:r>
+        <w:rPr>
+          <w:b w:val="0"/>
+          <w:bCs w:val="0"/>
+        </w:rPr>
+        <w:t xml:space="preserve"> group attribute</w:t>
+      </w:r>
+      <w:r>
+        <w:rPr>
+          <w:b w:val="0"/>
+          <w:bCs w:val="0"/>
+        </w:rPr>
+        <w:t>s</w:t>
+      </w:r>
+      <w:r>
+        <w:rPr>
+          <w:b w:val="0"/>
+          <w:bCs w:val="0"/>
+        </w:rPr>
+        <w:t xml:space="preserve"> and methods that </w:t>
+      </w:r>
+      <w:r>
+        <w:rPr>
+          <w:b w:val="0"/>
+          <w:bCs w:val="0"/>
+        </w:rPr>
+        <w:t>depends on each other</w:t>
+      </w:r>
+      <w:r>
+        <w:rPr>
+          <w:b w:val="0"/>
+          <w:bCs w:val="0"/>
+        </w:rPr>
+        <w:t>, following the “</w:t>
+      </w:r>
+      <w:r>
+        <w:rPr>
+          <w:b w:val="0"/>
+          <w:bCs w:val="0"/>
+        </w:rPr>
+        <w:t>Group elements that must depend on each other together inside an</w:t>
+      </w:r>
+      <w:r>
+        <w:rPr>
+          <w:b w:val="0"/>
+          <w:bCs w:val="0"/>
+        </w:rPr>
+        <w:t xml:space="preserve"> </w:t>
+      </w:r>
+      <w:r>
+        <w:rPr>
+          <w:b w:val="0"/>
+          <w:bCs w:val="0"/>
+        </w:rPr>
+        <w:t>encapsulation boundary</w:t>
+      </w:r>
+      <w:r>
+        <w:rPr>
+          <w:b w:val="0"/>
+          <w:bCs w:val="0"/>
+        </w:rPr>
+        <w:t>” principle</w:t>
+      </w:r>
+      <w:r>
+        <w:rPr>
+          <w:b w:val="0"/>
+          <w:bCs w:val="0"/>
+        </w:rPr>
+        <w:t>.</w:t>
       </w:r>
     </w:p>
     <w:p>
       <w:pPr>
         <w:pStyle w:val="Code"/>
+        <w:rPr>
+          <w:b w:val="0"/>
+          <w:bCs w:val="0"/>
+        </w:rPr>
+      </w:pPr>
+    </w:p>
+    <w:p>
+      <w:pPr>
+        <w:pStyle w:val="Code"/>
+        <w:rPr>
+          <w:b w:val="0"/>
+          <w:bCs w:val="0"/>
+        </w:rPr>
+      </w:pPr>
+    </w:p>
+    <w:p>
+      <w:pPr>
+        <w:pStyle w:val="Code"/>
+        <w:rPr>
+          <w:b w:val="0"/>
+          <w:bCs w:val="0"/>
+        </w:rPr>
+      </w:pPr>
+    </w:p>
+    <w:p>
+      <w:pPr>
+        <w:pStyle w:val="Code"/>
+        <w:rPr>
+          <w:b w:val="0"/>
+          <w:bCs w:val="0"/>
+        </w:rPr>
+      </w:pPr>
+    </w:p>
+    <w:p>
+      <w:pPr>
+        <w:pStyle w:val="Code"/>
+        <w:rPr>
+          <w:b w:val="0"/>
+          <w:bCs w:val="0"/>
+        </w:rPr>
+      </w:pPr>
+    </w:p>
+    <w:p>
+      <w:pPr>
+        <w:pStyle w:val="Code"/>
+        <w:spacing w:after="240"/>
+      </w:pPr>
+      <w:r>
+        <w:lastRenderedPageBreak/>
+        <w:t>Every turn, each Zombie should have a 10% chance of saying “</w:t>
+      </w:r>
+      <w:proofErr w:type="spellStart"/>
+      <w:r>
+        <w:t>Braaaaains</w:t>
+      </w:r>
+      <w:proofErr w:type="spellEnd"/>
+      <w:r>
+        <w:t>” (or something similarly Zombie-like)</w:t>
+      </w:r>
+    </w:p>
+    <w:p>
+      <w:pPr>
+        <w:pStyle w:val="Code"/>
         <w:ind w:left="720"/>
         <w:rPr>
           <w:b w:val="0"/>
@@ -1021,6 +1659,7 @@
         </w:rPr>
         <w:t xml:space="preserve">the </w:t>
       </w:r>
+      <w:proofErr w:type="spellStart"/>
       <w:r>
         <w:rPr>
           <w:rFonts w:ascii="Consolas" w:hAnsi="Consolas"/>
@@ -1029,6 +1668,7 @@
         </w:rPr>
         <w:t>playTurn</w:t>
       </w:r>
+      <w:proofErr w:type="spellEnd"/>
       <w:r>
         <w:rPr>
           <w:b w:val="0"/>
@@ -1086,6 +1726,7 @@
         </w:rPr>
         <w:t xml:space="preserve">A </w:t>
       </w:r>
+      <w:proofErr w:type="spellStart"/>
       <w:r>
         <w:rPr>
           <w:rStyle w:val="HTMLCode"/>
@@ -1095,8 +1736,9 @@
           <w:sz w:val="22"/>
           <w:szCs w:val="22"/>
         </w:rPr>
-        <w:t>rand.nextDouble()</w:t>
-      </w:r>
+        <w:t>rand.nextDouble</w:t>
+      </w:r>
+      <w:proofErr w:type="spellEnd"/>
       <w:r>
         <w:rPr>
           <w:rStyle w:val="HTMLCode"/>
@@ -1106,6 +1748,17 @@
           <w:sz w:val="22"/>
           <w:szCs w:val="22"/>
         </w:rPr>
+        <w:t>()</w:t>
+      </w:r>
+      <w:r>
+        <w:rPr>
+          <w:rStyle w:val="HTMLCode"/>
+          <w:rFonts w:ascii="Consolas" w:eastAsiaTheme="minorEastAsia" w:hAnsi="Consolas" w:cstheme="minorHAnsi"/>
+          <w:b w:val="0"/>
+          <w:bCs w:val="0"/>
+          <w:sz w:val="22"/>
+          <w:szCs w:val="22"/>
+        </w:rPr>
         <w:t xml:space="preserve"> &lt;= </w:t>
       </w:r>
       <w:r>
@@ -1174,12 +1827,21 @@
         </w:rPr>
         <w:t>“</w:t>
       </w:r>
-      <w:r>
-        <w:rPr>
-          <w:b w:val="0"/>
-          <w:bCs w:val="0"/>
-        </w:rPr>
-        <w:t>Braaaaains”</w:t>
+      <w:proofErr w:type="spellStart"/>
+      <w:r>
+        <w:rPr>
+          <w:b w:val="0"/>
+          <w:bCs w:val="0"/>
+        </w:rPr>
+        <w:t>Braaaaains</w:t>
+      </w:r>
+      <w:proofErr w:type="spellEnd"/>
+      <w:r>
+        <w:rPr>
+          <w:b w:val="0"/>
+          <w:bCs w:val="0"/>
+        </w:rPr>
+        <w:t>”</w:t>
       </w:r>
       <w:r>
         <w:rPr>

</xml_diff>

<commit_message>
Updated with missing dependencies
</commit_message>
<xml_diff>
--- a/design-docs/Assignment 1 Design rationale.docx
+++ b/design-docs/Assignment 1 Design rationale.docx
@@ -15,7 +15,21 @@
           <w:sz w:val="36"/>
           <w:szCs w:val="36"/>
         </w:rPr>
-        <w:t>Design rationale</w:t>
+        <w:t xml:space="preserve">Design </w:t>
+      </w:r>
+      <w:r>
+        <w:rPr>
+          <w:sz w:val="36"/>
+          <w:szCs w:val="36"/>
+        </w:rPr>
+        <w:t>R</w:t>
+      </w:r>
+      <w:r>
+        <w:rPr>
+          <w:sz w:val="36"/>
+          <w:szCs w:val="36"/>
+        </w:rPr>
+        <w:t>ationale</w:t>
       </w:r>
     </w:p>
     <w:p>
@@ -31,7 +45,23 @@
           <w:sz w:val="28"/>
           <w:szCs w:val="28"/>
         </w:rPr>
-        <w:t>Zombie attacks</w:t>
+        <w:t xml:space="preserve">Zombie </w:t>
+      </w:r>
+      <w:r>
+        <w:rPr>
+          <w:sz w:val="28"/>
+          <w:szCs w:val="28"/>
+        </w:rPr>
+        <w:t>A</w:t>
+      </w:r>
+      <w:bookmarkStart w:id="0" w:name="_GoBack"/>
+      <w:bookmarkEnd w:id="0"/>
+      <w:r>
+        <w:rPr>
+          <w:sz w:val="28"/>
+          <w:szCs w:val="28"/>
+        </w:rPr>
+        <w:t>ttacks</w:t>
       </w:r>
     </w:p>
     <w:p>
@@ -78,23 +108,21 @@
           <w:b/>
           <w:bCs/>
         </w:rPr>
-        <w:t xml:space="preserve">than the punch </w:t>
-      </w:r>
-      <w:proofErr w:type="gramStart"/>
+        <w:t>than the punch attack, but do more damage – experiment with combinations of hit probability and</w:t>
+      </w:r>
       <w:r>
         <w:rPr>
           <w:b/>
           <w:bCs/>
         </w:rPr>
-        <w:t>attack, but</w:t>
-      </w:r>
-      <w:proofErr w:type="gramEnd"/>
+        <w:t xml:space="preserve"> </w:t>
+      </w:r>
       <w:r>
         <w:rPr>
           <w:b/>
           <w:bCs/>
         </w:rPr>
-        <w:t xml:space="preserve"> do more damage – experiment with combinations of hit probability and</w:t>
+        <w:t>damage that make the game fun and challenging. (You can experiment with the bite probability</w:t>
       </w:r>
       <w:r>
         <w:rPr>
@@ -108,20 +136,6 @@
           <w:b/>
           <w:bCs/>
         </w:rPr>
-        <w:t>damage that make the game fun and challenging. (You can experiment with the bite probability</w:t>
-      </w:r>
-      <w:r>
-        <w:rPr>
-          <w:b/>
-          <w:bCs/>
-        </w:rPr>
-        <w:t xml:space="preserve"> </w:t>
-      </w:r>
-      <w:r>
-        <w:rPr>
-          <w:b/>
-          <w:bCs/>
-        </w:rPr>
         <w:t>too, if you like.)</w:t>
       </w:r>
     </w:p>
@@ -139,14 +153,12 @@
       <w:r>
         <w:t xml:space="preserve">This will be implemented in the </w:t>
       </w:r>
-      <w:proofErr w:type="spellStart"/>
       <w:r>
         <w:rPr>
           <w:rFonts w:ascii="Consolas" w:hAnsi="Consolas"/>
         </w:rPr>
         <w:t>AttackAction</w:t>
       </w:r>
-      <w:proofErr w:type="spellEnd"/>
       <w:r>
         <w:t xml:space="preserve"> class and </w:t>
       </w:r>
@@ -184,15 +196,7 @@
         <w:t xml:space="preserve"> </w:t>
       </w:r>
       <w:r>
-        <w:t>is set to a certain weapon (</w:t>
-      </w:r>
-      <w:proofErr w:type="spellStart"/>
-      <w:r>
-        <w:t>eg.</w:t>
-      </w:r>
-      <w:proofErr w:type="spellEnd"/>
-      <w:r>
-        <w:t xml:space="preserve"> teeth)</w:t>
+        <w:t>is set to a certain weapon (eg. teeth)</w:t>
       </w:r>
       <w:r>
         <w:t xml:space="preserve">. If </w:t>
@@ -266,7 +270,6 @@
         </w:rPr>
         <w:t xml:space="preserve"> </w:t>
       </w:r>
-      <w:proofErr w:type="spellStart"/>
       <w:r>
         <w:rPr>
           <w:rStyle w:val="HTMLCode"/>
@@ -274,17 +277,7 @@
           <w:sz w:val="22"/>
           <w:szCs w:val="22"/>
         </w:rPr>
-        <w:t>rand.nextBoolean</w:t>
-      </w:r>
-      <w:proofErr w:type="spellEnd"/>
-      <w:r>
-        <w:rPr>
-          <w:rStyle w:val="HTMLCode"/>
-          <w:rFonts w:ascii="Consolas" w:eastAsiaTheme="minorEastAsia" w:hAnsi="Consolas"/>
-          <w:sz w:val="22"/>
-          <w:szCs w:val="22"/>
-        </w:rPr>
-        <w:t>()</w:t>
+        <w:t>rand.nextBoolean()</w:t>
       </w:r>
       <w:r>
         <w:rPr>
@@ -349,7 +342,6 @@
         </w:rPr>
         <w:t xml:space="preserve">checking </w:t>
       </w:r>
-      <w:proofErr w:type="spellStart"/>
       <w:r>
         <w:rPr>
           <w:rStyle w:val="HTMLCode"/>
@@ -357,9 +349,8 @@
           <w:sz w:val="22"/>
           <w:szCs w:val="22"/>
         </w:rPr>
-        <w:t>rand.nextDouble</w:t>
-      </w:r>
-      <w:proofErr w:type="spellEnd"/>
+        <w:t xml:space="preserve">rand.nextDouble() &lt;= </w:t>
+      </w:r>
       <w:r>
         <w:rPr>
           <w:rStyle w:val="HTMLCode"/>
@@ -367,7 +358,25 @@
           <w:sz w:val="22"/>
           <w:szCs w:val="22"/>
         </w:rPr>
-        <w:t xml:space="preserve">() &lt;= </w:t>
+        <w:t>X,</w:t>
+      </w:r>
+      <w:r>
+        <w:rPr>
+          <w:rStyle w:val="HTMLCode"/>
+          <w:rFonts w:asciiTheme="minorHAnsi" w:eastAsiaTheme="minorEastAsia" w:hAnsiTheme="minorHAnsi" w:cstheme="minorHAnsi"/>
+          <w:sz w:val="22"/>
+          <w:szCs w:val="22"/>
+        </w:rPr>
+        <w:t xml:space="preserve"> </w:t>
+      </w:r>
+      <w:r>
+        <w:rPr>
+          <w:rStyle w:val="HTMLCode"/>
+          <w:rFonts w:asciiTheme="minorHAnsi" w:eastAsiaTheme="minorEastAsia" w:hAnsiTheme="minorHAnsi" w:cstheme="minorHAnsi"/>
+          <w:sz w:val="22"/>
+          <w:szCs w:val="22"/>
+        </w:rPr>
+        <w:t xml:space="preserve">meaning there will be a (X*100)% chance of missing and </w:t>
       </w:r>
       <w:r>
         <w:rPr>
@@ -376,7 +385,52 @@
           <w:sz w:val="22"/>
           <w:szCs w:val="22"/>
         </w:rPr>
-        <w:t>X,</w:t>
+        <w:t>X</w:t>
+      </w:r>
+      <w:r>
+        <w:rPr>
+          <w:rStyle w:val="HTMLCode"/>
+          <w:rFonts w:asciiTheme="minorHAnsi" w:eastAsiaTheme="minorEastAsia" w:hAnsiTheme="minorHAnsi" w:cstheme="minorHAnsi"/>
+          <w:sz w:val="22"/>
+          <w:szCs w:val="22"/>
+        </w:rPr>
+        <w:t xml:space="preserve"> will be determined on what </w:t>
+      </w:r>
+      <w:r>
+        <w:rPr>
+          <w:rStyle w:val="HTMLCode"/>
+          <w:rFonts w:ascii="Consolas" w:eastAsiaTheme="minorEastAsia" w:hAnsi="Consolas" w:cstheme="minorHAnsi"/>
+          <w:sz w:val="22"/>
+          <w:szCs w:val="22"/>
+        </w:rPr>
+        <w:t>weapon</w:t>
+      </w:r>
+      <w:r>
+        <w:rPr>
+          <w:rStyle w:val="HTMLCode"/>
+          <w:rFonts w:asciiTheme="minorHAnsi" w:eastAsiaTheme="minorEastAsia" w:hAnsiTheme="minorHAnsi" w:cstheme="minorHAnsi"/>
+          <w:sz w:val="22"/>
+          <w:szCs w:val="22"/>
+        </w:rPr>
+        <w:t xml:space="preserve"> is. If weapon is for a normal attack (ie. fists or a weapon), then </w:t>
+      </w:r>
+      <w:r>
+        <w:rPr>
+          <w:rStyle w:val="HTMLCode"/>
+          <w:rFonts w:ascii="Consolas" w:eastAsiaTheme="minorEastAsia" w:hAnsi="Consolas" w:cstheme="minorHAnsi"/>
+          <w:sz w:val="22"/>
+          <w:szCs w:val="22"/>
+        </w:rPr>
+        <w:t>X=0.5</w:t>
+      </w:r>
+      <w:r>
+        <w:rPr>
+          <w:rStyle w:val="HTMLCode"/>
+          <w:rFonts w:asciiTheme="minorHAnsi" w:eastAsiaTheme="minorEastAsia" w:hAnsiTheme="minorHAnsi" w:cstheme="minorHAnsi"/>
+          <w:sz w:val="22"/>
+          <w:szCs w:val="22"/>
+        </w:rPr>
+        <w:t>, meaning</w:t>
       </w:r>
       <w:r>
         <w:rPr>
@@ -394,98 +448,6 @@
           <w:sz w:val="22"/>
           <w:szCs w:val="22"/>
         </w:rPr>
-        <w:t xml:space="preserve">meaning there will be a (X*100)% chance of missing and </w:t>
-      </w:r>
-      <w:r>
-        <w:rPr>
-          <w:rStyle w:val="HTMLCode"/>
-          <w:rFonts w:ascii="Consolas" w:eastAsiaTheme="minorEastAsia" w:hAnsi="Consolas" w:cstheme="minorHAnsi"/>
-          <w:sz w:val="22"/>
-          <w:szCs w:val="22"/>
-        </w:rPr>
-        <w:t>X</w:t>
-      </w:r>
-      <w:r>
-        <w:rPr>
-          <w:rStyle w:val="HTMLCode"/>
-          <w:rFonts w:asciiTheme="minorHAnsi" w:eastAsiaTheme="minorEastAsia" w:hAnsiTheme="minorHAnsi" w:cstheme="minorHAnsi"/>
-          <w:sz w:val="22"/>
-          <w:szCs w:val="22"/>
-        </w:rPr>
-        <w:t xml:space="preserve"> will be determined on what </w:t>
-      </w:r>
-      <w:r>
-        <w:rPr>
-          <w:rStyle w:val="HTMLCode"/>
-          <w:rFonts w:ascii="Consolas" w:eastAsiaTheme="minorEastAsia" w:hAnsi="Consolas" w:cstheme="minorHAnsi"/>
-          <w:sz w:val="22"/>
-          <w:szCs w:val="22"/>
-        </w:rPr>
-        <w:t>weapon</w:t>
-      </w:r>
-      <w:r>
-        <w:rPr>
-          <w:rStyle w:val="HTMLCode"/>
-          <w:rFonts w:asciiTheme="minorHAnsi" w:eastAsiaTheme="minorEastAsia" w:hAnsiTheme="minorHAnsi" w:cstheme="minorHAnsi"/>
-          <w:sz w:val="22"/>
-          <w:szCs w:val="22"/>
-        </w:rPr>
-        <w:t xml:space="preserve"> is. If weapon is for a normal attack (</w:t>
-      </w:r>
-      <w:proofErr w:type="spellStart"/>
-      <w:r>
-        <w:rPr>
-          <w:rStyle w:val="HTMLCode"/>
-          <w:rFonts w:asciiTheme="minorHAnsi" w:eastAsiaTheme="minorEastAsia" w:hAnsiTheme="minorHAnsi" w:cstheme="minorHAnsi"/>
-          <w:sz w:val="22"/>
-          <w:szCs w:val="22"/>
-        </w:rPr>
-        <w:t>ie</w:t>
-      </w:r>
-      <w:proofErr w:type="spellEnd"/>
-      <w:r>
-        <w:rPr>
-          <w:rStyle w:val="HTMLCode"/>
-          <w:rFonts w:asciiTheme="minorHAnsi" w:eastAsiaTheme="minorEastAsia" w:hAnsiTheme="minorHAnsi" w:cstheme="minorHAnsi"/>
-          <w:sz w:val="22"/>
-          <w:szCs w:val="22"/>
-        </w:rPr>
-        <w:t xml:space="preserve">. fists or a weapon), then </w:t>
-      </w:r>
-      <w:r>
-        <w:rPr>
-          <w:rStyle w:val="HTMLCode"/>
-          <w:rFonts w:ascii="Consolas" w:eastAsiaTheme="minorEastAsia" w:hAnsi="Consolas" w:cstheme="minorHAnsi"/>
-          <w:sz w:val="22"/>
-          <w:szCs w:val="22"/>
-        </w:rPr>
-        <w:t>X=0.5</w:t>
-      </w:r>
-      <w:r>
-        <w:rPr>
-          <w:rStyle w:val="HTMLCode"/>
-          <w:rFonts w:asciiTheme="minorHAnsi" w:eastAsiaTheme="minorEastAsia" w:hAnsiTheme="minorHAnsi" w:cstheme="minorHAnsi"/>
-          <w:sz w:val="22"/>
-          <w:szCs w:val="22"/>
-        </w:rPr>
-        <w:t>, meaning</w:t>
-      </w:r>
-      <w:r>
-        <w:rPr>
-          <w:rStyle w:val="HTMLCode"/>
-          <w:rFonts w:asciiTheme="minorHAnsi" w:eastAsiaTheme="minorEastAsia" w:hAnsiTheme="minorHAnsi" w:cstheme="minorHAnsi"/>
-          <w:sz w:val="22"/>
-          <w:szCs w:val="22"/>
-        </w:rPr>
-        <w:t xml:space="preserve"> </w:t>
-      </w:r>
-      <w:r>
-        <w:rPr>
-          <w:rStyle w:val="HTMLCode"/>
-          <w:rFonts w:asciiTheme="minorHAnsi" w:eastAsiaTheme="minorEastAsia" w:hAnsiTheme="minorHAnsi" w:cstheme="minorHAnsi"/>
-          <w:sz w:val="22"/>
-          <w:szCs w:val="22"/>
-        </w:rPr>
         <w:t xml:space="preserve">a </w:t>
       </w:r>
       <w:r>
@@ -513,27 +475,7 @@
           <w:sz w:val="22"/>
           <w:szCs w:val="22"/>
         </w:rPr>
-        <w:t>. If weapon is for a bite attack (</w:t>
-      </w:r>
-      <w:proofErr w:type="spellStart"/>
-      <w:r>
-        <w:rPr>
-          <w:rStyle w:val="HTMLCode"/>
-          <w:rFonts w:asciiTheme="minorHAnsi" w:eastAsiaTheme="minorEastAsia" w:hAnsiTheme="minorHAnsi" w:cstheme="minorHAnsi"/>
-          <w:sz w:val="22"/>
-          <w:szCs w:val="22"/>
-        </w:rPr>
-        <w:t>ie</w:t>
-      </w:r>
-      <w:proofErr w:type="spellEnd"/>
-      <w:r>
-        <w:rPr>
-          <w:rStyle w:val="HTMLCode"/>
-          <w:rFonts w:asciiTheme="minorHAnsi" w:eastAsiaTheme="minorEastAsia" w:hAnsiTheme="minorHAnsi" w:cstheme="minorHAnsi"/>
-          <w:sz w:val="22"/>
-          <w:szCs w:val="22"/>
-        </w:rPr>
-        <w:t xml:space="preserve">. teeth), then </w:t>
+        <w:t xml:space="preserve">. If weapon is for a bite attack (ie. teeth), then </w:t>
       </w:r>
       <w:r>
         <w:rPr>
@@ -664,40 +606,8 @@
           <w:sz w:val="22"/>
           <w:szCs w:val="22"/>
         </w:rPr>
-        <w:t xml:space="preserve">chosen to be the best design as it would be </w:t>
-      </w:r>
-      <w:proofErr w:type="gramStart"/>
-      <w:r>
-        <w:rPr>
-          <w:rStyle w:val="HTMLCode"/>
-          <w:rFonts w:asciiTheme="minorHAnsi" w:eastAsiaTheme="minorEastAsia" w:hAnsiTheme="minorHAnsi" w:cstheme="minorHAnsi"/>
-          <w:sz w:val="22"/>
-          <w:szCs w:val="22"/>
-        </w:rPr>
-        <w:t>simi</w:t>
-      </w:r>
-      <w:bookmarkStart w:id="0" w:name="_GoBack"/>
-      <w:bookmarkEnd w:id="0"/>
-      <w:r>
-        <w:rPr>
-          <w:rStyle w:val="HTMLCode"/>
-          <w:rFonts w:asciiTheme="minorHAnsi" w:eastAsiaTheme="minorEastAsia" w:hAnsiTheme="minorHAnsi" w:cstheme="minorHAnsi"/>
-          <w:sz w:val="22"/>
-          <w:szCs w:val="22"/>
-        </w:rPr>
-        <w:t>lar to</w:t>
-      </w:r>
-      <w:proofErr w:type="gramEnd"/>
-      <w:r>
-        <w:rPr>
-          <w:rStyle w:val="HTMLCode"/>
-          <w:rFonts w:asciiTheme="minorHAnsi" w:eastAsiaTheme="minorEastAsia" w:hAnsiTheme="minorHAnsi" w:cstheme="minorHAnsi"/>
-          <w:sz w:val="22"/>
-          <w:szCs w:val="22"/>
-        </w:rPr>
-        <w:t xml:space="preserve"> the </w:t>
-      </w:r>
-      <w:proofErr w:type="spellStart"/>
+        <w:t xml:space="preserve">chosen to be the best design as it would be similar to the </w:t>
+      </w:r>
       <w:r>
         <w:rPr>
           <w:rStyle w:val="HTMLCode"/>
@@ -707,7 +617,6 @@
         </w:rPr>
         <w:t>AttackAction</w:t>
       </w:r>
-      <w:proofErr w:type="spellEnd"/>
       <w:r>
         <w:rPr>
           <w:rStyle w:val="HTMLCode"/>
@@ -849,7 +758,6 @@
         </w:rPr>
         <w:t xml:space="preserve">in the </w:t>
       </w:r>
-      <w:proofErr w:type="spellStart"/>
       <w:r>
         <w:rPr>
           <w:rFonts w:ascii="Consolas" w:hAnsi="Consolas"/>
@@ -858,7 +766,6 @@
         </w:rPr>
         <w:t>AttackAction</w:t>
       </w:r>
-      <w:proofErr w:type="spellEnd"/>
       <w:r>
         <w:rPr>
           <w:b w:val="0"/>
@@ -1082,7 +989,6 @@
         </w:rPr>
         <w:t xml:space="preserve"> </w:t>
       </w:r>
-      <w:proofErr w:type="spellStart"/>
       <w:r>
         <w:rPr>
           <w:rStyle w:val="HTMLCode"/>
@@ -1092,19 +998,7 @@
           <w:sz w:val="22"/>
           <w:szCs w:val="22"/>
         </w:rPr>
-        <w:t>actor.heal</w:t>
-      </w:r>
-      <w:proofErr w:type="spellEnd"/>
-      <w:r>
-        <w:rPr>
-          <w:rStyle w:val="HTMLCode"/>
-          <w:rFonts w:ascii="Consolas" w:eastAsiaTheme="minorEastAsia" w:hAnsi="Consolas" w:cstheme="minorHAnsi"/>
-          <w:b w:val="0"/>
-          <w:bCs w:val="0"/>
-          <w:sz w:val="22"/>
-          <w:szCs w:val="22"/>
-        </w:rPr>
-        <w:t>(5)</w:t>
+        <w:t>actor.heal(5)</w:t>
       </w:r>
       <w:r>
         <w:rPr>
@@ -1186,7 +1080,6 @@
         </w:rPr>
         <w:t xml:space="preserve"> </w:t>
       </w:r>
-      <w:proofErr w:type="spellStart"/>
       <w:r>
         <w:rPr>
           <w:rFonts w:ascii="Consolas" w:hAnsi="Consolas"/>
@@ -1195,7 +1088,6 @@
         </w:rPr>
         <w:t>ScanvengeBehaviour</w:t>
       </w:r>
-      <w:proofErr w:type="spellEnd"/>
       <w:r>
         <w:rPr>
           <w:b w:val="0"/>
@@ -1246,7 +1138,6 @@
         </w:rPr>
         <w:t xml:space="preserve"> </w:t>
       </w:r>
-      <w:proofErr w:type="spellStart"/>
       <w:r>
         <w:rPr>
           <w:rFonts w:ascii="Consolas" w:hAnsi="Consolas"/>
@@ -1255,7 +1146,6 @@
         </w:rPr>
         <w:t>getAction</w:t>
       </w:r>
-      <w:proofErr w:type="spellEnd"/>
       <w:r>
         <w:rPr>
           <w:b w:val="0"/>
@@ -1341,7 +1231,6 @@
         </w:rPr>
         <w:t xml:space="preserve">A </w:t>
       </w:r>
-      <w:proofErr w:type="spellStart"/>
       <w:r>
         <w:rPr>
           <w:rFonts w:ascii="Consolas" w:hAnsi="Consolas"/>
@@ -1350,7 +1239,6 @@
         </w:rPr>
         <w:t>ScanvengeBehaviour</w:t>
       </w:r>
-      <w:proofErr w:type="spellEnd"/>
       <w:r>
         <w:rPr>
           <w:b w:val="0"/>
@@ -1603,15 +1491,7 @@
       </w:pPr>
       <w:r>
         <w:lastRenderedPageBreak/>
-        <w:t>Every turn, each Zombie should have a 10% chance of saying “</w:t>
-      </w:r>
-      <w:proofErr w:type="spellStart"/>
-      <w:r>
-        <w:t>Braaaaains</w:t>
-      </w:r>
-      <w:proofErr w:type="spellEnd"/>
-      <w:r>
-        <w:t>” (or something similarly Zombie-like)</w:t>
+        <w:t>Every turn, each Zombie should have a 10% chance of saying “Braaaaains” (or something similarly Zombie-like)</w:t>
       </w:r>
     </w:p>
     <w:p>
@@ -1659,7 +1539,6 @@
         </w:rPr>
         <w:t xml:space="preserve">the </w:t>
       </w:r>
-      <w:proofErr w:type="spellStart"/>
       <w:r>
         <w:rPr>
           <w:rFonts w:ascii="Consolas" w:hAnsi="Consolas"/>
@@ -1668,7 +1547,6 @@
         </w:rPr>
         <w:t>playTurn</w:t>
       </w:r>
-      <w:proofErr w:type="spellEnd"/>
       <w:r>
         <w:rPr>
           <w:b w:val="0"/>
@@ -1726,7 +1604,6 @@
         </w:rPr>
         <w:t xml:space="preserve">A </w:t>
       </w:r>
-      <w:proofErr w:type="spellStart"/>
       <w:r>
         <w:rPr>
           <w:rStyle w:val="HTMLCode"/>
@@ -1736,9 +1613,8 @@
           <w:sz w:val="22"/>
           <w:szCs w:val="22"/>
         </w:rPr>
-        <w:t>rand.nextDouble</w:t>
-      </w:r>
-      <w:proofErr w:type="spellEnd"/>
+        <w:t>rand.nextDouble()</w:t>
+      </w:r>
       <w:r>
         <w:rPr>
           <w:rStyle w:val="HTMLCode"/>
@@ -1748,7 +1624,7 @@
           <w:sz w:val="22"/>
           <w:szCs w:val="22"/>
         </w:rPr>
-        <w:t>()</w:t>
+        <w:t xml:space="preserve"> &lt;= </w:t>
       </w:r>
       <w:r>
         <w:rPr>
@@ -1759,17 +1635,6 @@
           <w:sz w:val="22"/>
           <w:szCs w:val="22"/>
         </w:rPr>
-        <w:t xml:space="preserve"> &lt;= </w:t>
-      </w:r>
-      <w:r>
-        <w:rPr>
-          <w:rStyle w:val="HTMLCode"/>
-          <w:rFonts w:ascii="Consolas" w:eastAsiaTheme="minorEastAsia" w:hAnsi="Consolas" w:cstheme="minorHAnsi"/>
-          <w:b w:val="0"/>
-          <w:bCs w:val="0"/>
-          <w:sz w:val="22"/>
-          <w:szCs w:val="22"/>
-        </w:rPr>
         <w:t>0.1</w:t>
       </w:r>
       <w:r>
@@ -1827,21 +1692,12 @@
         </w:rPr>
         <w:t>“</w:t>
       </w:r>
-      <w:proofErr w:type="spellStart"/>
-      <w:r>
-        <w:rPr>
-          <w:b w:val="0"/>
-          <w:bCs w:val="0"/>
-        </w:rPr>
-        <w:t>Braaaaains</w:t>
-      </w:r>
-      <w:proofErr w:type="spellEnd"/>
-      <w:r>
-        <w:rPr>
-          <w:b w:val="0"/>
-          <w:bCs w:val="0"/>
-        </w:rPr>
-        <w:t>”</w:t>
+      <w:r>
+        <w:rPr>
+          <w:b w:val="0"/>
+          <w:bCs w:val="0"/>
+        </w:rPr>
+        <w:t>Braaaaains”</w:t>
       </w:r>
       <w:r>
         <w:rPr>

</xml_diff>

<commit_message>
Updated design rationale to include Zombie Weapons, bringing back from the dead and Farmer/Food rationales.
</commit_message>
<xml_diff>
--- a/design-docs/Assignment 1 Design rationale.docx
+++ b/design-docs/Assignment 1 Design rationale.docx
@@ -106,7 +106,23 @@
           <w:b/>
           <w:bCs/>
         </w:rPr>
-        <w:t>than the punch attack, but do more damage – experiment with combinations of hit probability and</w:t>
+        <w:t xml:space="preserve">than the punch </w:t>
+      </w:r>
+      <w:proofErr w:type="gramStart"/>
+      <w:r>
+        <w:rPr>
+          <w:b/>
+          <w:bCs/>
+        </w:rPr>
+        <w:t>attack, but</w:t>
+      </w:r>
+      <w:proofErr w:type="gramEnd"/>
+      <w:r>
+        <w:rPr>
+          <w:b/>
+          <w:bCs/>
+        </w:rPr>
+        <w:t xml:space="preserve"> do more damage – experiment with combinations of hit probability and</w:t>
       </w:r>
       <w:r>
         <w:rPr>
@@ -129,12 +145,21 @@
         </w:rPr>
         <w:t xml:space="preserve"> </w:t>
       </w:r>
-      <w:r>
-        <w:rPr>
-          <w:b/>
-          <w:bCs/>
-        </w:rPr>
-        <w:t>too, if you like.)</w:t>
+      <w:proofErr w:type="gramStart"/>
+      <w:r>
+        <w:rPr>
+          <w:b/>
+          <w:bCs/>
+        </w:rPr>
+        <w:t>too, if</w:t>
+      </w:r>
+      <w:proofErr w:type="gramEnd"/>
+      <w:r>
+        <w:rPr>
+          <w:b/>
+          <w:bCs/>
+        </w:rPr>
+        <w:t xml:space="preserve"> you like.)</w:t>
       </w:r>
     </w:p>
     <w:p>
@@ -676,7 +701,27 @@
           <w:sz w:val="22"/>
           <w:szCs w:val="22"/>
         </w:rPr>
-        <w:t xml:space="preserve">chosen to be the best design as it would be similar to the </w:t>
+        <w:t xml:space="preserve">chosen to be the best design as it would be </w:t>
+      </w:r>
+      <w:proofErr w:type="gramStart"/>
+      <w:r>
+        <w:rPr>
+          <w:rStyle w:val="HTMLCode"/>
+          <w:rFonts w:asciiTheme="minorHAnsi" w:eastAsiaTheme="minorEastAsia" w:hAnsiTheme="minorHAnsi" w:cstheme="minorHAnsi"/>
+          <w:sz w:val="22"/>
+          <w:szCs w:val="22"/>
+        </w:rPr>
+        <w:t>similar to</w:t>
+      </w:r>
+      <w:proofErr w:type="gramEnd"/>
+      <w:r>
+        <w:rPr>
+          <w:rStyle w:val="HTMLCode"/>
+          <w:rFonts w:asciiTheme="minorHAnsi" w:eastAsiaTheme="minorEastAsia" w:hAnsiTheme="minorHAnsi" w:cstheme="minorHAnsi"/>
+          <w:sz w:val="22"/>
+          <w:szCs w:val="22"/>
+        </w:rPr>
+        <w:t xml:space="preserve"> the </w:t>
       </w:r>
       <w:proofErr w:type="spellStart"/>
       <w:r>
@@ -2489,7 +2534,23 @@
           <w:b/>
           <w:bCs/>
         </w:rPr>
-        <w:t>50% chance of dropping any weapon it is holding. If it loses both arms, it definitely drops any</w:t>
+        <w:t xml:space="preserve">50% chance of dropping any weapon it is holding. If it loses both arms, it </w:t>
+      </w:r>
+      <w:proofErr w:type="gramStart"/>
+      <w:r>
+        <w:rPr>
+          <w:b/>
+          <w:bCs/>
+        </w:rPr>
+        <w:t>definitely drops</w:t>
+      </w:r>
+      <w:proofErr w:type="gramEnd"/>
+      <w:r>
+        <w:rPr>
+          <w:b/>
+          <w:bCs/>
+        </w:rPr>
+        <w:t xml:space="preserve"> any</w:t>
       </w:r>
     </w:p>
     <w:p>
@@ -2616,7 +2677,21 @@
         <w:rPr>
           <w:rFonts w:cstheme="minorHAnsi"/>
         </w:rPr>
-        <w:t xml:space="preserve">, then it’ll have the normal probability </w:t>
+        <w:t xml:space="preserve">, then </w:t>
+      </w:r>
+      <w:proofErr w:type="gramStart"/>
+      <w:r>
+        <w:rPr>
+          <w:rFonts w:cstheme="minorHAnsi"/>
+        </w:rPr>
+        <w:t>it’ll</w:t>
+      </w:r>
+      <w:proofErr w:type="gramEnd"/>
+      <w:r>
+        <w:rPr>
+          <w:rFonts w:cstheme="minorHAnsi"/>
+        </w:rPr>
+        <w:t xml:space="preserve"> have the normal probability </w:t>
       </w:r>
       <w:r>
         <w:rPr>
@@ -2929,7 +3004,23 @@
           <w:b/>
           <w:bCs/>
         </w:rPr>
-        <w:t>although it can still perform other actions such as biting and punching (assuming it’s still got at</w:t>
+        <w:t xml:space="preserve">although it can still perform other actions such as biting and punching (assuming </w:t>
+      </w:r>
+      <w:proofErr w:type="gramStart"/>
+      <w:r>
+        <w:rPr>
+          <w:b/>
+          <w:bCs/>
+        </w:rPr>
+        <w:t>it’s</w:t>
+      </w:r>
+      <w:proofErr w:type="gramEnd"/>
+      <w:r>
+        <w:rPr>
+          <w:b/>
+          <w:bCs/>
+        </w:rPr>
+        <w:t xml:space="preserve"> still got at</w:t>
       </w:r>
     </w:p>
     <w:p>
@@ -3490,6 +3581,40 @@
           <w:rFonts w:cstheme="minorHAnsi"/>
         </w:rPr>
         <w:t>.</w:t>
+      </w:r>
+      <w:r>
+        <w:rPr>
+          <w:rFonts w:cstheme="minorHAnsi"/>
+        </w:rPr>
+        <w:t xml:space="preserve"> Limbs dropped on the ground will have an attribute indicating weather it was a leg or an arm that fell off for use in the </w:t>
+      </w:r>
+      <w:proofErr w:type="spellStart"/>
+      <w:r>
+        <w:rPr>
+          <w:rFonts w:cstheme="minorHAnsi"/>
+        </w:rPr>
+        <w:t>ZombieClub</w:t>
+      </w:r>
+      <w:proofErr w:type="spellEnd"/>
+      <w:r>
+        <w:rPr>
+          <w:rFonts w:cstheme="minorHAnsi"/>
+        </w:rPr>
+        <w:t xml:space="preserve"> and </w:t>
+      </w:r>
+      <w:proofErr w:type="spellStart"/>
+      <w:r>
+        <w:rPr>
+          <w:rFonts w:cstheme="minorHAnsi"/>
+        </w:rPr>
+        <w:t>ZombieMace</w:t>
+      </w:r>
+      <w:proofErr w:type="spellEnd"/>
+      <w:r>
+        <w:rPr>
+          <w:rFonts w:cstheme="minorHAnsi"/>
+        </w:rPr>
+        <w:t xml:space="preserve"> classes later</w:t>
       </w:r>
     </w:p>
     <w:p>
@@ -3581,8 +3706,641 @@
         </w:rPr>
         <w:t>.</w:t>
       </w:r>
-      <w:bookmarkStart w:id="0" w:name="_GoBack"/>
-      <w:bookmarkEnd w:id="0"/>
+    </w:p>
+    <w:p>
+      <w:pPr>
+        <w:spacing w:after="0"/>
+        <w:ind w:left="720"/>
+        <w:rPr>
+          <w:rFonts w:cstheme="minorHAnsi"/>
+        </w:rPr>
+      </w:pPr>
+    </w:p>
+    <w:p>
+      <w:pPr>
+        <w:spacing w:after="0"/>
+        <w:ind w:left="720"/>
+        <w:rPr>
+          <w:rFonts w:cstheme="minorHAnsi"/>
+        </w:rPr>
+      </w:pPr>
+    </w:p>
+    <w:p>
+      <w:pPr>
+        <w:pStyle w:val="Heading2"/>
+        <w:rPr>
+          <w:rFonts w:cstheme="minorHAnsi"/>
+        </w:rPr>
+      </w:pPr>
+      <w:r>
+        <w:t>Crafting weapons</w:t>
+      </w:r>
+    </w:p>
+    <w:p>
+      <w:pPr>
+        <w:spacing w:after="0"/>
+        <w:rPr>
+          <w:rFonts w:cstheme="minorHAnsi"/>
+          <w:b/>
+          <w:bCs/>
+        </w:rPr>
+      </w:pPr>
+      <w:r>
+        <w:rPr>
+          <w:rFonts w:cstheme="minorHAnsi"/>
+          <w:b/>
+          <w:bCs/>
+        </w:rPr>
+        <w:t>If the player is holding a Zombie arm, they can craft it into a Zombie club, which does significantly</w:t>
+      </w:r>
+    </w:p>
+    <w:p>
+      <w:pPr>
+        <w:spacing w:after="0"/>
+        <w:rPr>
+          <w:rFonts w:cstheme="minorHAnsi"/>
+          <w:b/>
+          <w:bCs/>
+        </w:rPr>
+      </w:pPr>
+      <w:r>
+        <w:rPr>
+          <w:rFonts w:cstheme="minorHAnsi"/>
+          <w:b/>
+          <w:bCs/>
+        </w:rPr>
+        <w:t>more damage</w:t>
+      </w:r>
+    </w:p>
+    <w:p>
+      <w:pPr>
+        <w:spacing w:line="240" w:lineRule="auto"/>
+        <w:ind w:left="709"/>
+        <w:rPr>
+          <w:rFonts w:cstheme="minorHAnsi"/>
+        </w:rPr>
+      </w:pPr>
+      <w:r>
+        <w:rPr>
+          <w:rFonts w:cstheme="minorHAnsi"/>
+        </w:rPr>
+        <w:t xml:space="preserve">If the player does the </w:t>
+      </w:r>
+      <w:proofErr w:type="spellStart"/>
+      <w:r>
+        <w:rPr>
+          <w:rFonts w:cstheme="minorHAnsi"/>
+        </w:rPr>
+        <w:t>CraftWeaponAction</w:t>
+      </w:r>
+      <w:proofErr w:type="spellEnd"/>
+      <w:r>
+        <w:rPr>
+          <w:rFonts w:cstheme="minorHAnsi"/>
+        </w:rPr>
+        <w:t xml:space="preserve"> on a </w:t>
+      </w:r>
+      <w:proofErr w:type="spellStart"/>
+      <w:r>
+        <w:rPr>
+          <w:rFonts w:cstheme="minorHAnsi"/>
+        </w:rPr>
+        <w:t>ZombieLimb</w:t>
+      </w:r>
+      <w:proofErr w:type="spellEnd"/>
+      <w:r>
+        <w:rPr>
+          <w:rFonts w:cstheme="minorHAnsi"/>
+        </w:rPr>
+        <w:t xml:space="preserve"> item that is an arm it will delete the </w:t>
+      </w:r>
+      <w:proofErr w:type="spellStart"/>
+      <w:r>
+        <w:rPr>
+          <w:rFonts w:cstheme="minorHAnsi"/>
+        </w:rPr>
+        <w:t>ZombieLimb</w:t>
+      </w:r>
+      <w:proofErr w:type="spellEnd"/>
+      <w:r>
+        <w:rPr>
+          <w:rFonts w:cstheme="minorHAnsi"/>
+        </w:rPr>
+        <w:t xml:space="preserve"> object and replace it with a </w:t>
+      </w:r>
+      <w:proofErr w:type="spellStart"/>
+      <w:r>
+        <w:rPr>
+          <w:rFonts w:cstheme="minorHAnsi"/>
+        </w:rPr>
+        <w:t>ZombieClub</w:t>
+      </w:r>
+      <w:proofErr w:type="spellEnd"/>
+      <w:r>
+        <w:rPr>
+          <w:rFonts w:cstheme="minorHAnsi"/>
+        </w:rPr>
+        <w:t xml:space="preserve"> object which inherits from Weapon item.</w:t>
+      </w:r>
+    </w:p>
+    <w:p>
+      <w:pPr>
+        <w:spacing w:after="0" w:line="276" w:lineRule="auto"/>
+        <w:rPr>
+          <w:b/>
+          <w:bCs/>
+        </w:rPr>
+      </w:pPr>
+      <w:r>
+        <w:rPr>
+          <w:b/>
+          <w:bCs/>
+        </w:rPr>
+        <w:t>If the player is holding a Zombie leg, they can craft it into a Zombie mace, which does even more damage</w:t>
+      </w:r>
+    </w:p>
+    <w:p>
+      <w:pPr>
+        <w:spacing w:after="0" w:line="240" w:lineRule="auto"/>
+        <w:ind w:left="709"/>
+        <w:rPr>
+          <w:rFonts w:cstheme="minorHAnsi"/>
+        </w:rPr>
+      </w:pPr>
+      <w:r>
+        <w:rPr>
+          <w:rFonts w:cstheme="minorHAnsi"/>
+        </w:rPr>
+        <w:t xml:space="preserve">If the player does the </w:t>
+      </w:r>
+      <w:proofErr w:type="spellStart"/>
+      <w:r>
+        <w:rPr>
+          <w:rFonts w:cstheme="minorHAnsi"/>
+        </w:rPr>
+        <w:t>CraftWeaponAction</w:t>
+      </w:r>
+      <w:proofErr w:type="spellEnd"/>
+      <w:r>
+        <w:rPr>
+          <w:rFonts w:cstheme="minorHAnsi"/>
+        </w:rPr>
+        <w:t xml:space="preserve"> on a </w:t>
+      </w:r>
+      <w:proofErr w:type="spellStart"/>
+      <w:r>
+        <w:rPr>
+          <w:rFonts w:cstheme="minorHAnsi"/>
+        </w:rPr>
+        <w:t>ZombieLimb</w:t>
+      </w:r>
+      <w:proofErr w:type="spellEnd"/>
+      <w:r>
+        <w:rPr>
+          <w:rFonts w:cstheme="minorHAnsi"/>
+        </w:rPr>
+        <w:t xml:space="preserve"> item that is </w:t>
+      </w:r>
+      <w:r>
+        <w:rPr>
+          <w:rFonts w:cstheme="minorHAnsi"/>
+        </w:rPr>
+        <w:t>a</w:t>
+      </w:r>
+      <w:r>
+        <w:rPr>
+          <w:rFonts w:cstheme="minorHAnsi"/>
+        </w:rPr>
+        <w:t xml:space="preserve"> </w:t>
+      </w:r>
+      <w:r>
+        <w:rPr>
+          <w:rFonts w:cstheme="minorHAnsi"/>
+        </w:rPr>
+        <w:t>leg</w:t>
+      </w:r>
+      <w:r>
+        <w:rPr>
+          <w:rFonts w:cstheme="minorHAnsi"/>
+        </w:rPr>
+        <w:t xml:space="preserve"> it will delete the </w:t>
+      </w:r>
+      <w:proofErr w:type="spellStart"/>
+      <w:r>
+        <w:rPr>
+          <w:rFonts w:cstheme="minorHAnsi"/>
+        </w:rPr>
+        <w:t>ZombieLimb</w:t>
+      </w:r>
+      <w:proofErr w:type="spellEnd"/>
+      <w:r>
+        <w:rPr>
+          <w:rFonts w:cstheme="minorHAnsi"/>
+        </w:rPr>
+        <w:t xml:space="preserve"> object and replace it with a </w:t>
+      </w:r>
+      <w:proofErr w:type="spellStart"/>
+      <w:r>
+        <w:rPr>
+          <w:rFonts w:cstheme="minorHAnsi"/>
+        </w:rPr>
+        <w:t>Zombie</w:t>
+      </w:r>
+      <w:r>
+        <w:rPr>
+          <w:rFonts w:cstheme="minorHAnsi"/>
+        </w:rPr>
+        <w:t>Mace</w:t>
+      </w:r>
+      <w:proofErr w:type="spellEnd"/>
+      <w:r>
+        <w:rPr>
+          <w:rFonts w:cstheme="minorHAnsi"/>
+        </w:rPr>
+        <w:t xml:space="preserve"> object which inherits from Weapon item.</w:t>
+      </w:r>
+    </w:p>
+    <w:p>
+      <w:pPr>
+        <w:spacing w:after="0"/>
+        <w:ind w:left="567"/>
+        <w:rPr>
+          <w:b/>
+          <w:bCs/>
+        </w:rPr>
+      </w:pPr>
+    </w:p>
+    <w:p>
+      <w:pPr>
+        <w:spacing w:after="0"/>
+        <w:rPr>
+          <w:b/>
+          <w:bCs/>
+        </w:rPr>
+      </w:pPr>
+    </w:p>
+    <w:p>
+      <w:pPr>
+        <w:pStyle w:val="Heading2"/>
+      </w:pPr>
+      <w:r>
+        <w:t>Rising from the dead</w:t>
+      </w:r>
+    </w:p>
+    <w:p>
+      <w:pPr>
+        <w:spacing w:after="0"/>
+        <w:rPr>
+          <w:b/>
+          <w:bCs/>
+        </w:rPr>
+      </w:pPr>
+      <w:r>
+        <w:rPr>
+          <w:b/>
+          <w:bCs/>
+        </w:rPr>
+        <w:t xml:space="preserve">if </w:t>
+      </w:r>
+      <w:proofErr w:type="gramStart"/>
+      <w:r>
+        <w:rPr>
+          <w:b/>
+          <w:bCs/>
+        </w:rPr>
+        <w:t>you’re</w:t>
+      </w:r>
+      <w:proofErr w:type="gramEnd"/>
+      <w:r>
+        <w:rPr>
+          <w:b/>
+          <w:bCs/>
+        </w:rPr>
+        <w:t xml:space="preserve"> killed by a Zombie, you become a Zombie yourself. After a Human is killed, and its corpse should rise from the dead as a Zombie 5-10 turns later</w:t>
+      </w:r>
+      <w:r>
+        <w:rPr>
+          <w:b/>
+          <w:bCs/>
+        </w:rPr>
+        <w:t>.</w:t>
+      </w:r>
+    </w:p>
+    <w:p>
+      <w:pPr>
+        <w:spacing w:after="0"/>
+        <w:ind w:left="709"/>
+        <w:rPr>
+          <w:rFonts w:cstheme="minorHAnsi"/>
+        </w:rPr>
+      </w:pPr>
+      <w:r>
+        <w:rPr>
+          <w:rFonts w:cstheme="minorHAnsi"/>
+        </w:rPr>
+        <w:t xml:space="preserve">When a Human is unconscious for </w:t>
+      </w:r>
+      <w:r>
+        <w:rPr>
+          <w:rFonts w:cstheme="minorHAnsi"/>
+        </w:rPr>
+        <w:t xml:space="preserve">5 or more turn, they have a 50% chance of dying and becoming a zombie. This is done through </w:t>
+      </w:r>
+      <w:proofErr w:type="spellStart"/>
+      <w:r>
+        <w:rPr>
+          <w:rFonts w:cstheme="minorHAnsi"/>
+        </w:rPr>
+        <w:t>rand.nextInt</w:t>
+      </w:r>
+      <w:proofErr w:type="spellEnd"/>
+      <w:r>
+        <w:rPr>
+          <w:rFonts w:cstheme="minorHAnsi"/>
+        </w:rPr>
+        <w:t>(</w:t>
+      </w:r>
+      <w:r>
+        <w:rPr>
+          <w:rFonts w:cstheme="minorHAnsi"/>
+        </w:rPr>
+        <w:t>2</w:t>
+      </w:r>
+      <w:r>
+        <w:rPr>
+          <w:rFonts w:cstheme="minorHAnsi"/>
+        </w:rPr>
+        <w:t>)</w:t>
+      </w:r>
+      <w:r>
+        <w:rPr>
+          <w:rFonts w:cstheme="minorHAnsi"/>
+        </w:rPr>
+        <w:t xml:space="preserve">. If they result is 0, they remain unconscious. If it is 1 the Human is dead. When they die the human object should be removed and is replaced by a Zombie object. If there are 10 turns where the Human is unconscious, they are automatically pronounced dead regardless of the random int. </w:t>
+      </w:r>
+    </w:p>
+    <w:p>
+      <w:pPr>
+        <w:spacing w:after="0"/>
+        <w:rPr>
+          <w:rFonts w:cstheme="minorHAnsi"/>
+        </w:rPr>
+      </w:pPr>
+    </w:p>
+    <w:p>
+      <w:pPr>
+        <w:pStyle w:val="Heading2"/>
+      </w:pPr>
+      <w:r>
+        <w:t>Farmers and food</w:t>
+      </w:r>
+    </w:p>
+    <w:p>
+      <w:pPr>
+        <w:spacing w:after="0"/>
+        <w:rPr>
+          <w:b/>
+          <w:bCs/>
+        </w:rPr>
+      </w:pPr>
+      <w:r>
+        <w:rPr>
+          <w:b/>
+          <w:bCs/>
+        </w:rPr>
+        <w:t>You must create a new kind of Human: Farmers. A Farmer shares the same characteristics and abilities as a Human</w:t>
+      </w:r>
+    </w:p>
+    <w:p>
+      <w:pPr>
+        <w:ind w:left="851"/>
+      </w:pPr>
+      <w:r>
+        <w:t xml:space="preserve">Farmers will </w:t>
+      </w:r>
+      <w:r>
+        <w:t>inherit from the human class</w:t>
+      </w:r>
+    </w:p>
+    <w:p>
+      <w:pPr>
+        <w:spacing w:before="240" w:after="0"/>
+        <w:rPr>
+          <w:b/>
+          <w:bCs/>
+        </w:rPr>
+      </w:pPr>
+      <w:r>
+        <w:rPr>
+          <w:b/>
+          <w:bCs/>
+        </w:rPr>
+        <w:t>when standing next to a patch of dirt, a Farmer has a 33% probability of sowing a crop on it</w:t>
+      </w:r>
+    </w:p>
+    <w:p>
+      <w:pPr>
+        <w:ind w:left="709"/>
+      </w:pPr>
+      <w:r>
+        <w:t xml:space="preserve">Farmers will interact with the </w:t>
+      </w:r>
+      <w:proofErr w:type="spellStart"/>
+      <w:r>
+        <w:t>GroundInterface</w:t>
+      </w:r>
+      <w:proofErr w:type="spellEnd"/>
+      <w:r>
+        <w:t xml:space="preserve"> as to avoid as many dependencies as possible. Since the ground interface is linked to Ground which is linked to Ground then Crop then Food. Therefore, the Farmer class only needs to </w:t>
+      </w:r>
+      <w:r>
+        <w:t xml:space="preserve">interact with the </w:t>
+      </w:r>
+      <w:proofErr w:type="spellStart"/>
+      <w:r>
+        <w:t>GroundInterface</w:t>
+      </w:r>
+      <w:proofErr w:type="spellEnd"/>
+      <w:r>
+        <w:t xml:space="preserve"> and </w:t>
+      </w:r>
+      <w:r>
+        <w:lastRenderedPageBreak/>
+        <w:t xml:space="preserve">if the Farmer is standing on a </w:t>
+      </w:r>
+      <w:r>
+        <w:t>patch of dirt</w:t>
+      </w:r>
+      <w:r>
+        <w:t xml:space="preserve"> the Dirt object will be replaced with a Crop object. This is to be done 33% of the time using </w:t>
+      </w:r>
+      <w:proofErr w:type="spellStart"/>
+      <w:r>
+        <w:t>rand.nextDouble</w:t>
+      </w:r>
+      <w:proofErr w:type="spellEnd"/>
+      <w:r>
+        <w:t>()</w:t>
+      </w:r>
+      <w:r>
+        <w:t>. If this value is less than 0.33 the Farmer will interact with the Ground to make the Dirt into a Crop</w:t>
+      </w:r>
+      <w:r>
+        <w:t>, The crop object will have an attribute called ripe which will initially be set to False meaning it cannot be taken as food.</w:t>
+      </w:r>
+    </w:p>
+    <w:p>
+      <w:pPr>
+        <w:spacing w:after="0"/>
+        <w:rPr>
+          <w:b/>
+          <w:bCs/>
+        </w:rPr>
+      </w:pPr>
+      <w:r>
+        <w:rPr>
+          <w:b/>
+          <w:bCs/>
+        </w:rPr>
+        <w:t>left alone, a crop will ripen in 20 turns</w:t>
+      </w:r>
+    </w:p>
+    <w:p>
+      <w:pPr>
+        <w:ind w:left="709"/>
+      </w:pPr>
+      <w:r>
+        <w:t>The Crop has an attribute counter</w:t>
+      </w:r>
+      <w:r>
+        <w:t xml:space="preserve"> initialised to 20</w:t>
+      </w:r>
+      <w:r>
+        <w:t xml:space="preserve">. This counter will be </w:t>
+      </w:r>
+      <w:r>
+        <w:t>de</w:t>
+      </w:r>
+      <w:r>
+        <w:t xml:space="preserve">cremented every game tick. If it reaches </w:t>
+      </w:r>
+      <w:r>
+        <w:t xml:space="preserve">less than </w:t>
+      </w:r>
+      <w:r>
+        <w:t xml:space="preserve">0 the Crop object </w:t>
+      </w:r>
+      <w:r>
+        <w:t>will have its ripe attribute changed to True allowing it to be taken as food later</w:t>
+      </w:r>
+      <w:r>
+        <w:t>.</w:t>
+      </w:r>
+    </w:p>
+    <w:p>
+      <w:pPr>
+        <w:spacing w:after="0"/>
+        <w:rPr>
+          <w:b/>
+          <w:bCs/>
+        </w:rPr>
+      </w:pPr>
+      <w:r>
+        <w:rPr>
+          <w:b/>
+          <w:bCs/>
+        </w:rPr>
+        <w:t>when standing on an unripe crop, a Farmer can fertilize it, decreasing the time left to ripen by 10 turns</w:t>
+      </w:r>
+    </w:p>
+    <w:p>
+      <w:pPr>
+        <w:ind w:left="851"/>
+      </w:pPr>
+      <w:r>
+        <w:t xml:space="preserve">The Farmer interacts with the </w:t>
+      </w:r>
+      <w:proofErr w:type="spellStart"/>
+      <w:r>
+        <w:t>GroundInterface</w:t>
+      </w:r>
+      <w:proofErr w:type="spellEnd"/>
+      <w:r>
+        <w:t xml:space="preserve"> and if </w:t>
+      </w:r>
+      <w:r>
+        <w:t>the Farmer is standing on a Crop the Crop counter will decrease the counter by 10.</w:t>
+      </w:r>
+    </w:p>
+    <w:p>
+      <w:pPr>
+        <w:spacing w:after="0"/>
+        <w:rPr>
+          <w:b/>
+          <w:bCs/>
+        </w:rPr>
+      </w:pPr>
+      <w:r>
+        <w:rPr>
+          <w:b/>
+          <w:bCs/>
+        </w:rPr>
+        <w:t>when standing on or next to a ripe crop, a Farmer (or the player) can harvest it for food. If a Farmer harvests the food, it is dropped to the ground. If the player harvests the food, it is placed in the player’s inventory</w:t>
+      </w:r>
+    </w:p>
+    <w:p>
+      <w:pPr>
+        <w:ind w:left="709"/>
+      </w:pPr>
+      <w:r>
+        <w:t xml:space="preserve">The </w:t>
+      </w:r>
+      <w:r>
+        <w:t xml:space="preserve">Farmer will interact with the ground interface. If it is a </w:t>
+      </w:r>
+      <w:r>
+        <w:t>Crop Object that has its ripe attribute set as True, the Object will be deleted, and a Food object will be created. This Food object will have a String to describe the type of food it is a health attribute which will determine how many health points it will return to the player or human upon consumption.</w:t>
+      </w:r>
+    </w:p>
+    <w:p>
+      <w:pPr>
+        <w:spacing w:after="0"/>
+        <w:rPr>
+          <w:b/>
+          <w:bCs/>
+        </w:rPr>
+      </w:pPr>
+      <w:r>
+        <w:rPr>
+          <w:b/>
+          <w:bCs/>
+        </w:rPr>
+        <w:t>Food can be eaten by the player, or by damaged humans, to recover some health points</w:t>
+      </w:r>
+    </w:p>
+    <w:p>
+      <w:pPr>
+        <w:ind w:left="709"/>
+      </w:pPr>
+      <w:r>
+        <w:t xml:space="preserve">If the players Health attribute is bellow </w:t>
+      </w:r>
+      <w:proofErr w:type="gramStart"/>
+      <w:r>
+        <w:t>100</w:t>
+      </w:r>
+      <w:proofErr w:type="gramEnd"/>
+      <w:r>
+        <w:t xml:space="preserve"> they can use the </w:t>
+      </w:r>
+      <w:proofErr w:type="spellStart"/>
+      <w:r>
+        <w:t>PickUpItem</w:t>
+      </w:r>
+      <w:proofErr w:type="spellEnd"/>
+      <w:r>
+        <w:t xml:space="preserve"> class to consume the Food if they are over it. Upon consumption the respective player or human will have the health attribute of the Food object added to the player health. Since the maximum health of a Human/Player is 100 if the result of eating the Food returns a health value greater than 100 its health will default to 100.</w:t>
+      </w:r>
     </w:p>
     <w:sectPr>
       <w:pgSz w:w="11906" w:h="16838"/>
@@ -3848,7 +4606,7 @@
       </w:pPr>
     </w:pPrDefault>
   </w:docDefaults>
-  <w:latentStyles w:defLockedState="0" w:defUIPriority="99" w:defSemiHidden="0" w:defUnhideWhenUsed="0" w:defQFormat="0" w:count="377">
+  <w:latentStyles w:defLockedState="0" w:defUIPriority="99" w:defSemiHidden="0" w:defUnhideWhenUsed="0" w:defQFormat="0" w:count="376">
     <w:lsdException w:name="Normal" w:uiPriority="0" w:qFormat="1"/>
     <w:lsdException w:name="heading 1" w:uiPriority="9" w:qFormat="1"/>
     <w:lsdException w:name="heading 2" w:semiHidden="1" w:uiPriority="9" w:unhideWhenUsed="1" w:qFormat="1"/>
@@ -4225,7 +4983,6 @@
     <w:lsdException w:name="Hashtag" w:semiHidden="1" w:unhideWhenUsed="1"/>
     <w:lsdException w:name="Unresolved Mention" w:semiHidden="1" w:unhideWhenUsed="1"/>
     <w:lsdException w:name="Smart Link" w:semiHidden="1" w:unhideWhenUsed="1"/>
-    <w:lsdException w:name="Smart Link Error" w:semiHidden="1" w:unhideWhenUsed="1"/>
   </w:latentStyles>
   <w:style w:type="paragraph" w:default="1" w:styleId="Normal">
     <w:name w:val="Normal"/>

</xml_diff>

<commit_message>
Replace Assignment 1 Design rationale.docx
</commit_message>
<xml_diff>
--- a/design-docs/Assignment 1 Design rationale.docx
+++ b/design-docs/Assignment 1 Design rationale.docx
@@ -106,23 +106,7 @@
           <w:b/>
           <w:bCs/>
         </w:rPr>
-        <w:t xml:space="preserve">than the punch </w:t>
-      </w:r>
-      <w:proofErr w:type="gramStart"/>
-      <w:r>
-        <w:rPr>
-          <w:b/>
-          <w:bCs/>
-        </w:rPr>
-        <w:t>attack, but</w:t>
-      </w:r>
-      <w:proofErr w:type="gramEnd"/>
-      <w:r>
-        <w:rPr>
-          <w:b/>
-          <w:bCs/>
-        </w:rPr>
-        <w:t xml:space="preserve"> do more damage – experiment with combinations of hit probability and</w:t>
+        <w:t>than the punch attack, but do more damage – experiment with combinations of hit probability and</w:t>
       </w:r>
       <w:r>
         <w:rPr>
@@ -145,21 +129,12 @@
         </w:rPr>
         <w:t xml:space="preserve"> </w:t>
       </w:r>
-      <w:proofErr w:type="gramStart"/>
-      <w:r>
-        <w:rPr>
-          <w:b/>
-          <w:bCs/>
-        </w:rPr>
-        <w:t>too, if</w:t>
-      </w:r>
-      <w:proofErr w:type="gramEnd"/>
-      <w:r>
-        <w:rPr>
-          <w:b/>
-          <w:bCs/>
-        </w:rPr>
-        <w:t xml:space="preserve"> you like.)</w:t>
+      <w:r>
+        <w:rPr>
+          <w:b/>
+          <w:bCs/>
+        </w:rPr>
+        <w:t>too, if you like.)</w:t>
       </w:r>
     </w:p>
     <w:p>
@@ -176,14 +151,12 @@
       <w:r>
         <w:t xml:space="preserve">This will be implemented in the </w:t>
       </w:r>
-      <w:proofErr w:type="spellStart"/>
       <w:r>
         <w:rPr>
           <w:rFonts w:ascii="Consolas" w:hAnsi="Consolas"/>
         </w:rPr>
         <w:t>AttackAction</w:t>
       </w:r>
-      <w:proofErr w:type="spellEnd"/>
       <w:r>
         <w:t xml:space="preserve"> class and </w:t>
       </w:r>
@@ -221,15 +194,7 @@
         <w:t xml:space="preserve"> </w:t>
       </w:r>
       <w:r>
-        <w:t>is set to a certain weapon (</w:t>
-      </w:r>
-      <w:proofErr w:type="spellStart"/>
-      <w:r>
-        <w:t>eg.</w:t>
-      </w:r>
-      <w:proofErr w:type="spellEnd"/>
-      <w:r>
-        <w:t xml:space="preserve"> teeth)</w:t>
+        <w:t>is set to a certain weapon (eg. teeth)</w:t>
       </w:r>
       <w:r>
         <w:t xml:space="preserve">. If </w:t>
@@ -303,7 +268,6 @@
         </w:rPr>
         <w:t xml:space="preserve"> </w:t>
       </w:r>
-      <w:proofErr w:type="spellStart"/>
       <w:r>
         <w:rPr>
           <w:rStyle w:val="HTMLCode"/>
@@ -311,17 +275,7 @@
           <w:sz w:val="22"/>
           <w:szCs w:val="22"/>
         </w:rPr>
-        <w:t>rand.nextBoolean</w:t>
-      </w:r>
-      <w:proofErr w:type="spellEnd"/>
-      <w:r>
-        <w:rPr>
-          <w:rStyle w:val="HTMLCode"/>
-          <w:rFonts w:ascii="Consolas" w:eastAsiaTheme="minorEastAsia" w:hAnsi="Consolas"/>
-          <w:sz w:val="22"/>
-          <w:szCs w:val="22"/>
-        </w:rPr>
-        <w:t>()</w:t>
+        <w:t>rand.nextBoolean()</w:t>
       </w:r>
       <w:r>
         <w:rPr>
@@ -386,7 +340,6 @@
         </w:rPr>
         <w:t xml:space="preserve">checking </w:t>
       </w:r>
-      <w:proofErr w:type="spellStart"/>
       <w:r>
         <w:rPr>
           <w:rStyle w:val="HTMLCode"/>
@@ -394,9 +347,8 @@
           <w:sz w:val="22"/>
           <w:szCs w:val="22"/>
         </w:rPr>
-        <w:t>rand.nextDouble</w:t>
-      </w:r>
-      <w:proofErr w:type="spellEnd"/>
+        <w:t xml:space="preserve">rand.nextDouble() &lt;= </w:t>
+      </w:r>
       <w:r>
         <w:rPr>
           <w:rStyle w:val="HTMLCode"/>
@@ -404,7 +356,34 @@
           <w:sz w:val="22"/>
           <w:szCs w:val="22"/>
         </w:rPr>
-        <w:t xml:space="preserve">() &lt;= </w:t>
+        <w:t>X</w:t>
+      </w:r>
+      <w:r>
+        <w:rPr>
+          <w:rStyle w:val="HTMLCode"/>
+          <w:rFonts w:asciiTheme="minorHAnsi" w:eastAsiaTheme="minorEastAsia" w:hAnsiTheme="minorHAnsi" w:cstheme="minorHAnsi"/>
+          <w:sz w:val="22"/>
+          <w:szCs w:val="22"/>
+        </w:rPr>
+        <w:t>,</w:t>
+      </w:r>
+      <w:r>
+        <w:rPr>
+          <w:rStyle w:val="HTMLCode"/>
+          <w:rFonts w:asciiTheme="minorHAnsi" w:eastAsiaTheme="minorEastAsia" w:hAnsiTheme="minorHAnsi" w:cstheme="minorHAnsi"/>
+          <w:sz w:val="22"/>
+          <w:szCs w:val="22"/>
+        </w:rPr>
+        <w:t xml:space="preserve"> </w:t>
+      </w:r>
+      <w:r>
+        <w:rPr>
+          <w:rStyle w:val="HTMLCode"/>
+          <w:rFonts w:asciiTheme="minorHAnsi" w:eastAsiaTheme="minorEastAsia" w:hAnsiTheme="minorHAnsi" w:cstheme="minorHAnsi"/>
+          <w:sz w:val="22"/>
+          <w:szCs w:val="22"/>
+        </w:rPr>
+        <w:t xml:space="preserve">meaning there will be a (X*100)% chance of missing and </w:t>
       </w:r>
       <w:r>
         <w:rPr>
@@ -422,7 +401,43 @@
           <w:sz w:val="22"/>
           <w:szCs w:val="22"/>
         </w:rPr>
-        <w:t>,</w:t>
+        <w:t xml:space="preserve"> will be determined on what </w:t>
+      </w:r>
+      <w:r>
+        <w:rPr>
+          <w:rStyle w:val="HTMLCode"/>
+          <w:rFonts w:ascii="Consolas" w:eastAsiaTheme="minorEastAsia" w:hAnsi="Consolas" w:cstheme="minorHAnsi"/>
+          <w:sz w:val="22"/>
+          <w:szCs w:val="22"/>
+        </w:rPr>
+        <w:t>weapon</w:t>
+      </w:r>
+      <w:r>
+        <w:rPr>
+          <w:rStyle w:val="HTMLCode"/>
+          <w:rFonts w:asciiTheme="minorHAnsi" w:eastAsiaTheme="minorEastAsia" w:hAnsiTheme="minorHAnsi" w:cstheme="minorHAnsi"/>
+          <w:sz w:val="22"/>
+          <w:szCs w:val="22"/>
+        </w:rPr>
+        <w:t xml:space="preserve"> is. If weapon is for a normal attack (ie. fists or a weapon), then </w:t>
+      </w:r>
+      <w:r>
+        <w:rPr>
+          <w:rStyle w:val="HTMLCode"/>
+          <w:rFonts w:ascii="Consolas" w:eastAsiaTheme="minorEastAsia" w:hAnsi="Consolas" w:cstheme="minorHAnsi"/>
+          <w:sz w:val="22"/>
+          <w:szCs w:val="22"/>
+        </w:rPr>
+        <w:t>X=0.5</w:t>
+      </w:r>
+      <w:r>
+        <w:rPr>
+          <w:rStyle w:val="HTMLCode"/>
+          <w:rFonts w:asciiTheme="minorHAnsi" w:eastAsiaTheme="minorEastAsia" w:hAnsiTheme="minorHAnsi" w:cstheme="minorHAnsi"/>
+          <w:sz w:val="22"/>
+          <w:szCs w:val="22"/>
+        </w:rPr>
+        <w:t>, meaning</w:t>
       </w:r>
       <w:r>
         <w:rPr>
@@ -440,98 +455,6 @@
           <w:sz w:val="22"/>
           <w:szCs w:val="22"/>
         </w:rPr>
-        <w:t xml:space="preserve">meaning there will be a (X*100)% chance of missing and </w:t>
-      </w:r>
-      <w:r>
-        <w:rPr>
-          <w:rStyle w:val="HTMLCode"/>
-          <w:rFonts w:ascii="Consolas" w:eastAsiaTheme="minorEastAsia" w:hAnsi="Consolas" w:cstheme="minorHAnsi"/>
-          <w:sz w:val="22"/>
-          <w:szCs w:val="22"/>
-        </w:rPr>
-        <w:t>X</w:t>
-      </w:r>
-      <w:r>
-        <w:rPr>
-          <w:rStyle w:val="HTMLCode"/>
-          <w:rFonts w:asciiTheme="minorHAnsi" w:eastAsiaTheme="minorEastAsia" w:hAnsiTheme="minorHAnsi" w:cstheme="minorHAnsi"/>
-          <w:sz w:val="22"/>
-          <w:szCs w:val="22"/>
-        </w:rPr>
-        <w:t xml:space="preserve"> will be determined on what </w:t>
-      </w:r>
-      <w:r>
-        <w:rPr>
-          <w:rStyle w:val="HTMLCode"/>
-          <w:rFonts w:ascii="Consolas" w:eastAsiaTheme="minorEastAsia" w:hAnsi="Consolas" w:cstheme="minorHAnsi"/>
-          <w:sz w:val="22"/>
-          <w:szCs w:val="22"/>
-        </w:rPr>
-        <w:t>weapon</w:t>
-      </w:r>
-      <w:r>
-        <w:rPr>
-          <w:rStyle w:val="HTMLCode"/>
-          <w:rFonts w:asciiTheme="minorHAnsi" w:eastAsiaTheme="minorEastAsia" w:hAnsiTheme="minorHAnsi" w:cstheme="minorHAnsi"/>
-          <w:sz w:val="22"/>
-          <w:szCs w:val="22"/>
-        </w:rPr>
-        <w:t xml:space="preserve"> is. If weapon is for a normal attack (</w:t>
-      </w:r>
-      <w:proofErr w:type="spellStart"/>
-      <w:r>
-        <w:rPr>
-          <w:rStyle w:val="HTMLCode"/>
-          <w:rFonts w:asciiTheme="minorHAnsi" w:eastAsiaTheme="minorEastAsia" w:hAnsiTheme="minorHAnsi" w:cstheme="minorHAnsi"/>
-          <w:sz w:val="22"/>
-          <w:szCs w:val="22"/>
-        </w:rPr>
-        <w:t>ie</w:t>
-      </w:r>
-      <w:proofErr w:type="spellEnd"/>
-      <w:r>
-        <w:rPr>
-          <w:rStyle w:val="HTMLCode"/>
-          <w:rFonts w:asciiTheme="minorHAnsi" w:eastAsiaTheme="minorEastAsia" w:hAnsiTheme="minorHAnsi" w:cstheme="minorHAnsi"/>
-          <w:sz w:val="22"/>
-          <w:szCs w:val="22"/>
-        </w:rPr>
-        <w:t xml:space="preserve">. fists or a weapon), then </w:t>
-      </w:r>
-      <w:r>
-        <w:rPr>
-          <w:rStyle w:val="HTMLCode"/>
-          <w:rFonts w:ascii="Consolas" w:eastAsiaTheme="minorEastAsia" w:hAnsi="Consolas" w:cstheme="minorHAnsi"/>
-          <w:sz w:val="22"/>
-          <w:szCs w:val="22"/>
-        </w:rPr>
-        <w:t>X=0.5</w:t>
-      </w:r>
-      <w:r>
-        <w:rPr>
-          <w:rStyle w:val="HTMLCode"/>
-          <w:rFonts w:asciiTheme="minorHAnsi" w:eastAsiaTheme="minorEastAsia" w:hAnsiTheme="minorHAnsi" w:cstheme="minorHAnsi"/>
-          <w:sz w:val="22"/>
-          <w:szCs w:val="22"/>
-        </w:rPr>
-        <w:t>, meaning</w:t>
-      </w:r>
-      <w:r>
-        <w:rPr>
-          <w:rStyle w:val="HTMLCode"/>
-          <w:rFonts w:asciiTheme="minorHAnsi" w:eastAsiaTheme="minorEastAsia" w:hAnsiTheme="minorHAnsi" w:cstheme="minorHAnsi"/>
-          <w:sz w:val="22"/>
-          <w:szCs w:val="22"/>
-        </w:rPr>
-        <w:t xml:space="preserve"> </w:t>
-      </w:r>
-      <w:r>
-        <w:rPr>
-          <w:rStyle w:val="HTMLCode"/>
-          <w:rFonts w:asciiTheme="minorHAnsi" w:eastAsiaTheme="minorEastAsia" w:hAnsiTheme="minorHAnsi" w:cstheme="minorHAnsi"/>
-          <w:sz w:val="22"/>
-          <w:szCs w:val="22"/>
-        </w:rPr>
         <w:t xml:space="preserve">a </w:t>
       </w:r>
       <w:r>
@@ -559,27 +482,7 @@
           <w:sz w:val="22"/>
           <w:szCs w:val="22"/>
         </w:rPr>
-        <w:t>. If weapon is for a bite attack (</w:t>
-      </w:r>
-      <w:proofErr w:type="spellStart"/>
-      <w:r>
-        <w:rPr>
-          <w:rStyle w:val="HTMLCode"/>
-          <w:rFonts w:asciiTheme="minorHAnsi" w:eastAsiaTheme="minorEastAsia" w:hAnsiTheme="minorHAnsi" w:cstheme="minorHAnsi"/>
-          <w:sz w:val="22"/>
-          <w:szCs w:val="22"/>
-        </w:rPr>
-        <w:t>ie</w:t>
-      </w:r>
-      <w:proofErr w:type="spellEnd"/>
-      <w:r>
-        <w:rPr>
-          <w:rStyle w:val="HTMLCode"/>
-          <w:rFonts w:asciiTheme="minorHAnsi" w:eastAsiaTheme="minorEastAsia" w:hAnsiTheme="minorHAnsi" w:cstheme="minorHAnsi"/>
-          <w:sz w:val="22"/>
-          <w:szCs w:val="22"/>
-        </w:rPr>
-        <w:t xml:space="preserve">. teeth), then </w:t>
+        <w:t xml:space="preserve">. If weapon is for a bite attack (ie. teeth), then </w:t>
       </w:r>
       <w:r>
         <w:rPr>
@@ -701,29 +604,8 @@
           <w:sz w:val="22"/>
           <w:szCs w:val="22"/>
         </w:rPr>
-        <w:t xml:space="preserve">chosen to be the best design as it would be </w:t>
-      </w:r>
-      <w:proofErr w:type="gramStart"/>
-      <w:r>
-        <w:rPr>
-          <w:rStyle w:val="HTMLCode"/>
-          <w:rFonts w:asciiTheme="minorHAnsi" w:eastAsiaTheme="minorEastAsia" w:hAnsiTheme="minorHAnsi" w:cstheme="minorHAnsi"/>
-          <w:sz w:val="22"/>
-          <w:szCs w:val="22"/>
-        </w:rPr>
-        <w:t>similar to</w:t>
-      </w:r>
-      <w:proofErr w:type="gramEnd"/>
-      <w:r>
-        <w:rPr>
-          <w:rStyle w:val="HTMLCode"/>
-          <w:rFonts w:asciiTheme="minorHAnsi" w:eastAsiaTheme="minorEastAsia" w:hAnsiTheme="minorHAnsi" w:cstheme="minorHAnsi"/>
-          <w:sz w:val="22"/>
-          <w:szCs w:val="22"/>
-        </w:rPr>
-        <w:t xml:space="preserve"> the </w:t>
-      </w:r>
-      <w:proofErr w:type="spellStart"/>
+        <w:t xml:space="preserve">chosen to be the best design as it would be similar to the </w:t>
+      </w:r>
       <w:r>
         <w:rPr>
           <w:rStyle w:val="HTMLCode"/>
@@ -733,7 +615,6 @@
         </w:rPr>
         <w:t>AttackAction</w:t>
       </w:r>
-      <w:proofErr w:type="spellEnd"/>
       <w:r>
         <w:rPr>
           <w:rStyle w:val="HTMLCode"/>
@@ -827,7 +708,6 @@
         </w:rPr>
         <w:t xml:space="preserve">in the </w:t>
       </w:r>
-      <w:proofErr w:type="spellStart"/>
       <w:r>
         <w:rPr>
           <w:rFonts w:ascii="Consolas" w:hAnsi="Consolas"/>
@@ -836,7 +716,6 @@
         </w:rPr>
         <w:t>AttackAction</w:t>
       </w:r>
-      <w:proofErr w:type="spellEnd"/>
       <w:r>
         <w:rPr>
           <w:b w:val="0"/>
@@ -1060,7 +939,6 @@
         </w:rPr>
         <w:t xml:space="preserve"> </w:t>
       </w:r>
-      <w:proofErr w:type="spellStart"/>
       <w:r>
         <w:rPr>
           <w:rStyle w:val="HTMLCode"/>
@@ -1070,19 +948,7 @@
           <w:sz w:val="22"/>
           <w:szCs w:val="22"/>
         </w:rPr>
-        <w:t>actor.heal</w:t>
-      </w:r>
-      <w:proofErr w:type="spellEnd"/>
-      <w:r>
-        <w:rPr>
-          <w:rStyle w:val="HTMLCode"/>
-          <w:rFonts w:ascii="Consolas" w:eastAsiaTheme="minorEastAsia" w:hAnsi="Consolas" w:cstheme="minorHAnsi"/>
-          <w:b w:val="0"/>
-          <w:bCs w:val="0"/>
-          <w:sz w:val="22"/>
-          <w:szCs w:val="22"/>
-        </w:rPr>
-        <w:t>(5)</w:t>
+        <w:t>actor.heal(5)</w:t>
       </w:r>
       <w:r>
         <w:rPr>
@@ -1164,7 +1030,6 @@
         </w:rPr>
         <w:t xml:space="preserve"> </w:t>
       </w:r>
-      <w:proofErr w:type="spellStart"/>
       <w:r>
         <w:rPr>
           <w:rFonts w:ascii="Consolas" w:hAnsi="Consolas"/>
@@ -1173,7 +1038,6 @@
         </w:rPr>
         <w:t>ScanvengeBehaviour</w:t>
       </w:r>
-      <w:proofErr w:type="spellEnd"/>
       <w:r>
         <w:rPr>
           <w:b w:val="0"/>
@@ -1224,7 +1088,6 @@
         </w:rPr>
         <w:t xml:space="preserve"> </w:t>
       </w:r>
-      <w:proofErr w:type="spellStart"/>
       <w:r>
         <w:rPr>
           <w:rFonts w:ascii="Consolas" w:hAnsi="Consolas"/>
@@ -1233,7 +1096,6 @@
         </w:rPr>
         <w:t>getAction</w:t>
       </w:r>
-      <w:proofErr w:type="spellEnd"/>
       <w:r>
         <w:rPr>
           <w:b w:val="0"/>
@@ -1319,7 +1181,6 @@
         </w:rPr>
         <w:t xml:space="preserve">A </w:t>
       </w:r>
-      <w:proofErr w:type="spellStart"/>
       <w:r>
         <w:rPr>
           <w:rFonts w:ascii="Consolas" w:hAnsi="Consolas"/>
@@ -1328,7 +1189,6 @@
         </w:rPr>
         <w:t>ScanvengeBehaviour</w:t>
       </w:r>
-      <w:proofErr w:type="spellEnd"/>
       <w:r>
         <w:rPr>
           <w:b w:val="0"/>
@@ -1544,15 +1404,7 @@
         <w:spacing w:after="240"/>
       </w:pPr>
       <w:r>
-        <w:t>Every turn, each Zombie should have a 10% chance of saying “</w:t>
-      </w:r>
-      <w:proofErr w:type="spellStart"/>
-      <w:r>
-        <w:t>Braaaaains</w:t>
-      </w:r>
-      <w:proofErr w:type="spellEnd"/>
-      <w:r>
-        <w:t>” (or something similarly Zombie-like)</w:t>
+        <w:t>Every turn, each Zombie should have a 10% chance of saying “Braaaaains” (or something similarly Zombie-like)</w:t>
       </w:r>
     </w:p>
     <w:p>
@@ -1600,7 +1452,6 @@
         </w:rPr>
         <w:t xml:space="preserve">the </w:t>
       </w:r>
-      <w:proofErr w:type="spellStart"/>
       <w:r>
         <w:rPr>
           <w:rFonts w:ascii="Consolas" w:hAnsi="Consolas"/>
@@ -1609,7 +1460,6 @@
         </w:rPr>
         <w:t>playTurn</w:t>
       </w:r>
-      <w:proofErr w:type="spellEnd"/>
       <w:r>
         <w:rPr>
           <w:b w:val="0"/>
@@ -1667,7 +1517,6 @@
         </w:rPr>
         <w:t xml:space="preserve">A </w:t>
       </w:r>
-      <w:proofErr w:type="spellStart"/>
       <w:r>
         <w:rPr>
           <w:rStyle w:val="HTMLCode"/>
@@ -1677,9 +1526,8 @@
           <w:sz w:val="22"/>
           <w:szCs w:val="22"/>
         </w:rPr>
-        <w:t>rand.nextDouble</w:t>
-      </w:r>
-      <w:proofErr w:type="spellEnd"/>
+        <w:t>rand.nextDouble()</w:t>
+      </w:r>
       <w:r>
         <w:rPr>
           <w:rStyle w:val="HTMLCode"/>
@@ -1689,7 +1537,7 @@
           <w:sz w:val="22"/>
           <w:szCs w:val="22"/>
         </w:rPr>
-        <w:t>()</w:t>
+        <w:t xml:space="preserve"> &lt;= </w:t>
       </w:r>
       <w:r>
         <w:rPr>
@@ -1700,17 +1548,6 @@
           <w:sz w:val="22"/>
           <w:szCs w:val="22"/>
         </w:rPr>
-        <w:t xml:space="preserve"> &lt;= </w:t>
-      </w:r>
-      <w:r>
-        <w:rPr>
-          <w:rStyle w:val="HTMLCode"/>
-          <w:rFonts w:ascii="Consolas" w:eastAsiaTheme="minorEastAsia" w:hAnsi="Consolas" w:cstheme="minorHAnsi"/>
-          <w:b w:val="0"/>
-          <w:bCs w:val="0"/>
-          <w:sz w:val="22"/>
-          <w:szCs w:val="22"/>
-        </w:rPr>
         <w:t>0.1</w:t>
       </w:r>
       <w:r>
@@ -1768,21 +1605,12 @@
         </w:rPr>
         <w:t>“</w:t>
       </w:r>
-      <w:proofErr w:type="spellStart"/>
-      <w:r>
-        <w:rPr>
-          <w:b w:val="0"/>
-          <w:bCs w:val="0"/>
-        </w:rPr>
-        <w:t>Braaaaains</w:t>
-      </w:r>
-      <w:proofErr w:type="spellEnd"/>
-      <w:r>
-        <w:rPr>
-          <w:b w:val="0"/>
-          <w:bCs w:val="0"/>
-        </w:rPr>
-        <w:t>”</w:t>
+      <w:r>
+        <w:rPr>
+          <w:b w:val="0"/>
+          <w:bCs w:val="0"/>
+        </w:rPr>
+        <w:t>Braaaaains”</w:t>
       </w:r>
       <w:r>
         <w:rPr>
@@ -1860,14 +1688,12 @@
       <w:r>
         <w:t xml:space="preserve">Within the </w:t>
       </w:r>
-      <w:proofErr w:type="spellStart"/>
       <w:r>
         <w:rPr>
           <w:rFonts w:ascii="Consolas" w:hAnsi="Consolas"/>
         </w:rPr>
         <w:t>AttackAction</w:t>
       </w:r>
-      <w:proofErr w:type="spellEnd"/>
       <w:r>
         <w:rPr>
           <w:rFonts w:cstheme="minorHAnsi"/>
@@ -1898,19 +1724,11 @@
         </w:rPr>
         <w:t xml:space="preserve">, then a </w:t>
       </w:r>
-      <w:proofErr w:type="spellStart"/>
-      <w:r>
-        <w:rPr>
-          <w:rFonts w:ascii="Consolas" w:hAnsi="Consolas"/>
-        </w:rPr>
-        <w:t>rand.nextDouble</w:t>
-      </w:r>
-      <w:proofErr w:type="spellEnd"/>
-      <w:r>
-        <w:rPr>
-          <w:rFonts w:ascii="Consolas" w:hAnsi="Consolas"/>
-        </w:rPr>
-        <w:t>() &lt;= 0.25</w:t>
+      <w:r>
+        <w:rPr>
+          <w:rFonts w:ascii="Consolas" w:hAnsi="Consolas"/>
+        </w:rPr>
+        <w:t>rand.nextDouble() &lt;= 0.25</w:t>
       </w:r>
       <w:r>
         <w:rPr>
@@ -1954,14 +1772,12 @@
         </w:rPr>
         <w:t xml:space="preserve"> </w:t>
       </w:r>
-      <w:proofErr w:type="spellStart"/>
       <w:r>
         <w:rPr>
           <w:rFonts w:ascii="Consolas" w:hAnsi="Consolas" w:cstheme="minorHAnsi"/>
         </w:rPr>
         <w:t>ZombieLimb</w:t>
       </w:r>
-      <w:proofErr w:type="spellEnd"/>
       <w:r>
         <w:rPr>
           <w:rFonts w:cstheme="minorHAnsi"/>
@@ -1980,14 +1796,12 @@
         </w:rPr>
         <w:t xml:space="preserve">passed on to a newly created </w:t>
       </w:r>
-      <w:proofErr w:type="spellStart"/>
       <w:r>
         <w:rPr>
           <w:rFonts w:ascii="Consolas" w:hAnsi="Consolas" w:cstheme="minorHAnsi"/>
         </w:rPr>
         <w:t>DropLimbAction</w:t>
       </w:r>
-      <w:proofErr w:type="spellEnd"/>
       <w:r>
         <w:rPr>
           <w:rFonts w:cstheme="minorHAnsi"/>
@@ -2006,14 +1820,12 @@
         </w:rPr>
         <w:t xml:space="preserve"> and the </w:t>
       </w:r>
-      <w:proofErr w:type="spellStart"/>
       <w:r>
         <w:rPr>
           <w:rFonts w:ascii="Consolas" w:hAnsi="Consolas" w:cstheme="minorHAnsi"/>
         </w:rPr>
         <w:t>ZombieLimb</w:t>
       </w:r>
-      <w:proofErr w:type="spellEnd"/>
       <w:r>
         <w:rPr>
           <w:rFonts w:cstheme="minorHAnsi"/>
@@ -2064,7 +1876,6 @@
         </w:rPr>
         <w:t>x=</w:t>
       </w:r>
-      <w:proofErr w:type="spellStart"/>
       <w:r>
         <w:rPr>
           <w:rFonts w:ascii="Consolas" w:hAnsi="Consolas"/>
@@ -2077,7 +1888,6 @@
         </w:rPr>
         <w:t>and.nextDouble</w:t>
       </w:r>
-      <w:proofErr w:type="spellEnd"/>
       <w:r>
         <w:rPr>
           <w:rFonts w:ascii="Consolas" w:hAnsi="Consolas"/>
@@ -2384,28 +2194,24 @@
         </w:rPr>
         <w:t xml:space="preserve"> </w:t>
       </w:r>
-      <w:proofErr w:type="spellStart"/>
       <w:r>
         <w:rPr>
           <w:rFonts w:ascii="Consolas" w:hAnsi="Consolas" w:cstheme="minorHAnsi"/>
         </w:rPr>
         <w:t>armCount</w:t>
       </w:r>
-      <w:proofErr w:type="spellEnd"/>
       <w:r>
         <w:rPr>
           <w:rFonts w:cstheme="minorHAnsi"/>
         </w:rPr>
         <w:t xml:space="preserve">, </w:t>
       </w:r>
-      <w:proofErr w:type="spellStart"/>
       <w:r>
         <w:rPr>
           <w:rFonts w:ascii="Consolas" w:hAnsi="Consolas" w:cstheme="minorHAnsi"/>
         </w:rPr>
         <w:t>legCount</w:t>
       </w:r>
-      <w:proofErr w:type="spellEnd"/>
       <w:r>
         <w:rPr>
           <w:rFonts w:cstheme="minorHAnsi"/>
@@ -2534,23 +2340,7 @@
           <w:b/>
           <w:bCs/>
         </w:rPr>
-        <w:t xml:space="preserve">50% chance of dropping any weapon it is holding. If it loses both arms, it </w:t>
-      </w:r>
-      <w:proofErr w:type="gramStart"/>
-      <w:r>
-        <w:rPr>
-          <w:b/>
-          <w:bCs/>
-        </w:rPr>
-        <w:t>definitely drops</w:t>
-      </w:r>
-      <w:proofErr w:type="gramEnd"/>
-      <w:r>
-        <w:rPr>
-          <w:b/>
-          <w:bCs/>
-        </w:rPr>
-        <w:t xml:space="preserve"> any</w:t>
+        <w:t>50% chance of dropping any weapon it is holding. If it loses both arms, it definitely drops any</w:t>
       </w:r>
     </w:p>
     <w:p>
@@ -2580,14 +2370,12 @@
       <w:r>
         <w:t xml:space="preserve">In the </w:t>
       </w:r>
-      <w:proofErr w:type="spellStart"/>
       <w:r>
         <w:rPr>
           <w:rFonts w:ascii="Consolas" w:hAnsi="Consolas" w:cstheme="minorHAnsi"/>
         </w:rPr>
         <w:t>AttackAction</w:t>
       </w:r>
-      <w:proofErr w:type="spellEnd"/>
       <w:r>
         <w:rPr>
           <w:rFonts w:cstheme="minorHAnsi"/>
@@ -2633,14 +2421,12 @@
         </w:rPr>
         <w:t xml:space="preserve">’s </w:t>
       </w:r>
-      <w:proofErr w:type="spellStart"/>
       <w:r>
         <w:rPr>
           <w:rFonts w:ascii="Consolas" w:hAnsi="Consolas"/>
         </w:rPr>
         <w:t>armCount</w:t>
       </w:r>
-      <w:proofErr w:type="spellEnd"/>
       <w:r>
         <w:rPr>
           <w:rFonts w:cstheme="minorHAnsi"/>
@@ -2653,14 +2439,12 @@
         </w:rPr>
         <w:t xml:space="preserve"> </w:t>
       </w:r>
-      <w:proofErr w:type="spellStart"/>
       <w:r>
         <w:rPr>
           <w:rFonts w:ascii="Consolas" w:hAnsi="Consolas"/>
         </w:rPr>
         <w:t>armCount</w:t>
       </w:r>
-      <w:proofErr w:type="spellEnd"/>
       <w:r>
         <w:rPr>
           <w:rFonts w:cstheme="minorHAnsi"/>
@@ -2677,21 +2461,7 @@
         <w:rPr>
           <w:rFonts w:cstheme="minorHAnsi"/>
         </w:rPr>
-        <w:t xml:space="preserve">, then </w:t>
-      </w:r>
-      <w:proofErr w:type="gramStart"/>
-      <w:r>
-        <w:rPr>
-          <w:rFonts w:cstheme="minorHAnsi"/>
-        </w:rPr>
-        <w:t>it’ll</w:t>
-      </w:r>
-      <w:proofErr w:type="gramEnd"/>
-      <w:r>
-        <w:rPr>
-          <w:rFonts w:cstheme="minorHAnsi"/>
-        </w:rPr>
-        <w:t xml:space="preserve"> have the normal probability </w:t>
+        <w:t xml:space="preserve">, then it’ll have the normal probability </w:t>
       </w:r>
       <w:r>
         <w:rPr>
@@ -2711,14 +2481,12 @@
         </w:rPr>
         <w:t xml:space="preserve"> If </w:t>
       </w:r>
-      <w:proofErr w:type="spellStart"/>
       <w:r>
         <w:rPr>
           <w:rFonts w:ascii="Consolas" w:hAnsi="Consolas"/>
         </w:rPr>
         <w:t>armCount</w:t>
       </w:r>
-      <w:proofErr w:type="spellEnd"/>
       <w:r>
         <w:rPr>
           <w:rFonts w:cstheme="minorHAnsi"/>
@@ -2749,14 +2517,12 @@
         </w:rPr>
         <w:t xml:space="preserve">if </w:t>
       </w:r>
-      <w:proofErr w:type="spellStart"/>
       <w:r>
         <w:rPr>
           <w:rFonts w:ascii="Consolas" w:hAnsi="Consolas"/>
         </w:rPr>
         <w:t>armCount</w:t>
       </w:r>
-      <w:proofErr w:type="spellEnd"/>
       <w:r>
         <w:rPr>
           <w:rFonts w:cstheme="minorHAnsi"/>
@@ -2888,19 +2654,265 @@
         </w:rPr>
         <w:t xml:space="preserve"> loses an arm, then a </w:t>
       </w:r>
-      <w:proofErr w:type="spellStart"/>
       <w:r>
         <w:rPr>
           <w:rFonts w:ascii="Consolas" w:hAnsi="Consolas" w:cstheme="minorHAnsi"/>
         </w:rPr>
-        <w:t>rand.nextBoolean</w:t>
-      </w:r>
-      <w:proofErr w:type="spellEnd"/>
+        <w:t>rand.nextBoolean()</w:t>
+      </w:r>
+      <w:r>
+        <w:rPr>
+          <w:rFonts w:cstheme="minorHAnsi"/>
+        </w:rPr>
+        <w:t xml:space="preserve"> </w:t>
+      </w:r>
+      <w:r>
+        <w:rPr>
+          <w:rFonts w:cstheme="minorHAnsi"/>
+        </w:rPr>
+        <w:t xml:space="preserve">will be checked and if successful then the </w:t>
+      </w:r>
+      <w:r>
+        <w:rPr>
+          <w:rFonts w:ascii="Consolas" w:hAnsi="Consolas"/>
+        </w:rPr>
+        <w:t>Zombie</w:t>
+      </w:r>
+      <w:r>
+        <w:rPr>
+          <w:rFonts w:cstheme="minorHAnsi"/>
+        </w:rPr>
+        <w:t xml:space="preserve"> will drop the first </w:t>
+      </w:r>
+      <w:r>
+        <w:rPr>
+          <w:rFonts w:ascii="Consolas" w:hAnsi="Consolas"/>
+        </w:rPr>
+        <w:t>Weapon</w:t>
+      </w:r>
+      <w:r>
+        <w:rPr>
+          <w:rFonts w:cstheme="minorHAnsi"/>
+        </w:rPr>
+        <w:t xml:space="preserve"> in its inventory. If a </w:t>
+      </w:r>
+      <w:r>
+        <w:rPr>
+          <w:rFonts w:ascii="Consolas" w:hAnsi="Consolas"/>
+        </w:rPr>
+        <w:t>Zombie</w:t>
+      </w:r>
+      <w:r>
+        <w:rPr>
+          <w:rFonts w:cstheme="minorHAnsi"/>
+        </w:rPr>
+        <w:t xml:space="preserve"> lo</w:t>
+      </w:r>
+      <w:r>
+        <w:rPr>
+          <w:rFonts w:cstheme="minorHAnsi"/>
+        </w:rPr>
+        <w:t>ses both arms, then it</w:t>
+      </w:r>
+      <w:r>
+        <w:rPr>
+          <w:rFonts w:cstheme="minorHAnsi"/>
+        </w:rPr>
+        <w:t xml:space="preserve"> will drop the first </w:t>
+      </w:r>
+      <w:r>
+        <w:rPr>
+          <w:rFonts w:ascii="Consolas" w:hAnsi="Consolas"/>
+        </w:rPr>
+        <w:t>Weapon</w:t>
+      </w:r>
+      <w:r>
+        <w:rPr>
+          <w:rFonts w:cstheme="minorHAnsi"/>
+        </w:rPr>
+        <w:t xml:space="preserve"> in its inventory.</w:t>
+      </w:r>
+    </w:p>
+    <w:p>
+      <w:pPr>
+        <w:spacing w:after="0"/>
+        <w:rPr>
+          <w:b/>
+          <w:bCs/>
+        </w:rPr>
+      </w:pPr>
+      <w:r>
+        <w:rPr>
+          <w:b/>
+          <w:bCs/>
+        </w:rPr>
+        <w:t>If it loses one leg, its movement speed is halved – that is, it can only move every second turn,</w:t>
+      </w:r>
+    </w:p>
+    <w:p>
+      <w:pPr>
+        <w:spacing w:after="0"/>
+        <w:rPr>
+          <w:b/>
+          <w:bCs/>
+        </w:rPr>
+      </w:pPr>
+      <w:r>
+        <w:rPr>
+          <w:b/>
+          <w:bCs/>
+        </w:rPr>
+        <w:t>although it can still perform other actions such as biting and punching (assuming it’s still got at</w:t>
+      </w:r>
+    </w:p>
+    <w:p>
+      <w:pPr>
+        <w:spacing w:after="0"/>
+        <w:rPr>
+          <w:b/>
+          <w:bCs/>
+        </w:rPr>
+      </w:pPr>
+      <w:r>
+        <w:rPr>
+          <w:b/>
+          <w:bCs/>
+        </w:rPr>
+        <w:t>least one arm)</w:t>
+      </w:r>
+    </w:p>
+    <w:p>
+      <w:pPr>
+        <w:ind w:left="720"/>
+        <w:rPr>
+          <w:rFonts w:cstheme="minorHAnsi"/>
+        </w:rPr>
+      </w:pPr>
+      <w:r>
+        <w:t>This will be i</w:t>
+      </w:r>
+      <w:r>
+        <w:t xml:space="preserve">mplemented in the </w:t>
+      </w:r>
+      <w:r>
+        <w:rPr>
+          <w:rFonts w:ascii="Consolas" w:hAnsi="Consolas"/>
+        </w:rPr>
+        <w:t>Zombie</w:t>
+      </w:r>
+      <w:r>
+        <w:rPr>
+          <w:rFonts w:cstheme="minorHAnsi"/>
+        </w:rPr>
+        <w:t xml:space="preserve"> class</w:t>
+      </w:r>
+      <w:r>
+        <w:rPr>
+          <w:rFonts w:cstheme="minorHAnsi"/>
+        </w:rPr>
+        <w:t>.</w:t>
+      </w:r>
+      <w:r>
+        <w:rPr>
+          <w:rFonts w:cstheme="minorHAnsi"/>
+        </w:rPr>
+        <w:t xml:space="preserve"> </w:t>
+      </w:r>
       <w:r>
         <w:rPr>
           <w:rFonts w:ascii="Consolas" w:hAnsi="Consolas" w:cstheme="minorHAnsi"/>
         </w:rPr>
-        <w:t>()</w:t>
+        <w:t>Zombie</w:t>
+      </w:r>
+      <w:r>
+        <w:rPr>
+          <w:rFonts w:cstheme="minorHAnsi"/>
+        </w:rPr>
+        <w:t xml:space="preserve"> will have a </w:t>
+      </w:r>
+      <w:r>
+        <w:rPr>
+          <w:rFonts w:ascii="Consolas" w:hAnsi="Consolas" w:cstheme="minorHAnsi"/>
+        </w:rPr>
+        <w:t>Boolean</w:t>
+      </w:r>
+      <w:r>
+        <w:rPr>
+          <w:rFonts w:cstheme="minorHAnsi"/>
+        </w:rPr>
+        <w:t xml:space="preserve"> attribute </w:t>
+      </w:r>
+      <w:r>
+        <w:rPr>
+          <w:rFonts w:ascii="Consolas" w:hAnsi="Consolas" w:cstheme="minorHAnsi"/>
+        </w:rPr>
+        <w:t>movedLastTurn</w:t>
+      </w:r>
+      <w:r>
+        <w:rPr>
+          <w:rFonts w:cstheme="minorHAnsi"/>
+        </w:rPr>
+        <w:t xml:space="preserve"> that indicates whether the </w:t>
+      </w:r>
+      <w:r>
+        <w:rPr>
+          <w:rFonts w:ascii="Consolas" w:hAnsi="Consolas" w:cstheme="minorHAnsi"/>
+        </w:rPr>
+        <w:t>Zombie</w:t>
+      </w:r>
+      <w:r>
+        <w:rPr>
+          <w:rFonts w:cstheme="minorHAnsi"/>
+        </w:rPr>
+        <w:t xml:space="preserve"> moved last turn.</w:t>
+      </w:r>
+      <w:r>
+        <w:rPr>
+          <w:rFonts w:cstheme="minorHAnsi"/>
+        </w:rPr>
+        <w:t xml:space="preserve"> If </w:t>
+      </w:r>
+      <w:r>
+        <w:rPr>
+          <w:rFonts w:ascii="Consolas" w:hAnsi="Consolas" w:cstheme="minorHAnsi"/>
+        </w:rPr>
+        <w:t>Zombie</w:t>
+      </w:r>
+      <w:r>
+        <w:rPr>
+          <w:rFonts w:cstheme="minorHAnsi"/>
+        </w:rPr>
+        <w:t xml:space="preserve"> only has </w:t>
+      </w:r>
+      <w:r>
+        <w:rPr>
+          <w:rFonts w:cstheme="minorHAnsi"/>
+        </w:rPr>
+        <w:t xml:space="preserve">one leg, then </w:t>
+      </w:r>
+      <w:r>
+        <w:rPr>
+          <w:rFonts w:ascii="Consolas" w:hAnsi="Consolas" w:cstheme="minorHAnsi"/>
+        </w:rPr>
+        <w:t>movedLastTurn</w:t>
+      </w:r>
+      <w:r>
+        <w:rPr>
+          <w:rFonts w:cstheme="minorHAnsi"/>
+        </w:rPr>
+        <w:t xml:space="preserve"> is checked</w:t>
+      </w:r>
+      <w:r>
+        <w:rPr>
+          <w:rFonts w:cstheme="minorHAnsi"/>
+        </w:rPr>
+        <w:t xml:space="preserve">. If the one-legged </w:t>
+      </w:r>
+      <w:r>
+        <w:rPr>
+          <w:rFonts w:ascii="Consolas" w:hAnsi="Consolas" w:cstheme="minorHAnsi"/>
+        </w:rPr>
+        <w:t>Zombie</w:t>
       </w:r>
       <w:r>
         <w:rPr>
@@ -2912,11 +2924,185 @@
         <w:rPr>
           <w:rFonts w:cstheme="minorHAnsi"/>
         </w:rPr>
-        <w:t xml:space="preserve">will be checked and if successful then the </w:t>
-      </w:r>
-      <w:r>
-        <w:rPr>
-          <w:rFonts w:ascii="Consolas" w:hAnsi="Consolas"/>
+        <w:t xml:space="preserve">has moved last </w:t>
+      </w:r>
+      <w:r>
+        <w:rPr>
+          <w:rFonts w:cstheme="minorHAnsi"/>
+        </w:rPr>
+        <w:t>turn,</w:t>
+      </w:r>
+      <w:r>
+        <w:rPr>
+          <w:rFonts w:cstheme="minorHAnsi"/>
+        </w:rPr>
+        <w:t xml:space="preserve"> then </w:t>
+      </w:r>
+      <w:r>
+        <w:rPr>
+          <w:rFonts w:ascii="Consolas" w:hAnsi="Consolas" w:cstheme="minorHAnsi"/>
+        </w:rPr>
+        <w:t>HuntBehaviour</w:t>
+      </w:r>
+      <w:r>
+        <w:rPr>
+          <w:rFonts w:cstheme="minorHAnsi"/>
+        </w:rPr>
+        <w:t xml:space="preserve"> and </w:t>
+      </w:r>
+      <w:r>
+        <w:rPr>
+          <w:rFonts w:ascii="Consolas" w:hAnsi="Consolas" w:cstheme="minorHAnsi"/>
+        </w:rPr>
+        <w:t>WanderBehaviour</w:t>
+      </w:r>
+      <w:r>
+        <w:rPr>
+          <w:rFonts w:cstheme="minorHAnsi"/>
+        </w:rPr>
+        <w:t xml:space="preserve"> will </w:t>
+      </w:r>
+      <w:r>
+        <w:rPr>
+          <w:rFonts w:cstheme="minorHAnsi"/>
+        </w:rPr>
+        <w:t xml:space="preserve">not </w:t>
+      </w:r>
+      <w:r>
+        <w:rPr>
+          <w:rFonts w:cstheme="minorHAnsi"/>
+        </w:rPr>
+        <w:t xml:space="preserve">be used </w:t>
+      </w:r>
+      <w:r>
+        <w:rPr>
+          <w:rFonts w:cstheme="minorHAnsi"/>
+        </w:rPr>
+        <w:t xml:space="preserve">in the </w:t>
+      </w:r>
+      <w:r>
+        <w:rPr>
+          <w:rFonts w:ascii="Consolas" w:hAnsi="Consolas" w:cstheme="minorHAnsi"/>
+        </w:rPr>
+        <w:t>playTurn</w:t>
+      </w:r>
+      <w:r>
+        <w:rPr>
+          <w:rFonts w:cstheme="minorHAnsi"/>
+        </w:rPr>
+        <w:t xml:space="preserve"> method.</w:t>
+      </w:r>
+    </w:p>
+    <w:p>
+      <w:pPr>
+        <w:spacing w:after="0"/>
+        <w:rPr>
+          <w:b/>
+          <w:bCs/>
+        </w:rPr>
+      </w:pPr>
+      <w:r>
+        <w:rPr>
+          <w:b/>
+          <w:bCs/>
+        </w:rPr>
+        <w:t>If it loses both legs, it cannot move at all, although it can still bite and punch</w:t>
+      </w:r>
+    </w:p>
+    <w:p>
+      <w:pPr>
+        <w:ind w:left="720"/>
+        <w:rPr>
+          <w:rFonts w:cstheme="minorHAnsi"/>
+        </w:rPr>
+      </w:pPr>
+      <w:r>
+        <w:t>Like</w:t>
+      </w:r>
+      <w:r>
+        <w:t xml:space="preserve"> </w:t>
+      </w:r>
+      <w:r>
+        <w:t>above</w:t>
+      </w:r>
+      <w:r>
+        <w:t>,</w:t>
+      </w:r>
+      <w:r>
+        <w:t xml:space="preserve"> </w:t>
+      </w:r>
+      <w:r>
+        <w:t xml:space="preserve">however </w:t>
+      </w:r>
+      <w:r>
+        <w:rPr>
+          <w:rFonts w:ascii="Consolas" w:hAnsi="Consolas" w:cstheme="minorHAnsi"/>
+        </w:rPr>
+        <w:t>movedLastTurn</w:t>
+      </w:r>
+      <w:r>
+        <w:rPr>
+          <w:rFonts w:cstheme="minorHAnsi"/>
+        </w:rPr>
+        <w:t xml:space="preserve"> will not be checked</w:t>
+      </w:r>
+      <w:r>
+        <w:rPr>
+          <w:rFonts w:cstheme="minorHAnsi"/>
+        </w:rPr>
+        <w:t>.</w:t>
+      </w:r>
+      <w:r>
+        <w:rPr>
+          <w:rFonts w:cstheme="minorHAnsi"/>
+        </w:rPr>
+        <w:t xml:space="preserve"> </w:t>
+      </w:r>
+      <w:r>
+        <w:rPr>
+          <w:rFonts w:ascii="Consolas" w:hAnsi="Consolas" w:cstheme="minorHAnsi"/>
+        </w:rPr>
+        <w:t>HuntBehaviour</w:t>
+      </w:r>
+      <w:r>
+        <w:rPr>
+          <w:rFonts w:cstheme="minorHAnsi"/>
+        </w:rPr>
+        <w:t xml:space="preserve"> and </w:t>
+      </w:r>
+      <w:r>
+        <w:rPr>
+          <w:rFonts w:ascii="Consolas" w:hAnsi="Consolas" w:cstheme="minorHAnsi"/>
+        </w:rPr>
+        <w:t>WanderBehaviour</w:t>
+      </w:r>
+      <w:r>
+        <w:rPr>
+          <w:rFonts w:cstheme="minorHAnsi"/>
+        </w:rPr>
+        <w:t xml:space="preserve"> will not be used in the </w:t>
+      </w:r>
+      <w:r>
+        <w:rPr>
+          <w:rFonts w:ascii="Consolas" w:hAnsi="Consolas" w:cstheme="minorHAnsi"/>
+        </w:rPr>
+        <w:t>playTurn</w:t>
+      </w:r>
+      <w:r>
+        <w:rPr>
+          <w:rFonts w:cstheme="minorHAnsi"/>
+        </w:rPr>
+        <w:t xml:space="preserve"> method</w:t>
+      </w:r>
+      <w:r>
+        <w:rPr>
+          <w:rFonts w:cstheme="minorHAnsi"/>
+        </w:rPr>
+        <w:t xml:space="preserve"> if the </w:t>
+      </w:r>
+      <w:r>
+        <w:rPr>
+          <w:rFonts w:ascii="Consolas" w:hAnsi="Consolas" w:cstheme="minorHAnsi"/>
         </w:rPr>
         <w:t>Zombie</w:t>
       </w:r>
@@ -2924,19 +3110,81 @@
         <w:rPr>
           <w:rFonts w:cstheme="minorHAnsi"/>
         </w:rPr>
-        <w:t xml:space="preserve"> will drop the first </w:t>
-      </w:r>
-      <w:r>
-        <w:rPr>
-          <w:rFonts w:ascii="Consolas" w:hAnsi="Consolas"/>
-        </w:rPr>
-        <w:t>Weapon</w:t>
-      </w:r>
-      <w:r>
-        <w:rPr>
-          <w:rFonts w:cstheme="minorHAnsi"/>
-        </w:rPr>
-        <w:t xml:space="preserve"> in its inventory. If a </w:t>
+        <w:t xml:space="preserve"> has no legs</w:t>
+      </w:r>
+      <w:r>
+        <w:rPr>
+          <w:rFonts w:cstheme="minorHAnsi"/>
+        </w:rPr>
+        <w:t>.</w:t>
+      </w:r>
+    </w:p>
+    <w:p>
+      <w:pPr>
+        <w:spacing w:after="0"/>
+        <w:rPr>
+          <w:b/>
+          <w:bCs/>
+        </w:rPr>
+      </w:pPr>
+    </w:p>
+    <w:p>
+      <w:pPr>
+        <w:spacing w:after="0"/>
+        <w:rPr>
+          <w:b/>
+          <w:bCs/>
+        </w:rPr>
+      </w:pPr>
+    </w:p>
+    <w:p>
+      <w:pPr>
+        <w:spacing w:after="0"/>
+        <w:rPr>
+          <w:b/>
+          <w:bCs/>
+        </w:rPr>
+      </w:pPr>
+    </w:p>
+    <w:p>
+      <w:pPr>
+        <w:spacing w:after="0"/>
+        <w:rPr>
+          <w:b/>
+          <w:bCs/>
+        </w:rPr>
+      </w:pPr>
+      <w:r>
+        <w:rPr>
+          <w:b/>
+          <w:bCs/>
+        </w:rPr>
+        <w:t>Lost limbs drop to the ground, either at the Zombie’s location or at an adjacent location (whichever</w:t>
+      </w:r>
+      <w:r>
+        <w:rPr>
+          <w:b/>
+          <w:bCs/>
+        </w:rPr>
+        <w:t xml:space="preserve"> </w:t>
+      </w:r>
+      <w:r>
+        <w:rPr>
+          <w:b/>
+          <w:bCs/>
+        </w:rPr>
+        <w:t>you feel is more fun and interesting)</w:t>
+      </w:r>
+    </w:p>
+    <w:p>
+      <w:pPr>
+        <w:ind w:left="720"/>
+        <w:rPr>
+          <w:rFonts w:cstheme="minorHAnsi"/>
+        </w:rPr>
+      </w:pPr>
+      <w:r>
+        <w:t xml:space="preserve">The lost limbs will be dropped at an adjacent location to give the </w:t>
       </w:r>
       <w:r>
         <w:rPr>
@@ -2948,109 +3196,25 @@
         <w:rPr>
           <w:rFonts w:cstheme="minorHAnsi"/>
         </w:rPr>
-        <w:t xml:space="preserve"> lo</w:t>
-      </w:r>
-      <w:r>
-        <w:rPr>
-          <w:rFonts w:cstheme="minorHAnsi"/>
-        </w:rPr>
-        <w:t>ses both arms, then it</w:t>
-      </w:r>
-      <w:r>
-        <w:rPr>
-          <w:rFonts w:cstheme="minorHAnsi"/>
-        </w:rPr>
-        <w:t xml:space="preserve"> will drop the first </w:t>
-      </w:r>
-      <w:r>
-        <w:rPr>
-          <w:rFonts w:ascii="Consolas" w:hAnsi="Consolas"/>
-        </w:rPr>
-        <w:t>Weapon</w:t>
-      </w:r>
-      <w:r>
-        <w:rPr>
-          <w:rFonts w:cstheme="minorHAnsi"/>
-        </w:rPr>
-        <w:t xml:space="preserve"> in its inventory.</w:t>
-      </w:r>
-    </w:p>
-    <w:p>
-      <w:pPr>
-        <w:spacing w:after="0"/>
-        <w:rPr>
-          <w:b/>
-          <w:bCs/>
-        </w:rPr>
-      </w:pPr>
-      <w:r>
-        <w:rPr>
-          <w:b/>
-          <w:bCs/>
-        </w:rPr>
-        <w:t>If it loses one leg, its movement speed is halved – that is, it can only move every second turn,</w:t>
-      </w:r>
-    </w:p>
-    <w:p>
-      <w:pPr>
-        <w:spacing w:after="0"/>
-        <w:rPr>
-          <w:b/>
-          <w:bCs/>
-        </w:rPr>
-      </w:pPr>
-      <w:r>
-        <w:rPr>
-          <w:b/>
-          <w:bCs/>
-        </w:rPr>
-        <w:t xml:space="preserve">although it can still perform other actions such as biting and punching (assuming </w:t>
-      </w:r>
-      <w:proofErr w:type="gramStart"/>
-      <w:r>
-        <w:rPr>
-          <w:b/>
-          <w:bCs/>
-        </w:rPr>
-        <w:t>it’s</w:t>
-      </w:r>
-      <w:proofErr w:type="gramEnd"/>
-      <w:r>
-        <w:rPr>
-          <w:b/>
-          <w:bCs/>
-        </w:rPr>
-        <w:t xml:space="preserve"> still got at</w:t>
-      </w:r>
-    </w:p>
-    <w:p>
-      <w:pPr>
-        <w:spacing w:after="0"/>
-        <w:rPr>
-          <w:b/>
-          <w:bCs/>
-        </w:rPr>
-      </w:pPr>
-      <w:r>
-        <w:rPr>
-          <w:b/>
-          <w:bCs/>
-        </w:rPr>
-        <w:t>least one arm)</w:t>
-      </w:r>
-    </w:p>
-    <w:p>
-      <w:pPr>
-        <w:ind w:left="720"/>
-        <w:rPr>
-          <w:rFonts w:cstheme="minorHAnsi"/>
-        </w:rPr>
-      </w:pPr>
-      <w:r>
-        <w:t>This will be i</w:t>
-      </w:r>
-      <w:r>
-        <w:t xml:space="preserve">mplemented in the </w:t>
+        <w:t xml:space="preserve"> the option to move and pick up the weapon or </w:t>
+      </w:r>
+      <w:r>
+        <w:rPr>
+          <w:rFonts w:cstheme="minorHAnsi"/>
+        </w:rPr>
+        <w:t>to chase/attack</w:t>
+      </w:r>
+      <w:r>
+        <w:rPr>
+          <w:rFonts w:cstheme="minorHAnsi"/>
+        </w:rPr>
+        <w:t xml:space="preserve"> a human.</w:t>
+      </w:r>
+      <w:r>
+        <w:rPr>
+          <w:rFonts w:cstheme="minorHAnsi"/>
+        </w:rPr>
+        <w:t xml:space="preserve"> If the limb was dropped at the </w:t>
       </w:r>
       <w:r>
         <w:rPr>
@@ -3062,7 +3226,79 @@
         <w:rPr>
           <w:rFonts w:cstheme="minorHAnsi"/>
         </w:rPr>
-        <w:t xml:space="preserve"> class</w:t>
+        <w:t xml:space="preserve">’s location, then the </w:t>
+      </w:r>
+      <w:r>
+        <w:rPr>
+          <w:rFonts w:ascii="Consolas" w:hAnsi="Consolas"/>
+        </w:rPr>
+        <w:t>Zombie</w:t>
+      </w:r>
+      <w:r>
+        <w:rPr>
+          <w:rFonts w:cstheme="minorHAnsi"/>
+        </w:rPr>
+        <w:t xml:space="preserve">’s </w:t>
+      </w:r>
+      <w:r>
+        <w:rPr>
+          <w:rFonts w:cstheme="minorHAnsi"/>
+        </w:rPr>
+        <w:t xml:space="preserve">next </w:t>
+      </w:r>
+      <w:r>
+        <w:rPr>
+          <w:rFonts w:cstheme="minorHAnsi"/>
+        </w:rPr>
+        <w:t>turn</w:t>
+      </w:r>
+      <w:r>
+        <w:rPr>
+          <w:rFonts w:cstheme="minorHAnsi"/>
+        </w:rPr>
+        <w:t xml:space="preserve"> is already determ</w:t>
+      </w:r>
+      <w:r>
+        <w:rPr>
+          <w:rFonts w:cstheme="minorHAnsi"/>
+        </w:rPr>
+        <w:t xml:space="preserve">ined </w:t>
+      </w:r>
+      <w:r>
+        <w:rPr>
+          <w:rFonts w:cstheme="minorHAnsi"/>
+        </w:rPr>
+        <w:t>as</w:t>
+      </w:r>
+      <w:r>
+        <w:rPr>
+          <w:rFonts w:cstheme="minorHAnsi"/>
+        </w:rPr>
+        <w:t xml:space="preserve"> the </w:t>
+      </w:r>
+      <w:r>
+        <w:rPr>
+          <w:rFonts w:ascii="Consolas" w:hAnsi="Consolas"/>
+        </w:rPr>
+        <w:t>Zombie</w:t>
+      </w:r>
+      <w:r>
+        <w:rPr>
+          <w:rFonts w:cstheme="minorHAnsi"/>
+        </w:rPr>
+        <w:t xml:space="preserve"> will </w:t>
+      </w:r>
+      <w:r>
+        <w:rPr>
+          <w:rFonts w:cstheme="minorHAnsi"/>
+        </w:rPr>
+        <w:t>pick it up</w:t>
+      </w:r>
+      <w:r>
+        <w:rPr>
+          <w:rFonts w:cstheme="minorHAnsi"/>
+        </w:rPr>
+        <w:t xml:space="preserve"> and end its turn</w:t>
       </w:r>
       <w:r>
         <w:rPr>
@@ -3074,547 +3310,7 @@
         <w:rPr>
           <w:rFonts w:cstheme="minorHAnsi"/>
         </w:rPr>
-        <w:t xml:space="preserve"> </w:t>
-      </w:r>
-      <w:r>
-        <w:rPr>
-          <w:rFonts w:ascii="Consolas" w:hAnsi="Consolas" w:cstheme="minorHAnsi"/>
-        </w:rPr>
-        <w:t>Zombie</w:t>
-      </w:r>
-      <w:r>
-        <w:rPr>
-          <w:rFonts w:cstheme="minorHAnsi"/>
-        </w:rPr>
-        <w:t xml:space="preserve"> will have a </w:t>
-      </w:r>
-      <w:r>
-        <w:rPr>
-          <w:rFonts w:ascii="Consolas" w:hAnsi="Consolas" w:cstheme="minorHAnsi"/>
-        </w:rPr>
-        <w:t>Boolean</w:t>
-      </w:r>
-      <w:r>
-        <w:rPr>
-          <w:rFonts w:cstheme="minorHAnsi"/>
-        </w:rPr>
-        <w:t xml:space="preserve"> attribute </w:t>
-      </w:r>
-      <w:proofErr w:type="spellStart"/>
-      <w:r>
-        <w:rPr>
-          <w:rFonts w:ascii="Consolas" w:hAnsi="Consolas" w:cstheme="minorHAnsi"/>
-        </w:rPr>
-        <w:t>movedLastTurn</w:t>
-      </w:r>
-      <w:proofErr w:type="spellEnd"/>
-      <w:r>
-        <w:rPr>
-          <w:rFonts w:cstheme="minorHAnsi"/>
-        </w:rPr>
-        <w:t xml:space="preserve"> that indicates whether the </w:t>
-      </w:r>
-      <w:r>
-        <w:rPr>
-          <w:rFonts w:ascii="Consolas" w:hAnsi="Consolas" w:cstheme="minorHAnsi"/>
-        </w:rPr>
-        <w:t>Zombie</w:t>
-      </w:r>
-      <w:r>
-        <w:rPr>
-          <w:rFonts w:cstheme="minorHAnsi"/>
-        </w:rPr>
-        <w:t xml:space="preserve"> moved last turn.</w:t>
-      </w:r>
-      <w:r>
-        <w:rPr>
-          <w:rFonts w:cstheme="minorHAnsi"/>
-        </w:rPr>
-        <w:t xml:space="preserve"> If </w:t>
-      </w:r>
-      <w:r>
-        <w:rPr>
-          <w:rFonts w:ascii="Consolas" w:hAnsi="Consolas" w:cstheme="minorHAnsi"/>
-        </w:rPr>
-        <w:t>Zombie</w:t>
-      </w:r>
-      <w:r>
-        <w:rPr>
-          <w:rFonts w:cstheme="minorHAnsi"/>
-        </w:rPr>
-        <w:t xml:space="preserve"> only has </w:t>
-      </w:r>
-      <w:r>
-        <w:rPr>
-          <w:rFonts w:cstheme="minorHAnsi"/>
-        </w:rPr>
-        <w:t xml:space="preserve">one leg, then </w:t>
-      </w:r>
-      <w:proofErr w:type="spellStart"/>
-      <w:r>
-        <w:rPr>
-          <w:rFonts w:ascii="Consolas" w:hAnsi="Consolas" w:cstheme="minorHAnsi"/>
-        </w:rPr>
-        <w:t>movedLastTurn</w:t>
-      </w:r>
-      <w:proofErr w:type="spellEnd"/>
-      <w:r>
-        <w:rPr>
-          <w:rFonts w:cstheme="minorHAnsi"/>
-        </w:rPr>
-        <w:t xml:space="preserve"> is checked</w:t>
-      </w:r>
-      <w:r>
-        <w:rPr>
-          <w:rFonts w:cstheme="minorHAnsi"/>
-        </w:rPr>
-        <w:t xml:space="preserve">. If the one-legged </w:t>
-      </w:r>
-      <w:r>
-        <w:rPr>
-          <w:rFonts w:ascii="Consolas" w:hAnsi="Consolas" w:cstheme="minorHAnsi"/>
-        </w:rPr>
-        <w:t>Zombie</w:t>
-      </w:r>
-      <w:r>
-        <w:rPr>
-          <w:rFonts w:cstheme="minorHAnsi"/>
-        </w:rPr>
-        <w:t xml:space="preserve"> </w:t>
-      </w:r>
-      <w:r>
-        <w:rPr>
-          <w:rFonts w:cstheme="minorHAnsi"/>
-        </w:rPr>
-        <w:t xml:space="preserve">has moved last </w:t>
-      </w:r>
-      <w:r>
-        <w:rPr>
-          <w:rFonts w:cstheme="minorHAnsi"/>
-        </w:rPr>
-        <w:t>turn,</w:t>
-      </w:r>
-      <w:r>
-        <w:rPr>
-          <w:rFonts w:cstheme="minorHAnsi"/>
-        </w:rPr>
-        <w:t xml:space="preserve"> then </w:t>
-      </w:r>
-      <w:proofErr w:type="spellStart"/>
-      <w:r>
-        <w:rPr>
-          <w:rFonts w:ascii="Consolas" w:hAnsi="Consolas" w:cstheme="minorHAnsi"/>
-        </w:rPr>
-        <w:t>HuntBehaviour</w:t>
-      </w:r>
-      <w:proofErr w:type="spellEnd"/>
-      <w:r>
-        <w:rPr>
-          <w:rFonts w:cstheme="minorHAnsi"/>
-        </w:rPr>
-        <w:t xml:space="preserve"> and </w:t>
-      </w:r>
-      <w:proofErr w:type="spellStart"/>
-      <w:r>
-        <w:rPr>
-          <w:rFonts w:ascii="Consolas" w:hAnsi="Consolas" w:cstheme="minorHAnsi"/>
-        </w:rPr>
-        <w:t>WanderBehaviour</w:t>
-      </w:r>
-      <w:proofErr w:type="spellEnd"/>
-      <w:r>
-        <w:rPr>
-          <w:rFonts w:cstheme="minorHAnsi"/>
-        </w:rPr>
-        <w:t xml:space="preserve"> will </w:t>
-      </w:r>
-      <w:r>
-        <w:rPr>
-          <w:rFonts w:cstheme="minorHAnsi"/>
-        </w:rPr>
-        <w:t xml:space="preserve">not </w:t>
-      </w:r>
-      <w:r>
-        <w:rPr>
-          <w:rFonts w:cstheme="minorHAnsi"/>
-        </w:rPr>
-        <w:t xml:space="preserve">be used </w:t>
-      </w:r>
-      <w:r>
-        <w:rPr>
-          <w:rFonts w:cstheme="minorHAnsi"/>
-        </w:rPr>
-        <w:t xml:space="preserve">in the </w:t>
-      </w:r>
-      <w:proofErr w:type="spellStart"/>
-      <w:r>
-        <w:rPr>
-          <w:rFonts w:ascii="Consolas" w:hAnsi="Consolas" w:cstheme="minorHAnsi"/>
-        </w:rPr>
-        <w:t>playTurn</w:t>
-      </w:r>
-      <w:proofErr w:type="spellEnd"/>
-      <w:r>
-        <w:rPr>
-          <w:rFonts w:cstheme="minorHAnsi"/>
-        </w:rPr>
-        <w:t xml:space="preserve"> method.</w:t>
-      </w:r>
-    </w:p>
-    <w:p>
-      <w:pPr>
-        <w:spacing w:after="0"/>
-        <w:rPr>
-          <w:b/>
-          <w:bCs/>
-        </w:rPr>
-      </w:pPr>
-      <w:r>
-        <w:rPr>
-          <w:b/>
-          <w:bCs/>
-        </w:rPr>
-        <w:t>If it loses both legs, it cannot move at all, although it can still bite and punch</w:t>
-      </w:r>
-    </w:p>
-    <w:p>
-      <w:pPr>
-        <w:ind w:left="720"/>
-        <w:rPr>
-          <w:rFonts w:cstheme="minorHAnsi"/>
-        </w:rPr>
-      </w:pPr>
-      <w:r>
-        <w:t>Like</w:t>
-      </w:r>
-      <w:r>
-        <w:t xml:space="preserve"> </w:t>
-      </w:r>
-      <w:r>
-        <w:t>above</w:t>
-      </w:r>
-      <w:r>
-        <w:t>,</w:t>
-      </w:r>
-      <w:r>
-        <w:t xml:space="preserve"> </w:t>
-      </w:r>
-      <w:r>
-        <w:t xml:space="preserve">however </w:t>
-      </w:r>
-      <w:proofErr w:type="spellStart"/>
-      <w:r>
-        <w:rPr>
-          <w:rFonts w:ascii="Consolas" w:hAnsi="Consolas" w:cstheme="minorHAnsi"/>
-        </w:rPr>
-        <w:t>movedLastTurn</w:t>
-      </w:r>
-      <w:proofErr w:type="spellEnd"/>
-      <w:r>
-        <w:rPr>
-          <w:rFonts w:cstheme="minorHAnsi"/>
-        </w:rPr>
-        <w:t xml:space="preserve"> will not be checked</w:t>
-      </w:r>
-      <w:r>
-        <w:rPr>
-          <w:rFonts w:cstheme="minorHAnsi"/>
-        </w:rPr>
-        <w:t>.</w:t>
-      </w:r>
-      <w:r>
-        <w:rPr>
-          <w:rFonts w:cstheme="minorHAnsi"/>
-        </w:rPr>
-        <w:t xml:space="preserve"> </w:t>
-      </w:r>
-      <w:proofErr w:type="spellStart"/>
-      <w:r>
-        <w:rPr>
-          <w:rFonts w:ascii="Consolas" w:hAnsi="Consolas" w:cstheme="minorHAnsi"/>
-        </w:rPr>
-        <w:t>HuntBehaviour</w:t>
-      </w:r>
-      <w:proofErr w:type="spellEnd"/>
-      <w:r>
-        <w:rPr>
-          <w:rFonts w:cstheme="minorHAnsi"/>
-        </w:rPr>
-        <w:t xml:space="preserve"> and </w:t>
-      </w:r>
-      <w:proofErr w:type="spellStart"/>
-      <w:r>
-        <w:rPr>
-          <w:rFonts w:ascii="Consolas" w:hAnsi="Consolas" w:cstheme="minorHAnsi"/>
-        </w:rPr>
-        <w:t>WanderBehaviour</w:t>
-      </w:r>
-      <w:proofErr w:type="spellEnd"/>
-      <w:r>
-        <w:rPr>
-          <w:rFonts w:cstheme="minorHAnsi"/>
-        </w:rPr>
-        <w:t xml:space="preserve"> will not be used in the </w:t>
-      </w:r>
-      <w:proofErr w:type="spellStart"/>
-      <w:r>
-        <w:rPr>
-          <w:rFonts w:ascii="Consolas" w:hAnsi="Consolas" w:cstheme="minorHAnsi"/>
-        </w:rPr>
-        <w:t>playTurn</w:t>
-      </w:r>
-      <w:proofErr w:type="spellEnd"/>
-      <w:r>
-        <w:rPr>
-          <w:rFonts w:cstheme="minorHAnsi"/>
-        </w:rPr>
-        <w:t xml:space="preserve"> method</w:t>
-      </w:r>
-      <w:r>
-        <w:rPr>
-          <w:rFonts w:cstheme="minorHAnsi"/>
-        </w:rPr>
-        <w:t xml:space="preserve"> if the </w:t>
-      </w:r>
-      <w:r>
-        <w:rPr>
-          <w:rFonts w:ascii="Consolas" w:hAnsi="Consolas" w:cstheme="minorHAnsi"/>
-        </w:rPr>
-        <w:t>Zombie</w:t>
-      </w:r>
-      <w:r>
-        <w:rPr>
-          <w:rFonts w:cstheme="minorHAnsi"/>
-        </w:rPr>
-        <w:t xml:space="preserve"> has no legs</w:t>
-      </w:r>
-      <w:r>
-        <w:rPr>
-          <w:rFonts w:cstheme="minorHAnsi"/>
-        </w:rPr>
-        <w:t>.</w:t>
-      </w:r>
-    </w:p>
-    <w:p>
-      <w:pPr>
-        <w:spacing w:after="0"/>
-        <w:rPr>
-          <w:b/>
-          <w:bCs/>
-        </w:rPr>
-      </w:pPr>
-    </w:p>
-    <w:p>
-      <w:pPr>
-        <w:spacing w:after="0"/>
-        <w:rPr>
-          <w:b/>
-          <w:bCs/>
-        </w:rPr>
-      </w:pPr>
-    </w:p>
-    <w:p>
-      <w:pPr>
-        <w:spacing w:after="0"/>
-        <w:rPr>
-          <w:b/>
-          <w:bCs/>
-        </w:rPr>
-      </w:pPr>
-    </w:p>
-    <w:p>
-      <w:pPr>
-        <w:spacing w:after="0"/>
-        <w:rPr>
-          <w:b/>
-          <w:bCs/>
-        </w:rPr>
-      </w:pPr>
-      <w:r>
-        <w:rPr>
-          <w:b/>
-          <w:bCs/>
-        </w:rPr>
-        <w:t>Lost limbs drop to the ground, either at the Zombie’s location or at an adjacent location (whichever</w:t>
-      </w:r>
-      <w:r>
-        <w:rPr>
-          <w:b/>
-          <w:bCs/>
-        </w:rPr>
-        <w:t xml:space="preserve"> </w:t>
-      </w:r>
-      <w:r>
-        <w:rPr>
-          <w:b/>
-          <w:bCs/>
-        </w:rPr>
-        <w:t>you feel is more fun and interesting)</w:t>
-      </w:r>
-    </w:p>
-    <w:p>
-      <w:pPr>
-        <w:ind w:left="720"/>
-        <w:rPr>
-          <w:rFonts w:cstheme="minorHAnsi"/>
-        </w:rPr>
-      </w:pPr>
-      <w:r>
-        <w:t xml:space="preserve">The lost limbs will be dropped at an adjacent location to give the </w:t>
-      </w:r>
-      <w:r>
-        <w:rPr>
-          <w:rFonts w:ascii="Consolas" w:hAnsi="Consolas"/>
-        </w:rPr>
-        <w:t>Zombie</w:t>
-      </w:r>
-      <w:r>
-        <w:rPr>
-          <w:rFonts w:cstheme="minorHAnsi"/>
-        </w:rPr>
-        <w:t xml:space="preserve"> the option to move and pick up the weapon or </w:t>
-      </w:r>
-      <w:r>
-        <w:rPr>
-          <w:rFonts w:cstheme="minorHAnsi"/>
-        </w:rPr>
-        <w:t>to chase/attack</w:t>
-      </w:r>
-      <w:r>
-        <w:rPr>
-          <w:rFonts w:cstheme="minorHAnsi"/>
-        </w:rPr>
-        <w:t xml:space="preserve"> a human.</w:t>
-      </w:r>
-      <w:r>
-        <w:rPr>
-          <w:rFonts w:cstheme="minorHAnsi"/>
-        </w:rPr>
-        <w:t xml:space="preserve"> If the limb was dropped at the </w:t>
-      </w:r>
-      <w:r>
-        <w:rPr>
-          <w:rFonts w:ascii="Consolas" w:hAnsi="Consolas"/>
-        </w:rPr>
-        <w:t>Zombie</w:t>
-      </w:r>
-      <w:r>
-        <w:rPr>
-          <w:rFonts w:cstheme="minorHAnsi"/>
-        </w:rPr>
-        <w:t xml:space="preserve">’s location, then the </w:t>
-      </w:r>
-      <w:r>
-        <w:rPr>
-          <w:rFonts w:ascii="Consolas" w:hAnsi="Consolas"/>
-        </w:rPr>
-        <w:t>Zombie</w:t>
-      </w:r>
-      <w:r>
-        <w:rPr>
-          <w:rFonts w:cstheme="minorHAnsi"/>
-        </w:rPr>
-        <w:t xml:space="preserve">’s </w:t>
-      </w:r>
-      <w:r>
-        <w:rPr>
-          <w:rFonts w:cstheme="minorHAnsi"/>
-        </w:rPr>
-        <w:t xml:space="preserve">next </w:t>
-      </w:r>
-      <w:r>
-        <w:rPr>
-          <w:rFonts w:cstheme="minorHAnsi"/>
-        </w:rPr>
-        <w:t>turn</w:t>
-      </w:r>
-      <w:r>
-        <w:rPr>
-          <w:rFonts w:cstheme="minorHAnsi"/>
-        </w:rPr>
-        <w:t xml:space="preserve"> is already determ</w:t>
-      </w:r>
-      <w:r>
-        <w:rPr>
-          <w:rFonts w:cstheme="minorHAnsi"/>
-        </w:rPr>
-        <w:t xml:space="preserve">ined </w:t>
-      </w:r>
-      <w:r>
-        <w:rPr>
-          <w:rFonts w:cstheme="minorHAnsi"/>
-        </w:rPr>
-        <w:t>as</w:t>
-      </w:r>
-      <w:r>
-        <w:rPr>
-          <w:rFonts w:cstheme="minorHAnsi"/>
-        </w:rPr>
-        <w:t xml:space="preserve"> the </w:t>
-      </w:r>
-      <w:r>
-        <w:rPr>
-          <w:rFonts w:ascii="Consolas" w:hAnsi="Consolas"/>
-        </w:rPr>
-        <w:t>Zombie</w:t>
-      </w:r>
-      <w:r>
-        <w:rPr>
-          <w:rFonts w:cstheme="minorHAnsi"/>
-        </w:rPr>
-        <w:t xml:space="preserve"> will </w:t>
-      </w:r>
-      <w:r>
-        <w:rPr>
-          <w:rFonts w:cstheme="minorHAnsi"/>
-        </w:rPr>
-        <w:t>pick it up</w:t>
-      </w:r>
-      <w:r>
-        <w:rPr>
-          <w:rFonts w:cstheme="minorHAnsi"/>
-        </w:rPr>
-        <w:t xml:space="preserve"> and end its turn</w:t>
-      </w:r>
-      <w:r>
-        <w:rPr>
-          <w:rFonts w:cstheme="minorHAnsi"/>
-        </w:rPr>
-        <w:t>.</w:t>
-      </w:r>
-      <w:r>
-        <w:rPr>
-          <w:rFonts w:cstheme="minorHAnsi"/>
-        </w:rPr>
-        <w:t xml:space="preserve"> Limbs dropped on the ground will have an attribute indicating weather it was a leg or an arm that fell off for use in the </w:t>
-      </w:r>
-      <w:proofErr w:type="spellStart"/>
-      <w:r>
-        <w:rPr>
-          <w:rFonts w:cstheme="minorHAnsi"/>
-        </w:rPr>
-        <w:t>ZombieClub</w:t>
-      </w:r>
-      <w:proofErr w:type="spellEnd"/>
-      <w:r>
-        <w:rPr>
-          <w:rFonts w:cstheme="minorHAnsi"/>
-        </w:rPr>
-        <w:t xml:space="preserve"> and </w:t>
-      </w:r>
-      <w:proofErr w:type="spellStart"/>
-      <w:r>
-        <w:rPr>
-          <w:rFonts w:cstheme="minorHAnsi"/>
-        </w:rPr>
-        <w:t>ZombieMace</w:t>
-      </w:r>
-      <w:proofErr w:type="spellEnd"/>
-      <w:r>
-        <w:rPr>
-          <w:rFonts w:cstheme="minorHAnsi"/>
-        </w:rPr>
-        <w:t xml:space="preserve"> classes later</w:t>
+        <w:t xml:space="preserve"> Limbs dropped on the ground will have an attribute indicating weather it was a leg or an arm that fell off for use in the ZombieClub and ZombieMace classes later</w:t>
       </w:r>
     </w:p>
     <w:p>
@@ -3675,14 +3371,12 @@
       <w:r>
         <w:t xml:space="preserve">created as a </w:t>
       </w:r>
-      <w:proofErr w:type="spellStart"/>
       <w:r>
         <w:rPr>
           <w:rFonts w:ascii="Consolas" w:hAnsi="Consolas"/>
         </w:rPr>
         <w:t>ZombieLimb</w:t>
       </w:r>
-      <w:proofErr w:type="spellEnd"/>
       <w:r>
         <w:t xml:space="preserve"> </w:t>
       </w:r>
@@ -3692,14 +3386,12 @@
       <w:r>
         <w:t xml:space="preserve"> </w:t>
       </w:r>
-      <w:proofErr w:type="spellStart"/>
       <w:r>
         <w:rPr>
           <w:rFonts w:ascii="Consolas" w:hAnsi="Consolas"/>
         </w:rPr>
         <w:t>WeaponItem</w:t>
       </w:r>
-      <w:proofErr w:type="spellEnd"/>
       <w:r>
         <w:rPr>
           <w:rFonts w:cstheme="minorHAnsi"/>
@@ -3728,12 +3420,32 @@
     <w:p>
       <w:pPr>
         <w:pStyle w:val="Heading2"/>
-        <w:rPr>
-          <w:rFonts w:cstheme="minorHAnsi"/>
-        </w:rPr>
       </w:pPr>
       <w:r>
         <w:t>Crafting weapons</w:t>
+      </w:r>
+    </w:p>
+    <w:p>
+      <w:r>
+        <w:t xml:space="preserve">Instead of making one class that can be either a zombie mace or zombie </w:t>
+      </w:r>
+      <w:r>
+        <w:t>club</w:t>
+      </w:r>
+      <w:r>
+        <w:t xml:space="preserve"> there are two sperate classes.</w:t>
+      </w:r>
+      <w:r>
+        <w:t xml:space="preserve"> This is to avoid excessive unnecessary code as the attack </w:t>
+      </w:r>
+      <w:r>
+        <w:t xml:space="preserve">damage </w:t>
+      </w:r>
+      <w:r>
+        <w:t xml:space="preserve">would have to be adjusted based on what item it is </w:t>
+      </w:r>
+      <w:r>
+        <w:t>which may add a unneeded reliability on ZombieLimb to determine what type of weapon it is.</w:t>
       </w:r>
     </w:p>
     <w:p>
@@ -3784,63 +3496,13 @@
         <w:rPr>
           <w:rFonts w:cstheme="minorHAnsi"/>
         </w:rPr>
-        <w:t xml:space="preserve">If the player does the </w:t>
-      </w:r>
-      <w:proofErr w:type="spellStart"/>
-      <w:r>
-        <w:rPr>
-          <w:rFonts w:cstheme="minorHAnsi"/>
-        </w:rPr>
-        <w:t>CraftWeaponAction</w:t>
-      </w:r>
-      <w:proofErr w:type="spellEnd"/>
-      <w:r>
-        <w:rPr>
-          <w:rFonts w:cstheme="minorHAnsi"/>
-        </w:rPr>
-        <w:t xml:space="preserve"> on a </w:t>
-      </w:r>
-      <w:proofErr w:type="spellStart"/>
-      <w:r>
-        <w:rPr>
-          <w:rFonts w:cstheme="minorHAnsi"/>
-        </w:rPr>
-        <w:t>ZombieLimb</w:t>
-      </w:r>
-      <w:proofErr w:type="spellEnd"/>
-      <w:r>
-        <w:rPr>
-          <w:rFonts w:cstheme="minorHAnsi"/>
-        </w:rPr>
-        <w:t xml:space="preserve"> item that is an arm it will delete the </w:t>
-      </w:r>
-      <w:proofErr w:type="spellStart"/>
-      <w:r>
-        <w:rPr>
-          <w:rFonts w:cstheme="minorHAnsi"/>
-        </w:rPr>
-        <w:t>ZombieLimb</w:t>
-      </w:r>
-      <w:proofErr w:type="spellEnd"/>
-      <w:r>
-        <w:rPr>
-          <w:rFonts w:cstheme="minorHAnsi"/>
-        </w:rPr>
-        <w:t xml:space="preserve"> object and replace it with a </w:t>
-      </w:r>
-      <w:proofErr w:type="spellStart"/>
-      <w:r>
-        <w:rPr>
-          <w:rFonts w:cstheme="minorHAnsi"/>
-        </w:rPr>
-        <w:t>ZombieClub</w:t>
-      </w:r>
-      <w:proofErr w:type="spellEnd"/>
-      <w:r>
-        <w:rPr>
-          <w:rFonts w:cstheme="minorHAnsi"/>
-        </w:rPr>
-        <w:t xml:space="preserve"> object which inherits from Weapon item.</w:t>
+        <w:t xml:space="preserve">If the player does the CraftWeaponAction on a ZombieLimb item that is an arm it will delete the ZombieLimb object and replace it with a </w:t>
+      </w:r>
+      <w:r>
+        <w:rPr>
+          <w:rFonts w:cstheme="minorHAnsi"/>
+        </w:rPr>
+        <w:t>ZombieClub object which inherits from Weapon item.</w:t>
       </w:r>
     </w:p>
     <w:p>
@@ -3871,93 +3533,7 @@
         <w:rPr>
           <w:rFonts w:cstheme="minorHAnsi"/>
         </w:rPr>
-        <w:t xml:space="preserve">If the player does the </w:t>
-      </w:r>
-      <w:proofErr w:type="spellStart"/>
-      <w:r>
-        <w:rPr>
-          <w:rFonts w:cstheme="minorHAnsi"/>
-        </w:rPr>
-        <w:t>CraftWeaponAction</w:t>
-      </w:r>
-      <w:proofErr w:type="spellEnd"/>
-      <w:r>
-        <w:rPr>
-          <w:rFonts w:cstheme="minorHAnsi"/>
-        </w:rPr>
-        <w:t xml:space="preserve"> on a </w:t>
-      </w:r>
-      <w:proofErr w:type="spellStart"/>
-      <w:r>
-        <w:rPr>
-          <w:rFonts w:cstheme="minorHAnsi"/>
-        </w:rPr>
-        <w:t>ZombieLimb</w:t>
-      </w:r>
-      <w:proofErr w:type="spellEnd"/>
-      <w:r>
-        <w:rPr>
-          <w:rFonts w:cstheme="minorHAnsi"/>
-        </w:rPr>
-        <w:t xml:space="preserve"> item that is </w:t>
-      </w:r>
-      <w:r>
-        <w:rPr>
-          <w:rFonts w:cstheme="minorHAnsi"/>
-        </w:rPr>
-        <w:t>a</w:t>
-      </w:r>
-      <w:r>
-        <w:rPr>
-          <w:rFonts w:cstheme="minorHAnsi"/>
-        </w:rPr>
-        <w:t xml:space="preserve"> </w:t>
-      </w:r>
-      <w:r>
-        <w:rPr>
-          <w:rFonts w:cstheme="minorHAnsi"/>
-        </w:rPr>
-        <w:t>leg</w:t>
-      </w:r>
-      <w:r>
-        <w:rPr>
-          <w:rFonts w:cstheme="minorHAnsi"/>
-        </w:rPr>
-        <w:t xml:space="preserve"> it will delete the </w:t>
-      </w:r>
-      <w:proofErr w:type="spellStart"/>
-      <w:r>
-        <w:rPr>
-          <w:rFonts w:cstheme="minorHAnsi"/>
-        </w:rPr>
-        <w:t>ZombieLimb</w:t>
-      </w:r>
-      <w:proofErr w:type="spellEnd"/>
-      <w:r>
-        <w:rPr>
-          <w:rFonts w:cstheme="minorHAnsi"/>
-        </w:rPr>
-        <w:t xml:space="preserve"> object and replace it with a </w:t>
-      </w:r>
-      <w:proofErr w:type="spellStart"/>
-      <w:r>
-        <w:rPr>
-          <w:rFonts w:cstheme="minorHAnsi"/>
-        </w:rPr>
-        <w:t>Zombie</w:t>
-      </w:r>
-      <w:r>
-        <w:rPr>
-          <w:rFonts w:cstheme="minorHAnsi"/>
-        </w:rPr>
-        <w:t>Mace</w:t>
-      </w:r>
-      <w:proofErr w:type="spellEnd"/>
-      <w:r>
-        <w:rPr>
-          <w:rFonts w:cstheme="minorHAnsi"/>
-        </w:rPr>
-        <w:t xml:space="preserve"> object which inherits from Weapon item.</w:t>
+        <w:t>If the player does the CraftWeaponAction on a ZombieLimb item that is a leg it will delete the ZombieLimb object and replace it with a ZombieMace object which inherits from Weapon item.</w:t>
       </w:r>
     </w:p>
     <w:p>
@@ -4000,30 +3576,7 @@
           <w:b/>
           <w:bCs/>
         </w:rPr>
-        <w:t xml:space="preserve">if </w:t>
-      </w:r>
-      <w:proofErr w:type="gramStart"/>
-      <w:r>
-        <w:rPr>
-          <w:b/>
-          <w:bCs/>
-        </w:rPr>
-        <w:t>you’re</w:t>
-      </w:r>
-      <w:proofErr w:type="gramEnd"/>
-      <w:r>
-        <w:rPr>
-          <w:b/>
-          <w:bCs/>
-        </w:rPr>
-        <w:t xml:space="preserve"> killed by a Zombie, you become a Zombie yourself. After a Human is killed, and its corpse should rise from the dead as a Zombie 5-10 turns later</w:t>
-      </w:r>
-      <w:r>
-        <w:rPr>
-          <w:b/>
-          <w:bCs/>
-        </w:rPr>
-        <w:t>.</w:t>
+        <w:t>if you’re killed by a Zombie, you become a Zombie yourself. After a Human is killed, and its corpse should rise from the dead as a Zombie 5-10 turns later.</w:t>
       </w:r>
     </w:p>
     <w:p>
@@ -4046,19 +3599,11 @@
         </w:rPr>
         <w:t xml:space="preserve">5 or more turn, they have a 50% chance of dying and becoming a zombie. This is done through </w:t>
       </w:r>
-      <w:proofErr w:type="spellStart"/>
-      <w:r>
-        <w:rPr>
-          <w:rFonts w:cstheme="minorHAnsi"/>
-        </w:rPr>
-        <w:t>rand.nextInt</w:t>
-      </w:r>
-      <w:proofErr w:type="spellEnd"/>
-      <w:r>
-        <w:rPr>
-          <w:rFonts w:cstheme="minorHAnsi"/>
-        </w:rPr>
-        <w:t>(</w:t>
+      <w:r>
+        <w:rPr>
+          <w:rFonts w:cstheme="minorHAnsi"/>
+        </w:rPr>
+        <w:t>rand.nextInt(</w:t>
       </w:r>
       <w:r>
         <w:rPr>
@@ -4089,9 +3634,26 @@
     </w:p>
     <w:p>
       <w:pPr>
+        <w:spacing w:after="0"/>
+        <w:rPr>
+          <w:rFonts w:cstheme="minorHAnsi"/>
+        </w:rPr>
+      </w:pPr>
+    </w:p>
+    <w:p>
+      <w:pPr>
+        <w:spacing w:after="0"/>
+        <w:rPr>
+          <w:rFonts w:cstheme="minorHAnsi"/>
+        </w:rPr>
+      </w:pPr>
+    </w:p>
+    <w:p>
+      <w:pPr>
         <w:pStyle w:val="Heading2"/>
       </w:pPr>
       <w:r>
+        <w:lastRenderedPageBreak/>
         <w:t>Farmers and food</w:t>
       </w:r>
     </w:p>
@@ -4124,6 +3686,38 @@
     </w:p>
     <w:p>
       <w:pPr>
+        <w:ind w:left="851"/>
+      </w:pPr>
+      <w:r>
+        <w:t xml:space="preserve">As </w:t>
+      </w:r>
+      <w:r>
+        <w:t xml:space="preserve">A farmer will share the same characteristics </w:t>
+      </w:r>
+      <w:r>
+        <w:t xml:space="preserve">and abilities of </w:t>
+      </w:r>
+      <w:r>
+        <w:t>humans,</w:t>
+      </w:r>
+      <w:r>
+        <w:t xml:space="preserve"> we extend the human class </w:t>
+      </w:r>
+      <w:r>
+        <w:t xml:space="preserve">as to adhere to the </w:t>
+      </w:r>
+      <w:r>
+        <w:t>"Don't Repeat Yourself" Principle</w:t>
+      </w:r>
+      <w:r>
+        <w:t xml:space="preserve"> otherwise we would need to copy over the code from </w:t>
+      </w:r>
+      <w:r>
+        <w:t>the human class.</w:t>
+      </w:r>
+    </w:p>
+    <w:p>
+      <w:pPr>
         <w:spacing w:before="240" w:after="0"/>
         <w:rPr>
           <w:b/>
@@ -4143,30 +3737,25 @@
         <w:ind w:left="709"/>
       </w:pPr>
       <w:r>
-        <w:t xml:space="preserve">Farmers will interact with the </w:t>
-      </w:r>
-      <w:proofErr w:type="spellStart"/>
-      <w:r>
-        <w:t>GroundInterface</w:t>
-      </w:r>
-      <w:proofErr w:type="spellEnd"/>
-      <w:r>
-        <w:t xml:space="preserve"> as to avoid as many dependencies as possible. Since the ground interface is linked to Ground which is linked to Ground then Crop then Food. Therefore, the Farmer class only needs to </w:t>
-      </w:r>
-      <w:r>
-        <w:t xml:space="preserve">interact with the </w:t>
-      </w:r>
-      <w:proofErr w:type="spellStart"/>
-      <w:r>
-        <w:t>GroundInterface</w:t>
-      </w:r>
-      <w:proofErr w:type="spellEnd"/>
-      <w:r>
-        <w:t xml:space="preserve"> and </w:t>
-      </w:r>
-      <w:r>
-        <w:lastRenderedPageBreak/>
-        <w:t xml:space="preserve">if the Farmer is standing on a </w:t>
+        <w:t>Farmers will interact with the GroundInterface as to avoid as many dependencies as possible</w:t>
+      </w:r>
+      <w:r>
+        <w:t xml:space="preserve"> (</w:t>
+      </w:r>
+      <w:r>
+        <w:t xml:space="preserve">Reduce </w:t>
+      </w:r>
+      <w:r>
+        <w:t>dependencies as much as possible</w:t>
+      </w:r>
+      <w:r>
+        <w:t xml:space="preserve"> principle)</w:t>
+      </w:r>
+      <w:r>
+        <w:t xml:space="preserve">. Since the ground interface is linked to Ground which is linked to Ground then Crop then Food. Therefore, the Farmer class only needs to </w:t>
+      </w:r>
+      <w:r>
+        <w:t xml:space="preserve">interact with the GroundInterface and if the Farmer is standing on a </w:t>
       </w:r>
       <w:r>
         <w:t>patch of dirt</w:t>
@@ -4174,13 +3763,8 @@
       <w:r>
         <w:t xml:space="preserve"> the Dirt object will be replaced with a Crop object. This is to be done 33% of the time using </w:t>
       </w:r>
-      <w:proofErr w:type="spellStart"/>
-      <w:r>
-        <w:t>rand.nextDouble</w:t>
-      </w:r>
-      <w:proofErr w:type="spellEnd"/>
-      <w:r>
-        <w:t>()</w:t>
+      <w:r>
+        <w:t>rand.nextDouble()</w:t>
       </w:r>
       <w:r>
         <w:t>. If this value is less than 0.33 the Farmer will interact with the Ground to make the Dirt into a Crop</w:t>
@@ -4258,15 +3842,7 @@
         <w:ind w:left="851"/>
       </w:pPr>
       <w:r>
-        <w:t xml:space="preserve">The Farmer interacts with the </w:t>
-      </w:r>
-      <w:proofErr w:type="spellStart"/>
-      <w:r>
-        <w:t>GroundInterface</w:t>
-      </w:r>
-      <w:proofErr w:type="spellEnd"/>
-      <w:r>
-        <w:t xml:space="preserve"> and if </w:t>
+        <w:t xml:space="preserve">The Farmer interacts with the GroundInterface and if </w:t>
       </w:r>
       <w:r>
         <w:t>the Farmer is standing on a Crop the Crop counter will decrease the counter by 10.</w:t>
@@ -4274,6 +3850,26 @@
     </w:p>
     <w:p>
       <w:pPr>
+        <w:ind w:left="851"/>
+      </w:pPr>
+      <w:r>
+        <w:t>By interacting with the ground interface instead of the crop directly the crop does not need to store information such as if th</w:t>
+      </w:r>
+      <w:r>
+        <w:t xml:space="preserve">ere is a farmer standing on it. In doing so the need for a dependency between farmer and crop is removed </w:t>
+      </w:r>
+      <w:r>
+        <w:t>hence the r</w:t>
+      </w:r>
+      <w:r>
+        <w:t>educe dependencies as much as possible principle</w:t>
+      </w:r>
+      <w:r>
+        <w:t xml:space="preserve"> is used.</w:t>
+      </w:r>
+    </w:p>
+    <w:p>
+      <w:pPr>
         <w:spacing w:after="0"/>
         <w:rPr>
           <w:b/>
@@ -4323,23 +3919,7 @@
         <w:ind w:left="709"/>
       </w:pPr>
       <w:r>
-        <w:t xml:space="preserve">If the players Health attribute is bellow </w:t>
-      </w:r>
-      <w:proofErr w:type="gramStart"/>
-      <w:r>
-        <w:t>100</w:t>
-      </w:r>
-      <w:proofErr w:type="gramEnd"/>
-      <w:r>
-        <w:t xml:space="preserve"> they can use the </w:t>
-      </w:r>
-      <w:proofErr w:type="spellStart"/>
-      <w:r>
-        <w:t>PickUpItem</w:t>
-      </w:r>
-      <w:proofErr w:type="spellEnd"/>
-      <w:r>
-        <w:t xml:space="preserve"> class to consume the Food if they are over it. Upon consumption the respective player or human will have the health attribute of the Food object added to the player health. Since the maximum health of a Human/Player is 100 if the result of eating the Food returns a health value greater than 100 its health will default to 100.</w:t>
+        <w:t>If the players Health attribute is bellow 100 they can use the PickUpItem class to consume the Food if they are over it. Upon consumption the respective player or human will have the health attribute of the Food object added to the player health. Since the maximum health of a Human/Player is 100 if the result of eating the Food returns a health value greater than 100 its health will default to 100.</w:t>
       </w:r>
     </w:p>
     <w:sectPr>

</xml_diff>